<commit_message>
add inhibitor effects on myofibroblast differentiation
</commit_message>
<xml_diff>
--- a/manuscript/ziehr_2023_mcti_manuscript.docx
+++ b/manuscript/ziehr_2023_mcti_manuscript.docx
@@ -7,20 +7,6 @@
         <w:pStyle w:val="Title"/>
       </w:pPr>
       <w:r>
-        <w:t xml:space="preserve">Supplementary</w:t>
-      </w:r>
-      <w:r>
-        <w:t xml:space="preserve"> </w:t>
-      </w:r>
-      <w:r>
-        <w:t xml:space="preserve">Material</w:t>
-      </w:r>
-    </w:p>
-    <w:p>
-      <w:pPr>
-        <w:pStyle w:val="Subtitle"/>
-      </w:pPr>
-      <w:r>
         <w:t xml:space="preserve">Lactate</w:t>
       </w:r>
       <w:r>
@@ -680,6 +666,2875 @@
         </w:r>
       </w:hyperlink>
     </w:p>
+    <w:p>
+      <w:r>
+        <w:br w:type="page"/>
+      </w:r>
+    </w:p>
+    <w:bookmarkStart w:id="21" w:name="abstract"/>
+    <w:p>
+      <w:pPr>
+        <w:pStyle w:val="Heading1"/>
+      </w:pPr>
+      <w:r>
+        <w:t xml:space="preserve">Abstract</w:t>
+      </w:r>
+    </w:p>
+    <w:bookmarkEnd w:id="21"/>
+    <w:bookmarkStart w:id="22" w:name="keywords"/>
+    <w:p>
+      <w:pPr>
+        <w:pStyle w:val="Heading1"/>
+      </w:pPr>
+      <w:r>
+        <w:t xml:space="preserve">Keywords</w:t>
+      </w:r>
+    </w:p>
+    <w:p>
+      <w:r>
+        <w:br w:type="page"/>
+      </w:r>
+    </w:p>
+    <w:bookmarkEnd w:id="22"/>
+    <w:bookmarkStart w:id="23" w:name="introduction"/>
+    <w:p>
+      <w:pPr>
+        <w:pStyle w:val="Heading1"/>
+      </w:pPr>
+      <w:r>
+        <w:t xml:space="preserve">Introduction</w:t>
+      </w:r>
+    </w:p>
+    <w:p>
+      <w:pPr>
+        <w:pStyle w:val="FirstParagraph"/>
+      </w:pPr>
+      <w:r>
+        <w:t xml:space="preserve">Idiopathic pulmonary fibrosis (IPF) is a chronic and progressive lung disease with high mortality and limited therapeutic options. IPF affects approximately 150,000 patients in the U.S. with a median survival of 3-5 years</w:t>
+      </w:r>
+      <w:r>
+        <w:t xml:space="preserve"> </w:t>
+      </w:r>
+      <w:r>
+        <w:t xml:space="preserve">(1–3)</w:t>
+      </w:r>
+      <w:r>
+        <w:t xml:space="preserve">. Currently approved pharmacotherapies for IPF are limited to the antifibrotics pirfenidone and nintedanib that slow, but do not stop, disease progression</w:t>
+      </w:r>
+      <w:r>
+        <w:t xml:space="preserve"> </w:t>
+      </w:r>
+      <w:r>
+        <w:t xml:space="preserve">(4, 5)</w:t>
+      </w:r>
+      <w:r>
+        <w:t xml:space="preserve">, leaving lung transplantation as the only option available to eligible patients with progressive disease. The limited efficacy of antifibrotic therapies emphasizes the need for novel therapeutic approaches targeting different features of IPF pathobiology.</w:t>
+      </w:r>
+    </w:p>
+    <w:p>
+      <w:pPr>
+        <w:pStyle w:val="BodyText"/>
+      </w:pPr>
+      <w:r>
+        <w:t xml:space="preserve">Accumulating evidence suggests that metabolic reprogramming may be one such therapeutic vulnerability in IPF</w:t>
+      </w:r>
+      <w:r>
+        <w:t xml:space="preserve"> </w:t>
+      </w:r>
+      <w:r>
+        <w:t xml:space="preserve">(6, 7)</w:t>
+      </w:r>
+      <w:r>
+        <w:t xml:space="preserve">. Lung fibrosis is driven by the excessive deposition of extracellular matrix by myofibroblasts</w:t>
+      </w:r>
+      <w:r>
+        <w:t xml:space="preserve"> </w:t>
+      </w:r>
+      <w:r>
+        <w:t xml:space="preserve">(3)</w:t>
+      </w:r>
+      <w:r>
+        <w:t xml:space="preserve">. Fundamental changes in myofibroblast metabolism support myofibroblast differentiation and extracellular matrix production</w:t>
+      </w:r>
+      <w:r>
+        <w:t xml:space="preserve"> </w:t>
+      </w:r>
+      <w:r>
+        <w:t xml:space="preserve">(8–12)</w:t>
+      </w:r>
+      <w:r>
+        <w:t xml:space="preserve">. In particular, increased glycolysis and lactate production have been observed in IPF myofibroblasts</w:t>
+      </w:r>
+      <w:r>
+        <w:t xml:space="preserve"> </w:t>
+      </w:r>
+      <w:r>
+        <w:rPr>
+          <w:iCs/>
+          <w:i/>
+        </w:rPr>
+        <w:t xml:space="preserve">ex vivo</w:t>
+      </w:r>
+      <w:r>
+        <w:t xml:space="preserve"> </w:t>
+      </w:r>
+      <w:r>
+        <w:t xml:space="preserve">and following TGF-β1 (TGFβ)-induced myofibroblast differentiation</w:t>
+      </w:r>
+      <w:r>
+        <w:t xml:space="preserve"> </w:t>
+      </w:r>
+      <w:r>
+        <w:rPr>
+          <w:iCs/>
+          <w:i/>
+        </w:rPr>
+        <w:t xml:space="preserve">in vitro</w:t>
+      </w:r>
+      <w:r>
+        <w:t xml:space="preserve"> </w:t>
+      </w:r>
+      <w:r>
+        <w:t xml:space="preserve">(8, 9, 13, 14)</w:t>
+      </w:r>
+      <w:r>
+        <w:t xml:space="preserve">. These metabolic changes are critical for fibrogenesis, as small molecule inhibitors of glucose uptake, glycolysis, and lactate fermentation prevent myofibroblast differentiation</w:t>
+      </w:r>
+      <w:r>
+        <w:t xml:space="preserve"> </w:t>
+      </w:r>
+      <w:r>
+        <w:rPr>
+          <w:iCs/>
+          <w:i/>
+        </w:rPr>
+        <w:t xml:space="preserve">in vitro</w:t>
+      </w:r>
+      <w:r>
+        <w:t xml:space="preserve"> </w:t>
+      </w:r>
+      <w:r>
+        <w:t xml:space="preserve">and attenuate pulmonary fibrosis in animal models</w:t>
+      </w:r>
+      <w:r>
+        <w:t xml:space="preserve"> </w:t>
+      </w:r>
+      <w:r>
+        <w:t xml:space="preserve">(8–10, 13, 15, 16)</w:t>
+      </w:r>
+      <w:r>
+        <w:t xml:space="preserve">. Unfortunately, low target affinities, poor specificity, narrow therapeutic indices, and common genetic resistance have all hampered the translation of these investigational compounds for clinical use</w:t>
+      </w:r>
+      <w:r>
+        <w:t xml:space="preserve"> </w:t>
+      </w:r>
+      <w:r>
+        <w:t xml:space="preserve">(17–19)</w:t>
+      </w:r>
+      <w:r>
+        <w:t xml:space="preserve">. Moreover, the molecular mechanisms by which these metabolic inhibitors attenuate the myofibroblast differentiation transcriptional program remain unclear. In order to leverage metabolic therapies for IPF, more targeted and better characterized drugs must be developed.</w:t>
+      </w:r>
+    </w:p>
+    <w:p>
+      <w:pPr>
+        <w:pStyle w:val="BodyText"/>
+      </w:pPr>
+      <w:r>
+        <w:t xml:space="preserve">Toward this end, we sought to characterize the effects of a novel metabolic approach - inhibition of lactate transport - on myofibroblast differentiation and experimental pulmonary fibrosis. Lactate must be secreted to sustain glycolysis in myofibroblasts. A family of monocarboxylate transporters (MCT1-4) maintains lactate homeostasis and small molecule inhibitors of these transporters have been under active clinical development for oncologic applications where glycolytic reprogramming also features prominently in disease pathobiology</w:t>
+      </w:r>
+      <w:r>
+        <w:t xml:space="preserve"> </w:t>
+      </w:r>
+      <w:r>
+        <w:t xml:space="preserve">(20, 21)</w:t>
+      </w:r>
+      <w:r>
+        <w:t xml:space="preserve">. Importantly, compared to previously investigated inhibitors of glycolysis, MCT inhibitors exhibit favorable pharmacologic profiles and have successfully translated to human clinic trials</w:t>
+      </w:r>
+      <w:r>
+        <w:t xml:space="preserve"> </w:t>
+      </w:r>
+      <w:r>
+        <w:t xml:space="preserve">(22)</w:t>
+      </w:r>
+      <w:r>
+        <w:t xml:space="preserve">. Before the promise of this therapeutic approach in IPF may be realized, however, the preclinical efficacy and molecular mechanisms-of-action of lactate transport inhibitors must be demonstrated experimentally.</w:t>
+      </w:r>
+    </w:p>
+    <w:p>
+      <w:pPr>
+        <w:pStyle w:val="BodyText"/>
+      </w:pPr>
+      <w:r>
+        <w:t xml:space="preserve">In this work, we evaluated the contribution of lactate transporters to experimental pulmonary fibrosis. We found increased expression of the lactate transporters MCT1 and MCT4 IPF patient lungs, consistent with increased glycolysis previously observed. Inhibition of these transporters attenuated bleomycin-induced lung fibrosis</w:t>
+      </w:r>
+      <w:r>
+        <w:t xml:space="preserve"> </w:t>
+      </w:r>
+      <w:r>
+        <w:rPr>
+          <w:iCs/>
+          <w:i/>
+        </w:rPr>
+        <w:t xml:space="preserve">in vivo</w:t>
+      </w:r>
+      <w:r>
+        <w:t xml:space="preserve"> </w:t>
+      </w:r>
+      <w:r>
+        <w:t xml:space="preserve">and TGFβ-induced myofibroblast differentiation</w:t>
+      </w:r>
+      <w:r>
+        <w:t xml:space="preserve"> </w:t>
+      </w:r>
+      <w:r>
+        <w:rPr>
+          <w:iCs/>
+          <w:i/>
+        </w:rPr>
+        <w:t xml:space="preserve">in vitro</w:t>
+      </w:r>
+      <w:r>
+        <w:t xml:space="preserve">, where MCT4 inhibition demonstrated increased therapeutic efficacy.</w:t>
+      </w:r>
+      <w:r>
+        <w:t xml:space="preserve"> </w:t>
+      </w:r>
+      <w:r>
+        <w:rPr>
+          <w:iCs/>
+          <w:i/>
+        </w:rPr>
+        <w:t xml:space="preserve">Using stable isotope tracing, high-resolution spatial metabolomics, we find…</w:t>
+      </w:r>
+      <w:r>
+        <w:t xml:space="preserve"> </w:t>
+      </w:r>
+      <w:r>
+        <w:t xml:space="preserve">Based on these findings, we report a novel MCT4 inhibitor suitable for human clinical studies. Together, these data illuminate a novel approach to disrupt the metabolic program fueling the exuberant fibrosis at the core of IPF and provide proof-of-concept to target lactate transporters in the treatment of this deadly disease.</w:t>
+      </w:r>
+    </w:p>
+    <w:bookmarkEnd w:id="23"/>
+    <w:bookmarkStart w:id="26" w:name="results"/>
+    <w:p>
+      <w:pPr>
+        <w:pStyle w:val="Heading1"/>
+      </w:pPr>
+      <w:r>
+        <w:t xml:space="preserve">Results</w:t>
+      </w:r>
+    </w:p>
+    <w:bookmarkStart w:id="24" w:name="X83ba18aad6a803b483b6c6162003a85cbc04266"/>
+    <w:p>
+      <w:pPr>
+        <w:pStyle w:val="Heading2"/>
+      </w:pPr>
+      <w:r>
+        <w:t xml:space="preserve">MCT expression increases in human pulmonary fibrosis and experimental models</w:t>
+      </w:r>
+    </w:p>
+    <w:p>
+      <w:pPr>
+        <w:pStyle w:val="FirstParagraph"/>
+      </w:pPr>
+      <w:r>
+        <w:t xml:space="preserve">Of the four lactate transporters, MCT1 and MCT4 are the most highly expressed in the lung</w:t>
+      </w:r>
+      <w:r>
+        <w:t xml:space="preserve"> </w:t>
+      </w:r>
+      <w:r>
+        <w:t xml:space="preserve">(23)</w:t>
+      </w:r>
+      <w:r>
+        <w:t xml:space="preserve">. Based on this observation, we characterized MCT1 and MCT4 expression in human IPF lung explants obtained at the time of transplantation. Consistent with a pathologic role for MCT1 and MCT4 in IPF, we found significantly increased expression of these proteins in human IPF lung compared to non-fibrotic control samples (</w:t>
+      </w:r>
+      <w:r>
+        <w:rPr>
+          <w:bCs/>
+          <w:b/>
+        </w:rPr>
+        <w:t xml:space="preserve">Figure 1A-B</w:t>
+      </w:r>
+      <w:r>
+        <w:t xml:space="preserve">). These findings were recapitulated in experimental pulmonary fibrosis where intratracheal bleomycin increased both MCT1 and MCT4 expression (</w:t>
+      </w:r>
+      <w:r>
+        <w:rPr>
+          <w:bCs/>
+          <w:b/>
+        </w:rPr>
+        <w:t xml:space="preserve">Figure 1C-D</w:t>
+      </w:r>
+      <w:r>
+        <w:t xml:space="preserve">).</w:t>
+      </w:r>
+    </w:p>
+    <w:p>
+      <w:pPr>
+        <w:pStyle w:val="BodyText"/>
+      </w:pPr>
+      <w:r>
+        <w:t xml:space="preserve">A defining feature of IPF is the activation of tissue myofibroblasts, which are characterized by the</w:t>
+      </w:r>
+      <w:r>
+        <w:t xml:space="preserve"> </w:t>
+      </w:r>
+      <w:r>
+        <w:rPr>
+          <w:iCs/>
+          <w:i/>
+        </w:rPr>
+        <w:t xml:space="preserve">de novo</w:t>
+      </w:r>
+      <w:r>
+        <w:t xml:space="preserve"> </w:t>
+      </w:r>
+      <w:r>
+        <w:t xml:space="preserve">expression of smooth muscle α-actin (α-SMA); stress fiber formation; and increased migration, contraction, and extracellular matrix production</w:t>
+      </w:r>
+      <w:r>
+        <w:t xml:space="preserve"> </w:t>
+      </w:r>
+      <w:r>
+        <w:t xml:space="preserve">(7, 9, 24)</w:t>
+      </w:r>
+      <w:r>
+        <w:t xml:space="preserve">. TGFβ is the most potent inducer of myofibroblast activation</w:t>
+      </w:r>
+      <w:r>
+        <w:t xml:space="preserve"> </w:t>
+      </w:r>
+      <w:r>
+        <w:rPr>
+          <w:iCs/>
+          <w:i/>
+        </w:rPr>
+        <w:t xml:space="preserve">in vitro</w:t>
+      </w:r>
+      <w:r>
+        <w:t xml:space="preserve"> </w:t>
+      </w:r>
+      <w:r>
+        <w:t xml:space="preserve">and</w:t>
+      </w:r>
+      <w:r>
+        <w:t xml:space="preserve"> </w:t>
+      </w:r>
+      <w:r>
+        <w:rPr>
+          <w:iCs/>
+          <w:i/>
+        </w:rPr>
+        <w:t xml:space="preserve">in vivo</w:t>
+      </w:r>
+      <w:r>
+        <w:t xml:space="preserve">. TGFβ-dependent α-SMA expression is a well-accepted and widely utilized model of myofibroblast activation relevant to pulmonary fibrosis</w:t>
+      </w:r>
+      <w:r>
+        <w:t xml:space="preserve"> </w:t>
+      </w:r>
+      <w:r>
+        <w:t xml:space="preserve">(10, 25–27)</w:t>
+      </w:r>
+      <w:r>
+        <w:t xml:space="preserve">. Consistent with our findings in human IPF lungs, we observed increased expression of MCT1 and MCT4 in normal human lung fibroblasts following TGFβ treatment (</w:t>
+      </w:r>
+      <w:r>
+        <w:rPr>
+          <w:bCs/>
+          <w:b/>
+        </w:rPr>
+        <w:t xml:space="preserve">Figure 1E-F</w:t>
+      </w:r>
+      <w:r>
+        <w:t xml:space="preserve">). These findings are consistent with increased expression of other glycolytic enzymes and the associated metabolic changes that have been previously observed in these cells</w:t>
+      </w:r>
+      <w:r>
+        <w:t xml:space="preserve"> </w:t>
+      </w:r>
+      <w:r>
+        <w:t xml:space="preserve">(9)</w:t>
+      </w:r>
+      <w:r>
+        <w:t xml:space="preserve">. Together, these data demonstrate that pulmonary fibrosis is associated with increased expression of lactate transporters in the lung generally and in myofibroblasts specifically.</w:t>
+      </w:r>
+    </w:p>
+    <w:bookmarkEnd w:id="24"/>
+    <w:bookmarkStart w:id="25" w:name="X3da1b06acd91728e935f2a15510d11e8c17fb3f"/>
+    <w:p>
+      <w:pPr>
+        <w:pStyle w:val="Heading2"/>
+      </w:pPr>
+      <w:r>
+        <w:t xml:space="preserve">Lactate transport is essential for myofibroblast differentiation</w:t>
+      </w:r>
+      <w:r>
+        <w:t xml:space="preserve"> </w:t>
+      </w:r>
+      <w:r>
+        <w:rPr>
+          <w:iCs/>
+          <w:i/>
+        </w:rPr>
+        <w:t xml:space="preserve">in vitro</w:t>
+      </w:r>
+    </w:p>
+    <w:p>
+      <w:pPr>
+        <w:pStyle w:val="FirstParagraph"/>
+      </w:pPr>
+      <w:r>
+        <w:t xml:space="preserve">Using RNA interference and pharmacologic approaches, we next tested whether MCT expression and activity were required for myofibroblast differentiation</w:t>
+      </w:r>
+      <w:r>
+        <w:t xml:space="preserve"> </w:t>
+      </w:r>
+      <w:r>
+        <w:rPr>
+          <w:iCs/>
+          <w:i/>
+        </w:rPr>
+        <w:t xml:space="preserve">in vitro</w:t>
+      </w:r>
+      <w:r>
+        <w:t xml:space="preserve">. Lung fibroblasts were transfected with siRNA targeting MCT1 and MCT4 separately and together. After 24 h, the cells were treated with TGFβ for 48 h to induce myofibroblast differentiation. The siRNAs reduced lactate transporter protein levels &gt; 80% (</w:t>
+      </w:r>
+      <w:r>
+        <w:rPr>
+          <w:bCs/>
+          <w:b/>
+        </w:rPr>
+        <w:t xml:space="preserve">Figure 2A-B</w:t>
+      </w:r>
+      <w:r>
+        <w:t xml:space="preserve">). Decreasing MCT1 or MCT4 expression caused a marked reduction in TGFβ-stimulated α-SMA expression. Notably, siMCT1 also decreased MCT4 expression. Interestingly, the mRNA sequence homology of these transporters is low and the MCT1 siRNA sequences do not match the MCT4 mRNA sequence, perhaps suggesting a post-translational explanation for this phenomenon. No adverse effects of lactate transporter knockdown on cell viability were observed, and siMCT1 significantly increased cell count in both control and TGFβ-treated cells (</w:t>
+      </w:r>
+      <w:r>
+        <w:rPr>
+          <w:bCs/>
+          <w:b/>
+        </w:rPr>
+        <w:t xml:space="preserve">Supplemental Figure 2A</w:t>
+      </w:r>
+      <w:r>
+        <w:t xml:space="preserve">).</w:t>
+      </w:r>
+    </w:p>
+    <w:p>
+      <w:pPr>
+        <w:pStyle w:val="BodyText"/>
+      </w:pPr>
+      <w:r>
+        <w:t xml:space="preserve">Given the reduction of MCT4 expression following siMCT1 treatment, we next evaluated the effects of pharmacologic MCT inhibitors on myofibroblast differentiation. AZD3965 is a high-affinity (</w:t>
+      </w:r>
+      <w:r>
+        <w:rPr>
+          <w:iCs/>
+          <w:i/>
+        </w:rPr>
+        <w:t xml:space="preserve">K</w:t>
+      </w:r>
+      <w:r>
+        <w:rPr>
+          <w:vertAlign w:val="subscript"/>
+          <w:iCs/>
+          <w:i/>
+        </w:rPr>
+        <w:t xml:space="preserve">i</w:t>
+      </w:r>
+      <w:r>
+        <w:t xml:space="preserve"> </w:t>
+      </w:r>
+      <w:r>
+        <w:t xml:space="preserve">1.6 nM) inhibitor of MCT1</w:t>
+      </w:r>
+      <w:r>
+        <w:t xml:space="preserve"> </w:t>
+      </w:r>
+      <w:r>
+        <w:t xml:space="preserve">(28)</w:t>
+      </w:r>
+      <w:r>
+        <w:t xml:space="preserve">. VB124 is a recently developed high-affinity (IC</w:t>
+      </w:r>
+      <w:r>
+        <w:rPr>
+          <w:vertAlign w:val="subscript"/>
+        </w:rPr>
+        <w:t xml:space="preserve">50</w:t>
+      </w:r>
+      <w:r>
+        <w:t xml:space="preserve"> </w:t>
+      </w:r>
+      <w:r>
+        <w:t xml:space="preserve">19 nM) inhibitor of MCT4</w:t>
+      </w:r>
+      <w:r>
+        <w:t xml:space="preserve"> </w:t>
+      </w:r>
+      <w:r>
+        <w:t xml:space="preserve">(21)</w:t>
+      </w:r>
+      <w:r>
+        <w:t xml:space="preserve">. IPF lung fibroblasts were differentiated with TGFβ in the presence of these MCT inhibitors (</w:t>
+      </w:r>
+      <w:r>
+        <w:rPr>
+          <w:bCs/>
+          <w:b/>
+        </w:rPr>
+        <w:t xml:space="preserve">Figure 2C-D</w:t>
+      </w:r>
+      <w:r>
+        <w:t xml:space="preserve">). MCT4 inhibition by VB124 alone, or in combination with AZD3965, decreased Col1a1 and α-SMA expression. These effects were also observed in normal lung fibroblasts where AZD3965 as well as VB124, separately or together, decreased α-SMA expression (</w:t>
+      </w:r>
+      <w:r>
+        <w:rPr>
+          <w:bCs/>
+          <w:b/>
+        </w:rPr>
+        <w:t xml:space="preserve">Figure 2E-F</w:t>
+      </w:r>
+      <w:r>
+        <w:t xml:space="preserve">). AR-C155858, which is a high-affinity(</w:t>
+      </w:r>
+      <w:r>
+        <w:rPr>
+          <w:iCs/>
+          <w:i/>
+        </w:rPr>
+        <w:t xml:space="preserve">K</w:t>
+      </w:r>
+      <w:r>
+        <w:rPr>
+          <w:vertAlign w:val="subscript"/>
+          <w:iCs/>
+          <w:i/>
+        </w:rPr>
+        <w:t xml:space="preserve">i</w:t>
+      </w:r>
+      <w:r>
+        <w:t xml:space="preserve"> </w:t>
+      </w:r>
+      <w:r>
+        <w:t xml:space="preserve">2 nM) inhibitor of both MCT1 and MCT2</w:t>
+      </w:r>
+      <w:r>
+        <w:t xml:space="preserve"> </w:t>
+      </w:r>
+      <w:r>
+        <w:t xml:space="preserve">(29)</w:t>
+      </w:r>
+      <w:r>
+        <w:t xml:space="preserve">, also decreased α-SMA expression alone and in combination with VB124 (</w:t>
+      </w:r>
+      <w:r>
+        <w:rPr>
+          <w:bCs/>
+          <w:b/>
+        </w:rPr>
+        <w:t xml:space="preserve">Supplemental Figure 2B-C</w:t>
+      </w:r>
+      <w:r>
+        <w:t xml:space="preserve">). Pharmacologic MCT inhibition did not affect cell counts over 48 h of treatment (</w:t>
+      </w:r>
+      <w:r>
+        <w:rPr>
+          <w:bCs/>
+          <w:b/>
+        </w:rPr>
+        <w:t xml:space="preserve">Supplemental Figure 2D-E</w:t>
+      </w:r>
+      <w:r>
+        <w:t xml:space="preserve">). As anticipated, decreased Col1a1 and α-SMA expression was associated with decreased myofibroblast contractility as assessed by gel contraction assay (</w:t>
+      </w:r>
+      <w:r>
+        <w:rPr>
+          <w:bCs/>
+          <w:b/>
+        </w:rPr>
+        <w:t xml:space="preserve">Figure 2G-H</w:t>
+      </w:r>
+      <w:r>
+        <w:t xml:space="preserve">). Together, these data indicate that MCT expression and activity are required for myofibroblast differentiation</w:t>
+      </w:r>
+      <w:r>
+        <w:t xml:space="preserve"> </w:t>
+      </w:r>
+      <w:r>
+        <w:rPr>
+          <w:iCs/>
+          <w:i/>
+        </w:rPr>
+        <w:t xml:space="preserve">in vitro</w:t>
+      </w:r>
+      <w:r>
+        <w:t xml:space="preserve">.</w:t>
+      </w:r>
+    </w:p>
+    <w:p>
+      <w:r>
+        <w:br w:type="page"/>
+      </w:r>
+    </w:p>
+    <w:bookmarkEnd w:id="25"/>
+    <w:bookmarkEnd w:id="26"/>
+    <w:bookmarkStart w:id="27" w:name="methods"/>
+    <w:p>
+      <w:pPr>
+        <w:pStyle w:val="Heading1"/>
+      </w:pPr>
+      <w:r>
+        <w:t xml:space="preserve">Methods</w:t>
+      </w:r>
+    </w:p>
+    <w:p>
+      <w:r>
+        <w:br w:type="page"/>
+      </w:r>
+    </w:p>
+    <w:bookmarkEnd w:id="27"/>
+    <w:bookmarkStart w:id="28" w:name="acknowledgements"/>
+    <w:p>
+      <w:pPr>
+        <w:pStyle w:val="Heading1"/>
+      </w:pPr>
+      <w:r>
+        <w:t xml:space="preserve">Acknowledgements</w:t>
+      </w:r>
+    </w:p>
+    <w:bookmarkEnd w:id="28"/>
+    <w:bookmarkStart w:id="29" w:name="conflicts-of-interest"/>
+    <w:p>
+      <w:pPr>
+        <w:pStyle w:val="Heading1"/>
+      </w:pPr>
+      <w:r>
+        <w:t xml:space="preserve">Conflicts of Interest</w:t>
+      </w:r>
+    </w:p>
+    <w:p>
+      <w:r>
+        <w:br w:type="page"/>
+      </w:r>
+    </w:p>
+    <w:bookmarkEnd w:id="29"/>
+    <w:bookmarkStart w:id="89" w:name="references"/>
+    <w:p>
+      <w:pPr>
+        <w:pStyle w:val="Heading1"/>
+      </w:pPr>
+      <w:r>
+        <w:t xml:space="preserve">References</w:t>
+      </w:r>
+    </w:p>
+    <w:bookmarkStart w:id="88" w:name="refs"/>
+    <w:bookmarkStart w:id="31" w:name="ref-esposito2015"/>
+    <w:p>
+      <w:pPr>
+        <w:pStyle w:val="Bibliography"/>
+      </w:pPr>
+      <w:r>
+        <w:t xml:space="preserve">1. Esposito DB et al.</w:t>
+      </w:r>
+      <w:r>
+        <w:t xml:space="preserve"> </w:t>
+      </w:r>
+      <w:hyperlink r:id="rId30">
+        <w:r>
+          <w:rPr>
+            <w:rStyle w:val="Hyperlink"/>
+          </w:rPr>
+          <w:t xml:space="preserve">Idiopathic</w:t>
+        </w:r>
+        <w:r>
+          <w:rPr>
+            <w:rStyle w:val="Hyperlink"/>
+          </w:rPr>
+          <w:t xml:space="preserve"> </w:t>
+        </w:r>
+        <w:r>
+          <w:rPr>
+            <w:rStyle w:val="Hyperlink"/>
+          </w:rPr>
+          <w:t xml:space="preserve">Pulmonary Fibrosis</w:t>
+        </w:r>
+        <w:r>
+          <w:rPr>
+            <w:rStyle w:val="Hyperlink"/>
+          </w:rPr>
+          <w:t xml:space="preserve"> </w:t>
+        </w:r>
+        <w:r>
+          <w:rPr>
+            <w:rStyle w:val="Hyperlink"/>
+          </w:rPr>
+          <w:t xml:space="preserve">in</w:t>
+        </w:r>
+        <w:r>
+          <w:rPr>
+            <w:rStyle w:val="Hyperlink"/>
+          </w:rPr>
+          <w:t xml:space="preserve"> </w:t>
+        </w:r>
+        <w:r>
+          <w:rPr>
+            <w:rStyle w:val="Hyperlink"/>
+          </w:rPr>
+          <w:t xml:space="preserve">United States Automated Claims</w:t>
+        </w:r>
+        <w:r>
+          <w:rPr>
+            <w:rStyle w:val="Hyperlink"/>
+          </w:rPr>
+          <w:t xml:space="preserve">.</w:t>
+        </w:r>
+        <w:r>
+          <w:rPr>
+            <w:rStyle w:val="Hyperlink"/>
+          </w:rPr>
+          <w:t xml:space="preserve"> </w:t>
+        </w:r>
+        <w:r>
+          <w:rPr>
+            <w:rStyle w:val="Hyperlink"/>
+          </w:rPr>
+          <w:t xml:space="preserve">Incidence</w:t>
+        </w:r>
+        <w:r>
+          <w:rPr>
+            <w:rStyle w:val="Hyperlink"/>
+          </w:rPr>
+          <w:t xml:space="preserve">,</w:t>
+        </w:r>
+        <w:r>
+          <w:rPr>
+            <w:rStyle w:val="Hyperlink"/>
+          </w:rPr>
+          <w:t xml:space="preserve"> </w:t>
+        </w:r>
+        <w:r>
+          <w:rPr>
+            <w:rStyle w:val="Hyperlink"/>
+          </w:rPr>
+          <w:t xml:space="preserve">Prevalence</w:t>
+        </w:r>
+        <w:r>
+          <w:rPr>
+            <w:rStyle w:val="Hyperlink"/>
+          </w:rPr>
+          <w:t xml:space="preserve">, and</w:t>
+        </w:r>
+        <w:r>
+          <w:rPr>
+            <w:rStyle w:val="Hyperlink"/>
+          </w:rPr>
+          <w:t xml:space="preserve"> </w:t>
+        </w:r>
+        <w:r>
+          <w:rPr>
+            <w:rStyle w:val="Hyperlink"/>
+          </w:rPr>
+          <w:t xml:space="preserve">Algorithm Validation</w:t>
+        </w:r>
+      </w:hyperlink>
+      <w:r>
+        <w:t xml:space="preserve">.</w:t>
+      </w:r>
+      <w:r>
+        <w:t xml:space="preserve"> </w:t>
+      </w:r>
+      <w:r>
+        <w:rPr>
+          <w:iCs/>
+          <w:i/>
+        </w:rPr>
+        <w:t xml:space="preserve">Am J Respir Crit Care Med</w:t>
+      </w:r>
+      <w:r>
+        <w:t xml:space="preserve"> </w:t>
+      </w:r>
+      <w:r>
+        <w:t xml:space="preserve">2015;192(10):1200–1207.</w:t>
+      </w:r>
+    </w:p>
+    <w:bookmarkEnd w:id="31"/>
+    <w:bookmarkStart w:id="33" w:name="ref-raghu2016"/>
+    <w:p>
+      <w:pPr>
+        <w:pStyle w:val="Bibliography"/>
+      </w:pPr>
+      <w:r>
+        <w:t xml:space="preserve">2. Raghu G, Chen S-Y, Hou Q, Yeh W-S, Collard HR.</w:t>
+      </w:r>
+      <w:r>
+        <w:t xml:space="preserve"> </w:t>
+      </w:r>
+      <w:hyperlink r:id="rId32">
+        <w:r>
+          <w:rPr>
+            <w:rStyle w:val="Hyperlink"/>
+          </w:rPr>
+          <w:t xml:space="preserve">Incidence and prevalence of idiopathic pulmonary fibrosis in</w:t>
+        </w:r>
+        <w:r>
+          <w:rPr>
+            <w:rStyle w:val="Hyperlink"/>
+          </w:rPr>
+          <w:t xml:space="preserve"> </w:t>
+        </w:r>
+        <w:r>
+          <w:rPr>
+            <w:rStyle w:val="Hyperlink"/>
+          </w:rPr>
+          <w:t xml:space="preserve">US</w:t>
+        </w:r>
+        <w:r>
+          <w:rPr>
+            <w:rStyle w:val="Hyperlink"/>
+          </w:rPr>
+          <w:t xml:space="preserve"> </w:t>
+        </w:r>
+        <w:r>
+          <w:rPr>
+            <w:rStyle w:val="Hyperlink"/>
+          </w:rPr>
+          <w:t xml:space="preserve">adults 18-64</w:t>
+        </w:r>
+        <w:r>
+          <w:rPr>
+            <w:rStyle w:val="Hyperlink"/>
+          </w:rPr>
+          <w:t xml:space="preserve">years old</w:t>
+        </w:r>
+      </w:hyperlink>
+      <w:r>
+        <w:t xml:space="preserve">.</w:t>
+      </w:r>
+      <w:r>
+        <w:t xml:space="preserve"> </w:t>
+      </w:r>
+      <w:r>
+        <w:rPr>
+          <w:iCs/>
+          <w:i/>
+        </w:rPr>
+        <w:t xml:space="preserve">Eur Respir J</w:t>
+      </w:r>
+      <w:r>
+        <w:t xml:space="preserve"> </w:t>
+      </w:r>
+      <w:r>
+        <w:t xml:space="preserve">2016;48(1):179–186.</w:t>
+      </w:r>
+    </w:p>
+    <w:bookmarkEnd w:id="33"/>
+    <w:bookmarkStart w:id="35" w:name="ref-martinez2017"/>
+    <w:p>
+      <w:pPr>
+        <w:pStyle w:val="Bibliography"/>
+      </w:pPr>
+      <w:r>
+        <w:t xml:space="preserve">3. Martinez FJ et al.</w:t>
+      </w:r>
+      <w:r>
+        <w:t xml:space="preserve"> </w:t>
+      </w:r>
+      <w:hyperlink r:id="rId34">
+        <w:r>
+          <w:rPr>
+            <w:rStyle w:val="Hyperlink"/>
+          </w:rPr>
+          <w:t xml:space="preserve">Idiopathic pulmonary fibrosis</w:t>
+        </w:r>
+      </w:hyperlink>
+      <w:r>
+        <w:t xml:space="preserve">.</w:t>
+      </w:r>
+      <w:r>
+        <w:t xml:space="preserve"> </w:t>
+      </w:r>
+      <w:r>
+        <w:rPr>
+          <w:iCs/>
+          <w:i/>
+        </w:rPr>
+        <w:t xml:space="preserve">Nat Rev Dis Primers</w:t>
+      </w:r>
+      <w:r>
+        <w:t xml:space="preserve"> </w:t>
+      </w:r>
+      <w:r>
+        <w:t xml:space="preserve">2017;3:17074.</w:t>
+      </w:r>
+    </w:p>
+    <w:bookmarkEnd w:id="35"/>
+    <w:bookmarkStart w:id="37" w:name="ref-king2014"/>
+    <w:p>
+      <w:pPr>
+        <w:pStyle w:val="Bibliography"/>
+      </w:pPr>
+      <w:r>
+        <w:t xml:space="preserve">4. King TE et al.</w:t>
+      </w:r>
+      <w:r>
+        <w:t xml:space="preserve"> </w:t>
+      </w:r>
+      <w:hyperlink r:id="rId36">
+        <w:r>
+          <w:rPr>
+            <w:rStyle w:val="Hyperlink"/>
+          </w:rPr>
+          <w:t xml:space="preserve">A phase 3 trial of pirfenidone in patients with idiopathic pulmonary fibrosis</w:t>
+        </w:r>
+      </w:hyperlink>
+      <w:r>
+        <w:t xml:space="preserve">.</w:t>
+      </w:r>
+      <w:r>
+        <w:t xml:space="preserve"> </w:t>
+      </w:r>
+      <w:r>
+        <w:rPr>
+          <w:iCs/>
+          <w:i/>
+        </w:rPr>
+        <w:t xml:space="preserve">N Engl J Med</w:t>
+      </w:r>
+      <w:r>
+        <w:t xml:space="preserve"> </w:t>
+      </w:r>
+      <w:r>
+        <w:t xml:space="preserve">2014;370(22):2083–2092.</w:t>
+      </w:r>
+    </w:p>
+    <w:bookmarkEnd w:id="37"/>
+    <w:bookmarkStart w:id="39" w:name="ref-richeldi2014"/>
+    <w:p>
+      <w:pPr>
+        <w:pStyle w:val="Bibliography"/>
+      </w:pPr>
+      <w:r>
+        <w:t xml:space="preserve">5. Richeldi L et al.</w:t>
+      </w:r>
+      <w:r>
+        <w:t xml:space="preserve"> </w:t>
+      </w:r>
+      <w:hyperlink r:id="rId38">
+        <w:r>
+          <w:rPr>
+            <w:rStyle w:val="Hyperlink"/>
+          </w:rPr>
+          <w:t xml:space="preserve">Efficacy and safety of nintedanib in idiopathic pulmonary fibrosis</w:t>
+        </w:r>
+      </w:hyperlink>
+      <w:r>
+        <w:t xml:space="preserve">.</w:t>
+      </w:r>
+      <w:r>
+        <w:t xml:space="preserve"> </w:t>
+      </w:r>
+      <w:r>
+        <w:rPr>
+          <w:iCs/>
+          <w:i/>
+        </w:rPr>
+        <w:t xml:space="preserve">N Engl J Med</w:t>
+      </w:r>
+      <w:r>
+        <w:t xml:space="preserve"> </w:t>
+      </w:r>
+      <w:r>
+        <w:t xml:space="preserve">2014;370(22):2071–2082.</w:t>
+      </w:r>
+    </w:p>
+    <w:bookmarkEnd w:id="39"/>
+    <w:bookmarkStart w:id="41" w:name="ref-bueno2020"/>
+    <w:p>
+      <w:pPr>
+        <w:pStyle w:val="Bibliography"/>
+      </w:pPr>
+      <w:r>
+        <w:t xml:space="preserve">6. Bueno M, Calyeca J, Rojas M, Mora AL.</w:t>
+      </w:r>
+      <w:r>
+        <w:t xml:space="preserve"> </w:t>
+      </w:r>
+      <w:hyperlink r:id="rId40">
+        <w:r>
+          <w:rPr>
+            <w:rStyle w:val="Hyperlink"/>
+          </w:rPr>
+          <w:t xml:space="preserve">Mitochondria dysfunction and metabolic reprogramming as drivers of idiopathic pulmonary fibrosis</w:t>
+        </w:r>
+      </w:hyperlink>
+      <w:r>
+        <w:t xml:space="preserve">.</w:t>
+      </w:r>
+      <w:r>
+        <w:t xml:space="preserve"> </w:t>
+      </w:r>
+      <w:r>
+        <w:rPr>
+          <w:iCs/>
+          <w:i/>
+        </w:rPr>
+        <w:t xml:space="preserve">Redox Biol</w:t>
+      </w:r>
+      <w:r>
+        <w:t xml:space="preserve"> </w:t>
+      </w:r>
+      <w:r>
+        <w:t xml:space="preserve">2020;33:101509.</w:t>
+      </w:r>
+    </w:p>
+    <w:bookmarkEnd w:id="41"/>
+    <w:bookmarkStart w:id="43" w:name="ref-selvarajah2021"/>
+    <w:p>
+      <w:pPr>
+        <w:pStyle w:val="Bibliography"/>
+      </w:pPr>
+      <w:r>
+        <w:t xml:space="preserve">7. Selvarajah B, Azuelos I, Anastasiou D, Chambers RC.</w:t>
+      </w:r>
+      <w:r>
+        <w:t xml:space="preserve"> </w:t>
+      </w:r>
+      <w:hyperlink r:id="rId42">
+        <w:r>
+          <w:rPr>
+            <w:rStyle w:val="Hyperlink"/>
+          </w:rPr>
+          <w:t xml:space="preserve">Fibrometabolism-</w:t>
+        </w:r>
+        <w:r>
+          <w:rPr>
+            <w:rStyle w:val="Hyperlink"/>
+          </w:rPr>
+          <w:t xml:space="preserve">An</w:t>
+        </w:r>
+        <w:r>
+          <w:rPr>
+            <w:rStyle w:val="Hyperlink"/>
+          </w:rPr>
+          <w:t xml:space="preserve"> </w:t>
+        </w:r>
+        <w:r>
+          <w:rPr>
+            <w:rStyle w:val="Hyperlink"/>
+          </w:rPr>
+          <w:t xml:space="preserve">emerging therapeutic frontier in pulmonary fibrosis</w:t>
+        </w:r>
+      </w:hyperlink>
+      <w:r>
+        <w:t xml:space="preserve">.</w:t>
+      </w:r>
+      <w:r>
+        <w:t xml:space="preserve"> </w:t>
+      </w:r>
+      <w:r>
+        <w:rPr>
+          <w:iCs/>
+          <w:i/>
+        </w:rPr>
+        <w:t xml:space="preserve">Sci Signal</w:t>
+      </w:r>
+      <w:r>
+        <w:t xml:space="preserve"> </w:t>
+      </w:r>
+      <w:r>
+        <w:t xml:space="preserve">2021;14(697):eaay1027.</w:t>
+      </w:r>
+    </w:p>
+    <w:bookmarkEnd w:id="43"/>
+    <w:bookmarkStart w:id="45" w:name="ref-bernard2015"/>
+    <w:p>
+      <w:pPr>
+        <w:pStyle w:val="Bibliography"/>
+      </w:pPr>
+      <w:r>
+        <w:t xml:space="preserve">8. Bernard K et al.</w:t>
+      </w:r>
+      <w:r>
+        <w:t xml:space="preserve"> </w:t>
+      </w:r>
+      <w:hyperlink r:id="rId44">
+        <w:r>
+          <w:rPr>
+            <w:rStyle w:val="Hyperlink"/>
+          </w:rPr>
+          <w:t xml:space="preserve">Metabolic</w:t>
+        </w:r>
+        <w:r>
+          <w:rPr>
+            <w:rStyle w:val="Hyperlink"/>
+          </w:rPr>
+          <w:t xml:space="preserve"> </w:t>
+        </w:r>
+        <w:r>
+          <w:rPr>
+            <w:rStyle w:val="Hyperlink"/>
+          </w:rPr>
+          <w:t xml:space="preserve">Reprogramming Is Required</w:t>
+        </w:r>
+        <w:r>
+          <w:rPr>
+            <w:rStyle w:val="Hyperlink"/>
+          </w:rPr>
+          <w:t xml:space="preserve"> </w:t>
+        </w:r>
+        <w:r>
+          <w:rPr>
+            <w:rStyle w:val="Hyperlink"/>
+          </w:rPr>
+          <w:t xml:space="preserve">for</w:t>
+        </w:r>
+        <w:r>
+          <w:rPr>
+            <w:rStyle w:val="Hyperlink"/>
+          </w:rPr>
+          <w:t xml:space="preserve"> </w:t>
+        </w:r>
+        <w:r>
+          <w:rPr>
+            <w:rStyle w:val="Hyperlink"/>
+          </w:rPr>
+          <w:t xml:space="preserve">Myofibroblast Contractility</w:t>
+        </w:r>
+        <w:r>
+          <w:rPr>
+            <w:rStyle w:val="Hyperlink"/>
+          </w:rPr>
+          <w:t xml:space="preserve"> </w:t>
+        </w:r>
+        <w:r>
+          <w:rPr>
+            <w:rStyle w:val="Hyperlink"/>
+          </w:rPr>
+          <w:t xml:space="preserve">and</w:t>
+        </w:r>
+        <w:r>
+          <w:rPr>
+            <w:rStyle w:val="Hyperlink"/>
+          </w:rPr>
+          <w:t xml:space="preserve"> </w:t>
+        </w:r>
+        <w:r>
+          <w:rPr>
+            <w:rStyle w:val="Hyperlink"/>
+          </w:rPr>
+          <w:t xml:space="preserve">Differentiation</w:t>
+        </w:r>
+      </w:hyperlink>
+      <w:r>
+        <w:t xml:space="preserve">.</w:t>
+      </w:r>
+      <w:r>
+        <w:t xml:space="preserve"> </w:t>
+      </w:r>
+      <w:r>
+        <w:rPr>
+          <w:iCs/>
+          <w:i/>
+        </w:rPr>
+        <w:t xml:space="preserve">J Biol Chem</w:t>
+      </w:r>
+      <w:r>
+        <w:t xml:space="preserve"> </w:t>
+      </w:r>
+      <w:r>
+        <w:t xml:space="preserve">2015;290(42):25427–25438.</w:t>
+      </w:r>
+    </w:p>
+    <w:bookmarkEnd w:id="45"/>
+    <w:bookmarkStart w:id="47" w:name="ref-xie2015"/>
+    <w:p>
+      <w:pPr>
+        <w:pStyle w:val="Bibliography"/>
+      </w:pPr>
+      <w:r>
+        <w:t xml:space="preserve">9. Xie N et al.</w:t>
+      </w:r>
+      <w:r>
+        <w:t xml:space="preserve"> </w:t>
+      </w:r>
+      <w:hyperlink r:id="rId46">
+        <w:r>
+          <w:rPr>
+            <w:rStyle w:val="Hyperlink"/>
+          </w:rPr>
+          <w:t xml:space="preserve">Glycolytic</w:t>
+        </w:r>
+        <w:r>
+          <w:rPr>
+            <w:rStyle w:val="Hyperlink"/>
+          </w:rPr>
+          <w:t xml:space="preserve"> </w:t>
+        </w:r>
+        <w:r>
+          <w:rPr>
+            <w:rStyle w:val="Hyperlink"/>
+          </w:rPr>
+          <w:t xml:space="preserve">Reprogramming</w:t>
+        </w:r>
+        <w:r>
+          <w:rPr>
+            <w:rStyle w:val="Hyperlink"/>
+          </w:rPr>
+          <w:t xml:space="preserve"> </w:t>
+        </w:r>
+        <w:r>
+          <w:rPr>
+            <w:rStyle w:val="Hyperlink"/>
+          </w:rPr>
+          <w:t xml:space="preserve">in</w:t>
+        </w:r>
+        <w:r>
+          <w:rPr>
+            <w:rStyle w:val="Hyperlink"/>
+          </w:rPr>
+          <w:t xml:space="preserve"> </w:t>
+        </w:r>
+        <w:r>
+          <w:rPr>
+            <w:rStyle w:val="Hyperlink"/>
+          </w:rPr>
+          <w:t xml:space="preserve">Myofibroblast Differentiation</w:t>
+        </w:r>
+        <w:r>
+          <w:rPr>
+            <w:rStyle w:val="Hyperlink"/>
+          </w:rPr>
+          <w:t xml:space="preserve"> </w:t>
+        </w:r>
+        <w:r>
+          <w:rPr>
+            <w:rStyle w:val="Hyperlink"/>
+          </w:rPr>
+          <w:t xml:space="preserve">and</w:t>
+        </w:r>
+        <w:r>
+          <w:rPr>
+            <w:rStyle w:val="Hyperlink"/>
+          </w:rPr>
+          <w:t xml:space="preserve"> </w:t>
+        </w:r>
+        <w:r>
+          <w:rPr>
+            <w:rStyle w:val="Hyperlink"/>
+          </w:rPr>
+          <w:t xml:space="preserve">Lung Fibrosis</w:t>
+        </w:r>
+      </w:hyperlink>
+      <w:r>
+        <w:t xml:space="preserve">.</w:t>
+      </w:r>
+      <w:r>
+        <w:t xml:space="preserve"> </w:t>
+      </w:r>
+      <w:r>
+        <w:rPr>
+          <w:iCs/>
+          <w:i/>
+        </w:rPr>
+        <w:t xml:space="preserve">Am J Respir Crit Care Med</w:t>
+      </w:r>
+      <w:r>
+        <w:t xml:space="preserve"> </w:t>
+      </w:r>
+      <w:r>
+        <w:t xml:space="preserve">2015;192(12):1462–1474.</w:t>
+      </w:r>
+    </w:p>
+    <w:bookmarkEnd w:id="47"/>
+    <w:bookmarkStart w:id="49" w:name="ref-goodwin2018"/>
+    <w:p>
+      <w:pPr>
+        <w:pStyle w:val="Bibliography"/>
+      </w:pPr>
+      <w:r>
+        <w:t xml:space="preserve">10. Goodwin J et al.</w:t>
+      </w:r>
+      <w:r>
+        <w:t xml:space="preserve"> </w:t>
+      </w:r>
+      <w:hyperlink r:id="rId48">
+        <w:r>
+          <w:rPr>
+            <w:rStyle w:val="Hyperlink"/>
+          </w:rPr>
+          <w:t xml:space="preserve">Targeting</w:t>
+        </w:r>
+        <w:r>
+          <w:rPr>
+            <w:rStyle w:val="Hyperlink"/>
+          </w:rPr>
+          <w:t xml:space="preserve"> </w:t>
+        </w:r>
+        <w:r>
+          <w:rPr>
+            <w:rStyle w:val="Hyperlink"/>
+          </w:rPr>
+          <w:t xml:space="preserve">Hypoxia-Inducible Factor-1α</w:t>
+        </w:r>
+        <w:r>
+          <w:rPr>
+            <w:rStyle w:val="Hyperlink"/>
+          </w:rPr>
+          <w:t xml:space="preserve">/</w:t>
+        </w:r>
+        <w:r>
+          <w:rPr>
+            <w:rStyle w:val="Hyperlink"/>
+          </w:rPr>
+          <w:t xml:space="preserve">Pyruvate Dehydrogenase Kinase</w:t>
+        </w:r>
+        <w:r>
+          <w:rPr>
+            <w:rStyle w:val="Hyperlink"/>
+          </w:rPr>
+          <w:t xml:space="preserve"> </w:t>
+        </w:r>
+        <w:r>
+          <w:rPr>
+            <w:rStyle w:val="Hyperlink"/>
+          </w:rPr>
+          <w:t xml:space="preserve">1</w:t>
+        </w:r>
+        <w:r>
+          <w:rPr>
+            <w:rStyle w:val="Hyperlink"/>
+          </w:rPr>
+          <w:t xml:space="preserve"> </w:t>
+        </w:r>
+        <w:r>
+          <w:rPr>
+            <w:rStyle w:val="Hyperlink"/>
+          </w:rPr>
+          <w:t xml:space="preserve">Axis</w:t>
+        </w:r>
+        <w:r>
+          <w:rPr>
+            <w:rStyle w:val="Hyperlink"/>
+          </w:rPr>
+          <w:t xml:space="preserve"> </w:t>
+        </w:r>
+        <w:r>
+          <w:rPr>
+            <w:rStyle w:val="Hyperlink"/>
+          </w:rPr>
+          <w:t xml:space="preserve">by</w:t>
+        </w:r>
+        <w:r>
+          <w:rPr>
+            <w:rStyle w:val="Hyperlink"/>
+          </w:rPr>
+          <w:t xml:space="preserve"> </w:t>
+        </w:r>
+        <w:r>
+          <w:rPr>
+            <w:rStyle w:val="Hyperlink"/>
+          </w:rPr>
+          <w:t xml:space="preserve">Dichloroacetate Suppresses Bleomycin-induced Pulmonary Fibrosis</w:t>
+        </w:r>
+      </w:hyperlink>
+      <w:r>
+        <w:t xml:space="preserve">.</w:t>
+      </w:r>
+      <w:r>
+        <w:t xml:space="preserve"> </w:t>
+      </w:r>
+      <w:r>
+        <w:rPr>
+          <w:iCs/>
+          <w:i/>
+        </w:rPr>
+        <w:t xml:space="preserve">Am J Respir Cell Mol Biol</w:t>
+      </w:r>
+      <w:r>
+        <w:t xml:space="preserve"> </w:t>
+      </w:r>
+      <w:r>
+        <w:t xml:space="preserve">2018;58(2):216–231.</w:t>
+      </w:r>
+    </w:p>
+    <w:bookmarkEnd w:id="49"/>
+    <w:bookmarkStart w:id="51" w:name="ref-hamanaka2019"/>
+    <w:p>
+      <w:pPr>
+        <w:pStyle w:val="Bibliography"/>
+      </w:pPr>
+      <w:r>
+        <w:t xml:space="preserve">11. Hamanaka RB et al.</w:t>
+      </w:r>
+      <w:r>
+        <w:t xml:space="preserve"> </w:t>
+      </w:r>
+      <w:hyperlink r:id="rId50">
+        <w:r>
+          <w:rPr>
+            <w:rStyle w:val="Hyperlink"/>
+          </w:rPr>
+          <w:t xml:space="preserve">Glutamine</w:t>
+        </w:r>
+        <w:r>
+          <w:rPr>
+            <w:rStyle w:val="Hyperlink"/>
+          </w:rPr>
+          <w:t xml:space="preserve"> </w:t>
+        </w:r>
+        <w:r>
+          <w:rPr>
+            <w:rStyle w:val="Hyperlink"/>
+          </w:rPr>
+          <w:t xml:space="preserve">Metabolism Is Required</w:t>
+        </w:r>
+        <w:r>
+          <w:rPr>
+            <w:rStyle w:val="Hyperlink"/>
+          </w:rPr>
+          <w:t xml:space="preserve"> </w:t>
+        </w:r>
+        <w:r>
+          <w:rPr>
+            <w:rStyle w:val="Hyperlink"/>
+          </w:rPr>
+          <w:t xml:space="preserve">for</w:t>
+        </w:r>
+        <w:r>
+          <w:rPr>
+            <w:rStyle w:val="Hyperlink"/>
+          </w:rPr>
+          <w:t xml:space="preserve"> </w:t>
+        </w:r>
+        <w:r>
+          <w:rPr>
+            <w:rStyle w:val="Hyperlink"/>
+          </w:rPr>
+          <w:t xml:space="preserve">Collagen Protein Synthesis</w:t>
+        </w:r>
+        <w:r>
+          <w:rPr>
+            <w:rStyle w:val="Hyperlink"/>
+          </w:rPr>
+          <w:t xml:space="preserve"> </w:t>
+        </w:r>
+        <w:r>
+          <w:rPr>
+            <w:rStyle w:val="Hyperlink"/>
+          </w:rPr>
+          <w:t xml:space="preserve">in</w:t>
+        </w:r>
+        <w:r>
+          <w:rPr>
+            <w:rStyle w:val="Hyperlink"/>
+          </w:rPr>
+          <w:t xml:space="preserve"> </w:t>
+        </w:r>
+        <w:r>
+          <w:rPr>
+            <w:rStyle w:val="Hyperlink"/>
+          </w:rPr>
+          <w:t xml:space="preserve">Lung Fibroblasts</w:t>
+        </w:r>
+      </w:hyperlink>
+      <w:r>
+        <w:t xml:space="preserve">.</w:t>
+      </w:r>
+      <w:r>
+        <w:t xml:space="preserve"> </w:t>
+      </w:r>
+      <w:r>
+        <w:rPr>
+          <w:iCs/>
+          <w:i/>
+        </w:rPr>
+        <w:t xml:space="preserve">Am J Respir Cell Mol Biol</w:t>
+      </w:r>
+      <w:r>
+        <w:t xml:space="preserve"> </w:t>
+      </w:r>
+      <w:r>
+        <w:t xml:space="preserve">2019;61(5):597–606.</w:t>
+      </w:r>
+    </w:p>
+    <w:bookmarkEnd w:id="51"/>
+    <w:bookmarkStart w:id="53" w:name="ref-selvarajah2019"/>
+    <w:p>
+      <w:pPr>
+        <w:pStyle w:val="Bibliography"/>
+      </w:pPr>
+      <w:r>
+        <w:t xml:space="preserve">12. Selvarajah B et al.</w:t>
+      </w:r>
+      <w:r>
+        <w:t xml:space="preserve"> </w:t>
+      </w:r>
+      <w:hyperlink r:id="rId52">
+        <w:r>
+          <w:rPr>
+            <w:rStyle w:val="Hyperlink"/>
+          </w:rPr>
+          <w:t xml:space="preserve">mTORC1</w:t>
+        </w:r>
+        <w:r>
+          <w:rPr>
+            <w:rStyle w:val="Hyperlink"/>
+          </w:rPr>
+          <w:t xml:space="preserve"> </w:t>
+        </w:r>
+        <w:r>
+          <w:rPr>
+            <w:rStyle w:val="Hyperlink"/>
+          </w:rPr>
+          <w:t xml:space="preserve">amplifies the</w:t>
+        </w:r>
+        <w:r>
+          <w:rPr>
+            <w:rStyle w:val="Hyperlink"/>
+          </w:rPr>
+          <w:t xml:space="preserve"> </w:t>
+        </w:r>
+        <w:r>
+          <w:rPr>
+            <w:rStyle w:val="Hyperlink"/>
+          </w:rPr>
+          <w:t xml:space="preserve">ATF4-dependent</w:t>
+        </w:r>
+        <w:r>
+          <w:rPr>
+            <w:rStyle w:val="Hyperlink"/>
+          </w:rPr>
+          <w:t xml:space="preserve"> </w:t>
+        </w:r>
+        <w:r>
+          <w:rPr>
+            <w:rStyle w:val="Hyperlink"/>
+          </w:rPr>
+          <w:t xml:space="preserve">de novo serine-glycine pathway to supply glycine during</w:t>
+        </w:r>
+        <w:r>
+          <w:rPr>
+            <w:rStyle w:val="Hyperlink"/>
+          </w:rPr>
+          <w:t xml:space="preserve"> </w:t>
+        </w:r>
+        <w:r>
+          <w:rPr>
+            <w:rStyle w:val="Hyperlink"/>
+          </w:rPr>
+          <w:t xml:space="preserve">TGF-β1-induced</w:t>
+        </w:r>
+        <w:r>
+          <w:rPr>
+            <w:rStyle w:val="Hyperlink"/>
+          </w:rPr>
+          <w:t xml:space="preserve"> </w:t>
+        </w:r>
+        <w:r>
+          <w:rPr>
+            <w:rStyle w:val="Hyperlink"/>
+          </w:rPr>
+          <w:t xml:space="preserve">collagen biosynthesis</w:t>
+        </w:r>
+      </w:hyperlink>
+      <w:r>
+        <w:t xml:space="preserve">.</w:t>
+      </w:r>
+      <w:r>
+        <w:t xml:space="preserve"> </w:t>
+      </w:r>
+      <w:r>
+        <w:rPr>
+          <w:iCs/>
+          <w:i/>
+        </w:rPr>
+        <w:t xml:space="preserve">Sci Signal</w:t>
+      </w:r>
+      <w:r>
+        <w:t xml:space="preserve"> </w:t>
+      </w:r>
+      <w:r>
+        <w:t xml:space="preserve">2019;12(582):eaav3048.</w:t>
+      </w:r>
+    </w:p>
+    <w:bookmarkEnd w:id="53"/>
+    <w:bookmarkStart w:id="55" w:name="ref-kottmann2012"/>
+    <w:p>
+      <w:pPr>
+        <w:pStyle w:val="Bibliography"/>
+      </w:pPr>
+      <w:r>
+        <w:t xml:space="preserve">13. Kottmann RM et al.</w:t>
+      </w:r>
+      <w:r>
+        <w:t xml:space="preserve"> </w:t>
+      </w:r>
+      <w:hyperlink r:id="rId54">
+        <w:r>
+          <w:rPr>
+            <w:rStyle w:val="Hyperlink"/>
+          </w:rPr>
+          <w:t xml:space="preserve">Lactic acid is elevated in idiopathic pulmonary fibrosis and induces myofibroblast differentiation via</w:t>
+        </w:r>
+        <w:r>
+          <w:rPr>
+            <w:rStyle w:val="Hyperlink"/>
+          </w:rPr>
+          <w:t xml:space="preserve"> </w:t>
+        </w:r>
+        <w:r>
+          <w:rPr>
+            <w:rStyle w:val="Hyperlink"/>
+          </w:rPr>
+          <w:t xml:space="preserve">pH-dependent</w:t>
+        </w:r>
+        <w:r>
+          <w:rPr>
+            <w:rStyle w:val="Hyperlink"/>
+          </w:rPr>
+          <w:t xml:space="preserve"> </w:t>
+        </w:r>
+        <w:r>
+          <w:rPr>
+            <w:rStyle w:val="Hyperlink"/>
+          </w:rPr>
+          <w:t xml:space="preserve">activation of transforming growth factor-β</w:t>
+        </w:r>
+      </w:hyperlink>
+      <w:r>
+        <w:t xml:space="preserve">.</w:t>
+      </w:r>
+      <w:r>
+        <w:t xml:space="preserve"> </w:t>
+      </w:r>
+      <w:r>
+        <w:rPr>
+          <w:iCs/>
+          <w:i/>
+        </w:rPr>
+        <w:t xml:space="preserve">Am J Respir Crit Care Med</w:t>
+      </w:r>
+      <w:r>
+        <w:t xml:space="preserve"> </w:t>
+      </w:r>
+      <w:r>
+        <w:t xml:space="preserve">2012;186(8):740–751.</w:t>
+      </w:r>
+    </w:p>
+    <w:bookmarkEnd w:id="55"/>
+    <w:bookmarkStart w:id="57" w:name="ref-kottmann2015"/>
+    <w:p>
+      <w:pPr>
+        <w:pStyle w:val="Bibliography"/>
+      </w:pPr>
+      <w:r>
+        <w:t xml:space="preserve">14. Kottmann RM et al.</w:t>
+      </w:r>
+      <w:r>
+        <w:t xml:space="preserve"> </w:t>
+      </w:r>
+      <w:hyperlink r:id="rId56">
+        <w:r>
+          <w:rPr>
+            <w:rStyle w:val="Hyperlink"/>
+          </w:rPr>
+          <w:t xml:space="preserve">Pharmacologic inhibition of lactate production prevents myofibroblast differentiation</w:t>
+        </w:r>
+      </w:hyperlink>
+      <w:r>
+        <w:t xml:space="preserve">.</w:t>
+      </w:r>
+      <w:r>
+        <w:t xml:space="preserve"> </w:t>
+      </w:r>
+      <w:r>
+        <w:rPr>
+          <w:iCs/>
+          <w:i/>
+        </w:rPr>
+        <w:t xml:space="preserve">Am J Physiol Lung Cell Mol Physiol</w:t>
+      </w:r>
+      <w:r>
+        <w:t xml:space="preserve"> </w:t>
+      </w:r>
+      <w:r>
+        <w:t xml:space="preserve">2015;309(11):L1305–1312.</w:t>
+      </w:r>
+    </w:p>
+    <w:bookmarkEnd w:id="57"/>
+    <w:bookmarkStart w:id="59" w:name="ref-judge2018"/>
+    <w:p>
+      <w:pPr>
+        <w:pStyle w:val="Bibliography"/>
+      </w:pPr>
+      <w:r>
+        <w:t xml:space="preserve">15. Judge JL et al.</w:t>
+      </w:r>
+      <w:r>
+        <w:t xml:space="preserve"> </w:t>
+      </w:r>
+      <w:hyperlink r:id="rId58">
+        <w:r>
+          <w:rPr>
+            <w:rStyle w:val="Hyperlink"/>
+          </w:rPr>
+          <w:t xml:space="preserve">Prevention and treatment of bleomycin-induced pulmonary fibrosis with the lactate dehydrogenase inhibitor gossypol</w:t>
+        </w:r>
+      </w:hyperlink>
+      <w:r>
+        <w:t xml:space="preserve">.</w:t>
+      </w:r>
+      <w:r>
+        <w:t xml:space="preserve"> </w:t>
+      </w:r>
+      <w:r>
+        <w:rPr>
+          <w:iCs/>
+          <w:i/>
+        </w:rPr>
+        <w:t xml:space="preserve">PLoS One</w:t>
+      </w:r>
+      <w:r>
+        <w:t xml:space="preserve"> </w:t>
+      </w:r>
+      <w:r>
+        <w:t xml:space="preserve">2018;13(5):e0197936.</w:t>
+      </w:r>
+    </w:p>
+    <w:bookmarkEnd w:id="59"/>
+    <w:bookmarkStart w:id="61" w:name="ref-cho2017"/>
+    <w:p>
+      <w:pPr>
+        <w:pStyle w:val="Bibliography"/>
+      </w:pPr>
+      <w:r>
+        <w:t xml:space="preserve">16. Cho SJ, Moon J-S, Lee C-M, Choi AMK, Stout-Delgado HW.</w:t>
+      </w:r>
+      <w:r>
+        <w:t xml:space="preserve"> </w:t>
+      </w:r>
+      <w:hyperlink r:id="rId60">
+        <w:r>
+          <w:rPr>
+            <w:rStyle w:val="Hyperlink"/>
+          </w:rPr>
+          <w:t xml:space="preserve">Glucose</w:t>
+        </w:r>
+        <w:r>
+          <w:rPr>
+            <w:rStyle w:val="Hyperlink"/>
+          </w:rPr>
+          <w:t xml:space="preserve"> </w:t>
+        </w:r>
+        <w:r>
+          <w:rPr>
+            <w:rStyle w:val="Hyperlink"/>
+          </w:rPr>
+          <w:t xml:space="preserve">Transporter</w:t>
+        </w:r>
+        <w:r>
+          <w:rPr>
+            <w:rStyle w:val="Hyperlink"/>
+          </w:rPr>
+          <w:t xml:space="preserve"> </w:t>
+        </w:r>
+        <w:r>
+          <w:rPr>
+            <w:rStyle w:val="Hyperlink"/>
+          </w:rPr>
+          <w:t xml:space="preserve">1-</w:t>
+        </w:r>
+        <w:r>
+          <w:rPr>
+            <w:rStyle w:val="Hyperlink"/>
+          </w:rPr>
+          <w:t xml:space="preserve">Dependent Glycolysis Is Increased</w:t>
+        </w:r>
+        <w:r>
+          <w:rPr>
+            <w:rStyle w:val="Hyperlink"/>
+          </w:rPr>
+          <w:t xml:space="preserve"> </w:t>
+        </w:r>
+        <w:r>
+          <w:rPr>
+            <w:rStyle w:val="Hyperlink"/>
+          </w:rPr>
+          <w:t xml:space="preserve">during</w:t>
+        </w:r>
+        <w:r>
+          <w:rPr>
+            <w:rStyle w:val="Hyperlink"/>
+          </w:rPr>
+          <w:t xml:space="preserve"> </w:t>
+        </w:r>
+        <w:r>
+          <w:rPr>
+            <w:rStyle w:val="Hyperlink"/>
+          </w:rPr>
+          <w:t xml:space="preserve">Aging-Related Lung Fibrosis</w:t>
+        </w:r>
+        <w:r>
+          <w:rPr>
+            <w:rStyle w:val="Hyperlink"/>
+          </w:rPr>
+          <w:t xml:space="preserve">, and</w:t>
+        </w:r>
+        <w:r>
+          <w:rPr>
+            <w:rStyle w:val="Hyperlink"/>
+          </w:rPr>
+          <w:t xml:space="preserve"> </w:t>
+        </w:r>
+        <w:r>
+          <w:rPr>
+            <w:rStyle w:val="Hyperlink"/>
+          </w:rPr>
+          <w:t xml:space="preserve">Phloretin Inhibits Lung Fibrosis</w:t>
+        </w:r>
+      </w:hyperlink>
+      <w:r>
+        <w:t xml:space="preserve">.</w:t>
+      </w:r>
+      <w:r>
+        <w:t xml:space="preserve"> </w:t>
+      </w:r>
+      <w:r>
+        <w:rPr>
+          <w:iCs/>
+          <w:i/>
+        </w:rPr>
+        <w:t xml:space="preserve">Am J Respir Cell Mol Biol</w:t>
+      </w:r>
+      <w:r>
+        <w:t xml:space="preserve"> </w:t>
+      </w:r>
+      <w:r>
+        <w:t xml:space="preserve">2017;56(4):521–531.</w:t>
+      </w:r>
+    </w:p>
+    <w:bookmarkEnd w:id="61"/>
+    <w:bookmarkStart w:id="63" w:name="ref-rodriguez-enriquez2009"/>
+    <w:p>
+      <w:pPr>
+        <w:pStyle w:val="Bibliography"/>
+      </w:pPr>
+      <w:r>
+        <w:t xml:space="preserve">17. Rodríguez-Enríquez S, Marín-Hernández A, Gallardo-Pérez JC, Carreño-Fuentes L, Moreno-Sánchez R.</w:t>
+      </w:r>
+      <w:r>
+        <w:t xml:space="preserve"> </w:t>
+      </w:r>
+      <w:hyperlink r:id="rId62">
+        <w:r>
+          <w:rPr>
+            <w:rStyle w:val="Hyperlink"/>
+          </w:rPr>
+          <w:t xml:space="preserve">Targeting of cancer energy metabolism</w:t>
+        </w:r>
+      </w:hyperlink>
+      <w:r>
+        <w:t xml:space="preserve">.</w:t>
+      </w:r>
+      <w:r>
+        <w:t xml:space="preserve"> </w:t>
+      </w:r>
+      <w:r>
+        <w:rPr>
+          <w:iCs/>
+          <w:i/>
+        </w:rPr>
+        <w:t xml:space="preserve">Mol Nutr Food Res</w:t>
+      </w:r>
+      <w:r>
+        <w:t xml:space="preserve"> </w:t>
+      </w:r>
+      <w:r>
+        <w:t xml:space="preserve">2009;53(1):29–48.</w:t>
+      </w:r>
+    </w:p>
+    <w:bookmarkEnd w:id="63"/>
+    <w:bookmarkStart w:id="65" w:name="ref-michelakis2017"/>
+    <w:p>
+      <w:pPr>
+        <w:pStyle w:val="Bibliography"/>
+      </w:pPr>
+      <w:r>
+        <w:t xml:space="preserve">18. Michelakis ED et al.</w:t>
+      </w:r>
+      <w:r>
+        <w:t xml:space="preserve"> </w:t>
+      </w:r>
+      <w:hyperlink r:id="rId64">
+        <w:r>
+          <w:rPr>
+            <w:rStyle w:val="Hyperlink"/>
+          </w:rPr>
+          <w:t xml:space="preserve">Inhibition of pyruvate dehydrogenase kinase improves pulmonary arterial hypertension in genetically susceptible patients</w:t>
+        </w:r>
+      </w:hyperlink>
+      <w:r>
+        <w:t xml:space="preserve">.</w:t>
+      </w:r>
+      <w:r>
+        <w:t xml:space="preserve"> </w:t>
+      </w:r>
+      <w:r>
+        <w:rPr>
+          <w:iCs/>
+          <w:i/>
+        </w:rPr>
+        <w:t xml:space="preserve">Sci Transl Med</w:t>
+      </w:r>
+      <w:r>
+        <w:t xml:space="preserve"> </w:t>
+      </w:r>
+      <w:r>
+        <w:t xml:space="preserve">2017;9(413):eaao4583.</w:t>
+      </w:r>
+    </w:p>
+    <w:bookmarkEnd w:id="65"/>
+    <w:bookmarkStart w:id="67" w:name="ref-pelicano2006"/>
+    <w:p>
+      <w:pPr>
+        <w:pStyle w:val="Bibliography"/>
+      </w:pPr>
+      <w:r>
+        <w:t xml:space="preserve">19. Pelicano H, Martin DS, Xu R-H, Huang P.</w:t>
+      </w:r>
+      <w:r>
+        <w:t xml:space="preserve"> </w:t>
+      </w:r>
+      <w:hyperlink r:id="rId66">
+        <w:r>
+          <w:rPr>
+            <w:rStyle w:val="Hyperlink"/>
+          </w:rPr>
+          <w:t xml:space="preserve">Glycolysis inhibition for anticancer treatment</w:t>
+        </w:r>
+      </w:hyperlink>
+      <w:r>
+        <w:t xml:space="preserve">.</w:t>
+      </w:r>
+      <w:r>
+        <w:t xml:space="preserve"> </w:t>
+      </w:r>
+      <w:r>
+        <w:rPr>
+          <w:iCs/>
+          <w:i/>
+        </w:rPr>
+        <w:t xml:space="preserve">Oncogene</w:t>
+      </w:r>
+      <w:r>
+        <w:t xml:space="preserve"> </w:t>
+      </w:r>
+      <w:r>
+        <w:t xml:space="preserve">2006;25(34):4633–4646.</w:t>
+      </w:r>
+    </w:p>
+    <w:bookmarkEnd w:id="67"/>
+    <w:bookmarkStart w:id="69" w:name="ref-puri2020"/>
+    <w:p>
+      <w:pPr>
+        <w:pStyle w:val="Bibliography"/>
+      </w:pPr>
+      <w:r>
+        <w:t xml:space="preserve">20. Puri S, Juvale K.</w:t>
+      </w:r>
+      <w:r>
+        <w:t xml:space="preserve"> </w:t>
+      </w:r>
+      <w:hyperlink r:id="rId68">
+        <w:r>
+          <w:rPr>
+            <w:rStyle w:val="Hyperlink"/>
+          </w:rPr>
+          <w:t xml:space="preserve">Monocarboxylate transporter 1 and 4 inhibitors as potential therapeutics for treating solid tumours:</w:t>
+        </w:r>
+        <w:r>
+          <w:rPr>
+            <w:rStyle w:val="Hyperlink"/>
+          </w:rPr>
+          <w:t xml:space="preserve"> </w:t>
+        </w:r>
+        <w:r>
+          <w:rPr>
+            <w:rStyle w:val="Hyperlink"/>
+          </w:rPr>
+          <w:t xml:space="preserve">A</w:t>
+        </w:r>
+        <w:r>
+          <w:rPr>
+            <w:rStyle w:val="Hyperlink"/>
+          </w:rPr>
+          <w:t xml:space="preserve"> </w:t>
+        </w:r>
+        <w:r>
+          <w:rPr>
+            <w:rStyle w:val="Hyperlink"/>
+          </w:rPr>
+          <w:t xml:space="preserve">review with structure-activity relationship insights</w:t>
+        </w:r>
+      </w:hyperlink>
+      <w:r>
+        <w:t xml:space="preserve">.</w:t>
+      </w:r>
+      <w:r>
+        <w:t xml:space="preserve"> </w:t>
+      </w:r>
+      <w:r>
+        <w:rPr>
+          <w:iCs/>
+          <w:i/>
+        </w:rPr>
+        <w:t xml:space="preserve">Eur J Med Chem</w:t>
+      </w:r>
+      <w:r>
+        <w:t xml:space="preserve"> </w:t>
+      </w:r>
+      <w:r>
+        <w:t xml:space="preserve">2020;199:112393.</w:t>
+      </w:r>
+    </w:p>
+    <w:bookmarkEnd w:id="69"/>
+    <w:bookmarkStart w:id="71" w:name="ref-cluntun2021"/>
+    <w:p>
+      <w:pPr>
+        <w:pStyle w:val="Bibliography"/>
+      </w:pPr>
+      <w:r>
+        <w:t xml:space="preserve">21. Cluntun AA et al.</w:t>
+      </w:r>
+      <w:r>
+        <w:t xml:space="preserve"> </w:t>
+      </w:r>
+      <w:hyperlink r:id="rId70">
+        <w:r>
+          <w:rPr>
+            <w:rStyle w:val="Hyperlink"/>
+          </w:rPr>
+          <w:t xml:space="preserve">The pyruvate-lactate axis modulates cardiac hypertrophy and heart failure</w:t>
+        </w:r>
+      </w:hyperlink>
+      <w:r>
+        <w:t xml:space="preserve">.</w:t>
+      </w:r>
+      <w:r>
+        <w:t xml:space="preserve"> </w:t>
+      </w:r>
+      <w:r>
+        <w:rPr>
+          <w:iCs/>
+          <w:i/>
+        </w:rPr>
+        <w:t xml:space="preserve">Cell Metab</w:t>
+      </w:r>
+      <w:r>
+        <w:t xml:space="preserve"> </w:t>
+      </w:r>
+      <w:r>
+        <w:t xml:space="preserve">2021;33(3):629–648.e10.</w:t>
+      </w:r>
+    </w:p>
+    <w:bookmarkEnd w:id="71"/>
+    <w:bookmarkStart w:id="73" w:name="ref-halford2023"/>
+    <w:p>
+      <w:pPr>
+        <w:pStyle w:val="Bibliography"/>
+      </w:pPr>
+      <w:r>
+        <w:t xml:space="preserve">22. Halford S et al.</w:t>
+      </w:r>
+      <w:r>
+        <w:t xml:space="preserve"> </w:t>
+      </w:r>
+      <w:hyperlink r:id="rId72">
+        <w:r>
+          <w:rPr>
+            <w:rStyle w:val="Hyperlink"/>
+          </w:rPr>
+          <w:t xml:space="preserve">A</w:t>
+        </w:r>
+        <w:r>
+          <w:rPr>
+            <w:rStyle w:val="Hyperlink"/>
+          </w:rPr>
+          <w:t xml:space="preserve"> </w:t>
+        </w:r>
+        <w:r>
+          <w:rPr>
+            <w:rStyle w:val="Hyperlink"/>
+          </w:rPr>
+          <w:t xml:space="preserve">Phase I Dose-escalation Study</w:t>
+        </w:r>
+        <w:r>
+          <w:rPr>
+            <w:rStyle w:val="Hyperlink"/>
+          </w:rPr>
+          <w:t xml:space="preserve"> </w:t>
+        </w:r>
+        <w:r>
+          <w:rPr>
+            <w:rStyle w:val="Hyperlink"/>
+          </w:rPr>
+          <w:t xml:space="preserve">of</w:t>
+        </w:r>
+        <w:r>
+          <w:rPr>
+            <w:rStyle w:val="Hyperlink"/>
+          </w:rPr>
+          <w:t xml:space="preserve"> </w:t>
+        </w:r>
+        <w:r>
+          <w:rPr>
+            <w:rStyle w:val="Hyperlink"/>
+          </w:rPr>
+          <w:t xml:space="preserve">AZD3965</w:t>
+        </w:r>
+        <w:r>
+          <w:rPr>
+            <w:rStyle w:val="Hyperlink"/>
+          </w:rPr>
+          <w:t xml:space="preserve">, an</w:t>
+        </w:r>
+        <w:r>
+          <w:rPr>
+            <w:rStyle w:val="Hyperlink"/>
+          </w:rPr>
+          <w:t xml:space="preserve"> </w:t>
+        </w:r>
+        <w:r>
+          <w:rPr>
+            <w:rStyle w:val="Hyperlink"/>
+          </w:rPr>
+          <w:t xml:space="preserve">Oral Monocarboxylate Transporter</w:t>
+        </w:r>
+        <w:r>
+          <w:rPr>
+            <w:rStyle w:val="Hyperlink"/>
+          </w:rPr>
+          <w:t xml:space="preserve"> </w:t>
+        </w:r>
+        <w:r>
+          <w:rPr>
+            <w:rStyle w:val="Hyperlink"/>
+          </w:rPr>
+          <w:t xml:space="preserve">1</w:t>
+        </w:r>
+        <w:r>
+          <w:rPr>
+            <w:rStyle w:val="Hyperlink"/>
+          </w:rPr>
+          <w:t xml:space="preserve"> </w:t>
+        </w:r>
+        <w:r>
+          <w:rPr>
+            <w:rStyle w:val="Hyperlink"/>
+          </w:rPr>
+          <w:t xml:space="preserve">Inhibitor</w:t>
+        </w:r>
+        <w:r>
+          <w:rPr>
+            <w:rStyle w:val="Hyperlink"/>
+          </w:rPr>
+          <w:t xml:space="preserve">, in</w:t>
+        </w:r>
+        <w:r>
+          <w:rPr>
+            <w:rStyle w:val="Hyperlink"/>
+          </w:rPr>
+          <w:t xml:space="preserve"> </w:t>
+        </w:r>
+        <w:r>
+          <w:rPr>
+            <w:rStyle w:val="Hyperlink"/>
+          </w:rPr>
+          <w:t xml:space="preserve">Patients</w:t>
+        </w:r>
+        <w:r>
+          <w:rPr>
+            <w:rStyle w:val="Hyperlink"/>
+          </w:rPr>
+          <w:t xml:space="preserve"> </w:t>
+        </w:r>
+        <w:r>
+          <w:rPr>
+            <w:rStyle w:val="Hyperlink"/>
+          </w:rPr>
+          <w:t xml:space="preserve">with</w:t>
+        </w:r>
+        <w:r>
+          <w:rPr>
+            <w:rStyle w:val="Hyperlink"/>
+          </w:rPr>
+          <w:t xml:space="preserve"> </w:t>
+        </w:r>
+        <w:r>
+          <w:rPr>
+            <w:rStyle w:val="Hyperlink"/>
+          </w:rPr>
+          <w:t xml:space="preserve">Advanced Cancer</w:t>
+        </w:r>
+      </w:hyperlink>
+      <w:r>
+        <w:t xml:space="preserve">.</w:t>
+      </w:r>
+      <w:r>
+        <w:t xml:space="preserve"> </w:t>
+      </w:r>
+      <w:r>
+        <w:rPr>
+          <w:iCs/>
+          <w:i/>
+        </w:rPr>
+        <w:t xml:space="preserve">Clin Cancer Res</w:t>
+      </w:r>
+      <w:r>
+        <w:t xml:space="preserve"> </w:t>
+      </w:r>
+      <w:r>
+        <w:t xml:space="preserve">2023;29(8):1429–1439.</w:t>
+      </w:r>
+    </w:p>
+    <w:bookmarkEnd w:id="73"/>
+    <w:bookmarkStart w:id="75" w:name="ref-frangogiannis2020"/>
+    <w:p>
+      <w:pPr>
+        <w:pStyle w:val="Bibliography"/>
+      </w:pPr>
+      <w:r>
+        <w:t xml:space="preserve">23. Frangogiannis N.</w:t>
+      </w:r>
+      <w:r>
+        <w:t xml:space="preserve"> </w:t>
+      </w:r>
+      <w:hyperlink r:id="rId74">
+        <w:r>
+          <w:rPr>
+            <w:rStyle w:val="Hyperlink"/>
+          </w:rPr>
+          <w:t xml:space="preserve">Transforming growth factor-β in tissue fibrosis</w:t>
+        </w:r>
+      </w:hyperlink>
+      <w:r>
+        <w:t xml:space="preserve">.</w:t>
+      </w:r>
+      <w:r>
+        <w:t xml:space="preserve"> </w:t>
+      </w:r>
+      <w:r>
+        <w:rPr>
+          <w:iCs/>
+          <w:i/>
+        </w:rPr>
+        <w:t xml:space="preserve">J Exp Med</w:t>
+      </w:r>
+      <w:r>
+        <w:t xml:space="preserve"> </w:t>
+      </w:r>
+      <w:r>
+        <w:t xml:space="preserve">2020;217(3):e20190103.</w:t>
+      </w:r>
+    </w:p>
+    <w:bookmarkEnd w:id="75"/>
+    <w:bookmarkStart w:id="77" w:name="ref-tomasek2002"/>
+    <w:p>
+      <w:pPr>
+        <w:pStyle w:val="Bibliography"/>
+      </w:pPr>
+      <w:r>
+        <w:t xml:space="preserve">24. Tomasek JJ, Gabbiani G, Hinz B, Chaponnier C, Brown RA.</w:t>
+      </w:r>
+      <w:r>
+        <w:t xml:space="preserve"> </w:t>
+      </w:r>
+      <w:hyperlink r:id="rId76">
+        <w:r>
+          <w:rPr>
+            <w:rStyle w:val="Hyperlink"/>
+          </w:rPr>
+          <w:t xml:space="preserve">Myofibroblasts and mechano-regulation of connective tissue remodelling</w:t>
+        </w:r>
+      </w:hyperlink>
+      <w:r>
+        <w:t xml:space="preserve">.</w:t>
+      </w:r>
+      <w:r>
+        <w:t xml:space="preserve"> </w:t>
+      </w:r>
+      <w:r>
+        <w:rPr>
+          <w:iCs/>
+          <w:i/>
+        </w:rPr>
+        <w:t xml:space="preserve">Nat Rev Mol Cell Biol</w:t>
+      </w:r>
+      <w:r>
+        <w:t xml:space="preserve"> </w:t>
+      </w:r>
+      <w:r>
+        <w:t xml:space="preserve">2002;3(5):349–363.</w:t>
+      </w:r>
+    </w:p>
+    <w:bookmarkEnd w:id="77"/>
+    <w:bookmarkStart w:id="79" w:name="ref-cui2019"/>
+    <w:p>
+      <w:pPr>
+        <w:pStyle w:val="Bibliography"/>
+      </w:pPr>
+      <w:r>
+        <w:t xml:space="preserve">25. Cui H et al.</w:t>
+      </w:r>
+      <w:r>
+        <w:t xml:space="preserve"> </w:t>
+      </w:r>
+      <w:hyperlink r:id="rId78">
+        <w:r>
+          <w:rPr>
+            <w:rStyle w:val="Hyperlink"/>
+          </w:rPr>
+          <w:t xml:space="preserve">Inhibition of</w:t>
+        </w:r>
+        <w:r>
+          <w:rPr>
+            <w:rStyle w:val="Hyperlink"/>
+          </w:rPr>
+          <w:t xml:space="preserve"> </w:t>
+        </w:r>
+        <w:r>
+          <w:rPr>
+            <w:rStyle w:val="Hyperlink"/>
+          </w:rPr>
+          <w:t xml:space="preserve">Glutaminase</w:t>
+        </w:r>
+        <w:r>
+          <w:rPr>
+            <w:rStyle w:val="Hyperlink"/>
+          </w:rPr>
+          <w:t xml:space="preserve"> </w:t>
+        </w:r>
+        <w:r>
+          <w:rPr>
+            <w:rStyle w:val="Hyperlink"/>
+          </w:rPr>
+          <w:t xml:space="preserve">1</w:t>
+        </w:r>
+        <w:r>
+          <w:rPr>
+            <w:rStyle w:val="Hyperlink"/>
+          </w:rPr>
+          <w:t xml:space="preserve"> </w:t>
+        </w:r>
+        <w:r>
+          <w:rPr>
+            <w:rStyle w:val="Hyperlink"/>
+          </w:rPr>
+          <w:t xml:space="preserve">Attenuates Experimental Pulmonary Fibrosis</w:t>
+        </w:r>
+      </w:hyperlink>
+      <w:r>
+        <w:t xml:space="preserve">.</w:t>
+      </w:r>
+      <w:r>
+        <w:t xml:space="preserve"> </w:t>
+      </w:r>
+      <w:r>
+        <w:rPr>
+          <w:iCs/>
+          <w:i/>
+        </w:rPr>
+        <w:t xml:space="preserve">Am J Respir Cell Mol Biol</w:t>
+      </w:r>
+      <w:r>
+        <w:t xml:space="preserve"> </w:t>
+      </w:r>
+      <w:r>
+        <w:t xml:space="preserve">2019;61(4):492–500.</w:t>
+      </w:r>
+    </w:p>
+    <w:bookmarkEnd w:id="79"/>
+    <w:bookmarkStart w:id="81" w:name="ref-rangarajan2018"/>
+    <w:p>
+      <w:pPr>
+        <w:pStyle w:val="Bibliography"/>
+      </w:pPr>
+      <w:r>
+        <w:t xml:space="preserve">26. Rangarajan S et al.</w:t>
+      </w:r>
+      <w:r>
+        <w:t xml:space="preserve"> </w:t>
+      </w:r>
+      <w:hyperlink r:id="rId80">
+        <w:r>
+          <w:rPr>
+            <w:rStyle w:val="Hyperlink"/>
+          </w:rPr>
+          <w:t xml:space="preserve">Metformin reverses established lung fibrosis in a bleomycin model</w:t>
+        </w:r>
+      </w:hyperlink>
+      <w:r>
+        <w:t xml:space="preserve">.</w:t>
+      </w:r>
+      <w:r>
+        <w:t xml:space="preserve"> </w:t>
+      </w:r>
+      <w:r>
+        <w:rPr>
+          <w:iCs/>
+          <w:i/>
+        </w:rPr>
+        <w:t xml:space="preserve">Nat Med</w:t>
+      </w:r>
+      <w:r>
+        <w:t xml:space="preserve"> </w:t>
+      </w:r>
+      <w:r>
+        <w:t xml:space="preserve">2018;24(8):1121–1127.</w:t>
+      </w:r>
+    </w:p>
+    <w:bookmarkEnd w:id="81"/>
+    <w:bookmarkStart w:id="83" w:name="ref-locy2020"/>
+    <w:p>
+      <w:pPr>
+        <w:pStyle w:val="Bibliography"/>
+      </w:pPr>
+      <w:r>
+        <w:t xml:space="preserve">27. Locy ML et al.</w:t>
+      </w:r>
+      <w:r>
+        <w:t xml:space="preserve"> </w:t>
+      </w:r>
+      <w:hyperlink r:id="rId82">
+        <w:r>
+          <w:rPr>
+            <w:rStyle w:val="Hyperlink"/>
+          </w:rPr>
+          <w:t xml:space="preserve">Oxidative cross-linking of fibronectin confers protease resistance and inhibits cellular migration</w:t>
+        </w:r>
+      </w:hyperlink>
+      <w:r>
+        <w:t xml:space="preserve">.</w:t>
+      </w:r>
+      <w:r>
+        <w:t xml:space="preserve"> </w:t>
+      </w:r>
+      <w:r>
+        <w:rPr>
+          <w:iCs/>
+          <w:i/>
+        </w:rPr>
+        <w:t xml:space="preserve">Sci Signal</w:t>
+      </w:r>
+      <w:r>
+        <w:t xml:space="preserve"> </w:t>
+      </w:r>
+      <w:r>
+        <w:t xml:space="preserve">2020;13(644):eaau2803.</w:t>
+      </w:r>
+    </w:p>
+    <w:bookmarkEnd w:id="83"/>
+    <w:bookmarkStart w:id="85" w:name="ref-curtis2017"/>
+    <w:p>
+      <w:pPr>
+        <w:pStyle w:val="Bibliography"/>
+      </w:pPr>
+      <w:r>
+        <w:t xml:space="preserve">28. Curtis NJ et al.</w:t>
+      </w:r>
+      <w:r>
+        <w:t xml:space="preserve"> </w:t>
+      </w:r>
+      <w:hyperlink r:id="rId84">
+        <w:r>
+          <w:rPr>
+            <w:rStyle w:val="Hyperlink"/>
+          </w:rPr>
+          <w:t xml:space="preserve">Pre-clinical pharmacology of</w:t>
+        </w:r>
+        <w:r>
+          <w:rPr>
+            <w:rStyle w:val="Hyperlink"/>
+          </w:rPr>
+          <w:t xml:space="preserve"> </w:t>
+        </w:r>
+        <w:r>
+          <w:rPr>
+            <w:rStyle w:val="Hyperlink"/>
+          </w:rPr>
+          <w:t xml:space="preserve">AZD3965</w:t>
+        </w:r>
+        <w:r>
+          <w:rPr>
+            <w:rStyle w:val="Hyperlink"/>
+          </w:rPr>
+          <w:t xml:space="preserve">, a selective inhibitor of</w:t>
+        </w:r>
+        <w:r>
+          <w:rPr>
+            <w:rStyle w:val="Hyperlink"/>
+          </w:rPr>
+          <w:t xml:space="preserve"> </w:t>
+        </w:r>
+        <w:r>
+          <w:rPr>
+            <w:rStyle w:val="Hyperlink"/>
+          </w:rPr>
+          <w:t xml:space="preserve">MCT1</w:t>
+        </w:r>
+        <w:r>
+          <w:rPr>
+            <w:rStyle w:val="Hyperlink"/>
+          </w:rPr>
+          <w:t xml:space="preserve">:</w:t>
+        </w:r>
+        <w:r>
+          <w:rPr>
+            <w:rStyle w:val="Hyperlink"/>
+          </w:rPr>
+          <w:t xml:space="preserve"> </w:t>
+        </w:r>
+        <w:r>
+          <w:rPr>
+            <w:rStyle w:val="Hyperlink"/>
+          </w:rPr>
+          <w:t xml:space="preserve">DLBCL</w:t>
+        </w:r>
+        <w:r>
+          <w:rPr>
+            <w:rStyle w:val="Hyperlink"/>
+          </w:rPr>
+          <w:t xml:space="preserve">,</w:t>
+        </w:r>
+        <w:r>
+          <w:rPr>
+            <w:rStyle w:val="Hyperlink"/>
+          </w:rPr>
+          <w:t xml:space="preserve"> </w:t>
+        </w:r>
+        <w:r>
+          <w:rPr>
+            <w:rStyle w:val="Hyperlink"/>
+          </w:rPr>
+          <w:t xml:space="preserve">NHL</w:t>
+        </w:r>
+        <w:r>
+          <w:rPr>
+            <w:rStyle w:val="Hyperlink"/>
+          </w:rPr>
+          <w:t xml:space="preserve"> </w:t>
+        </w:r>
+        <w:r>
+          <w:rPr>
+            <w:rStyle w:val="Hyperlink"/>
+          </w:rPr>
+          <w:t xml:space="preserve">and</w:t>
+        </w:r>
+        <w:r>
+          <w:rPr>
+            <w:rStyle w:val="Hyperlink"/>
+          </w:rPr>
+          <w:t xml:space="preserve"> </w:t>
+        </w:r>
+        <w:r>
+          <w:rPr>
+            <w:rStyle w:val="Hyperlink"/>
+          </w:rPr>
+          <w:t xml:space="preserve">Burkitt</w:t>
+        </w:r>
+        <w:r>
+          <w:rPr>
+            <w:rStyle w:val="Hyperlink"/>
+          </w:rPr>
+          <w:t xml:space="preserve">’s lymphoma anti-tumor activity</w:t>
+        </w:r>
+      </w:hyperlink>
+      <w:r>
+        <w:t xml:space="preserve">.</w:t>
+      </w:r>
+      <w:r>
+        <w:t xml:space="preserve"> </w:t>
+      </w:r>
+      <w:r>
+        <w:rPr>
+          <w:iCs/>
+          <w:i/>
+        </w:rPr>
+        <w:t xml:space="preserve">Oncotarget</w:t>
+      </w:r>
+      <w:r>
+        <w:t xml:space="preserve"> </w:t>
+      </w:r>
+      <w:r>
+        <w:t xml:space="preserve">2017;8(41):69219–69236.</w:t>
+      </w:r>
+    </w:p>
+    <w:bookmarkEnd w:id="85"/>
+    <w:bookmarkStart w:id="87" w:name="ref-ovens2010"/>
+    <w:p>
+      <w:pPr>
+        <w:pStyle w:val="Bibliography"/>
+      </w:pPr>
+      <w:r>
+        <w:t xml:space="preserve">29. Ovens MJ, Davies AJ, Wilson MC, Murray CM, Halestrap AP.</w:t>
+      </w:r>
+      <w:r>
+        <w:t xml:space="preserve"> </w:t>
+      </w:r>
+      <w:hyperlink r:id="rId86">
+        <w:r>
+          <w:rPr>
+            <w:rStyle w:val="Hyperlink"/>
+          </w:rPr>
+          <w:t xml:space="preserve">AR-C155858</w:t>
+        </w:r>
+        <w:r>
+          <w:rPr>
+            <w:rStyle w:val="Hyperlink"/>
+          </w:rPr>
+          <w:t xml:space="preserve"> </w:t>
+        </w:r>
+        <w:r>
+          <w:rPr>
+            <w:rStyle w:val="Hyperlink"/>
+          </w:rPr>
+          <w:t xml:space="preserve">is a potent inhibitor of monocarboxylate transporters</w:t>
+        </w:r>
+        <w:r>
+          <w:rPr>
+            <w:rStyle w:val="Hyperlink"/>
+          </w:rPr>
+          <w:t xml:space="preserve"> </w:t>
+        </w:r>
+        <w:r>
+          <w:rPr>
+            <w:rStyle w:val="Hyperlink"/>
+          </w:rPr>
+          <w:t xml:space="preserve">MCT1</w:t>
+        </w:r>
+        <w:r>
+          <w:rPr>
+            <w:rStyle w:val="Hyperlink"/>
+          </w:rPr>
+          <w:t xml:space="preserve"> </w:t>
+        </w:r>
+        <w:r>
+          <w:rPr>
+            <w:rStyle w:val="Hyperlink"/>
+          </w:rPr>
+          <w:t xml:space="preserve">and</w:t>
+        </w:r>
+        <w:r>
+          <w:rPr>
+            <w:rStyle w:val="Hyperlink"/>
+          </w:rPr>
+          <w:t xml:space="preserve"> </w:t>
+        </w:r>
+        <w:r>
+          <w:rPr>
+            <w:rStyle w:val="Hyperlink"/>
+          </w:rPr>
+          <w:t xml:space="preserve">MCT2</w:t>
+        </w:r>
+        <w:r>
+          <w:rPr>
+            <w:rStyle w:val="Hyperlink"/>
+          </w:rPr>
+          <w:t xml:space="preserve"> </w:t>
+        </w:r>
+        <w:r>
+          <w:rPr>
+            <w:rStyle w:val="Hyperlink"/>
+          </w:rPr>
+          <w:t xml:space="preserve">that binds to an intracellular site involving transmembrane helices 7-10</w:t>
+        </w:r>
+      </w:hyperlink>
+      <w:r>
+        <w:t xml:space="preserve">.</w:t>
+      </w:r>
+      <w:r>
+        <w:t xml:space="preserve"> </w:t>
+      </w:r>
+      <w:r>
+        <w:rPr>
+          <w:iCs/>
+          <w:i/>
+        </w:rPr>
+        <w:t xml:space="preserve">Biochem J</w:t>
+      </w:r>
+      <w:r>
+        <w:t xml:space="preserve"> </w:t>
+      </w:r>
+      <w:r>
+        <w:t xml:space="preserve">2010;425(3):523–530.</w:t>
+      </w:r>
+    </w:p>
+    <w:bookmarkEnd w:id="87"/>
+    <w:bookmarkEnd w:id="88"/>
+    <w:p>
+      <w:r>
+        <w:br w:type="page"/>
+      </w:r>
+    </w:p>
+    <w:bookmarkEnd w:id="89"/>
+    <w:bookmarkStart w:id="93" w:name="figures"/>
+    <w:p>
+      <w:pPr>
+        <w:pStyle w:val="Heading1"/>
+      </w:pPr>
+      <w:r>
+        <w:t xml:space="preserve">Figures</w:t>
+      </w:r>
+    </w:p>
+    <w:tbl>
+      <w:tblPr>
+        <w:tblStyle w:val="Table"/>
+        <w:tblW w:type="pct" w:w="5000"/>
+        <w:tblLook w:firstRow="0" w:lastRow="0" w:firstColumn="0" w:lastColumn="0" w:noHBand="0" w:noVBand="0" w:val="0000"/>
+        <w:jc w:val="start"/>
+      </w:tblPr>
+      <w:tblGrid>
+        <w:gridCol w:w="7920"/>
+      </w:tblGrid>
+      <w:tr>
+        <w:tc>
+          <w:tcPr/>
+          <w:p>
+            <w:pPr>
+              <w:jc w:val="center"/>
+            </w:pPr>
+            <w:r>
+              <w:drawing>
+                <wp:inline>
+                  <wp:extent cx="3330373" cy="4302878"/>
+                  <wp:effectExtent b="0" l="0" r="0" t="0"/>
+                  <wp:docPr descr="" title="" id="91" name="Picture"/>
+                  <a:graphic>
+                    <a:graphicData uri="http://schemas.openxmlformats.org/drawingml/2006/picture">
+                      <pic:pic>
+                        <pic:nvPicPr>
+                          <pic:cNvPr descr="figs/Figure%2001.png" id="92" name="Picture"/>
+                          <pic:cNvPicPr>
+                            <a:picLocks noChangeArrowheads="1" noChangeAspect="1"/>
+                          </pic:cNvPicPr>
+                        </pic:nvPicPr>
+                        <pic:blipFill>
+                          <a:blip r:embed="rId90"/>
+                          <a:stretch>
+                            <a:fillRect/>
+                          </a:stretch>
+                        </pic:blipFill>
+                        <pic:spPr bwMode="auto">
+                          <a:xfrm>
+                            <a:off x="0" y="0"/>
+                            <a:ext cx="3330373" cy="4302878"/>
+                          </a:xfrm>
+                          <a:prstGeom prst="rect">
+                            <a:avLst/>
+                          </a:prstGeom>
+                          <a:noFill/>
+                          <a:ln w="9525">
+                            <a:noFill/>
+                            <a:headEnd/>
+                            <a:tailEnd/>
+                          </a:ln>
+                        </pic:spPr>
+                      </pic:pic>
+                    </a:graphicData>
+                  </a:graphic>
+                </wp:inline>
+              </w:drawing>
+            </w:r>
+          </w:p>
+          <w:p>
+            <w:pPr>
+              <w:jc w:val="center"/>
+            </w:pPr>
+            <w:pPr>
+              <w:jc w:val="start"/>
+              <w:spacing w:before="200"/>
+              <w:pStyle w:val="ImageCaption"/>
+            </w:pPr>
+            <w:r>
+              <w:rPr>
+                <w:bCs/>
+                <w:b/>
+              </w:rPr>
+              <w:t xml:space="preserve">Figure 1 - Lactate transporter expression increases in human IPF and experimental models.</w:t>
+            </w:r>
+            <w:r>
+              <w:t xml:space="preserve"> </w:t>
+            </w:r>
+            <w:r>
+              <w:t xml:space="preserve">(</w:t>
+            </w:r>
+            <w:r>
+              <w:rPr>
+                <w:bCs/>
+                <w:b/>
+              </w:rPr>
+              <w:t xml:space="preserve">A</w:t>
+            </w:r>
+            <w:r>
+              <w:t xml:space="preserve">) Immunoblot of whole lung homogenates from explanted IPF lungs and controls (Ctl). (</w:t>
+            </w:r>
+            <w:r>
+              <w:rPr>
+                <w:bCs/>
+                <w:b/>
+              </w:rPr>
+              <w:t xml:space="preserve">B</w:t>
+            </w:r>
+            <w:r>
+              <w:t xml:space="preserve">) Quantification of band densities from (A). (</w:t>
+            </w:r>
+            <w:r>
+              <w:rPr>
+                <w:bCs/>
+                <w:b/>
+              </w:rPr>
+              <w:t xml:space="preserve">C</w:t>
+            </w:r>
+            <w:r>
+              <w:t xml:space="preserve">) Immunoblot of whole lung homogenates from bleomycin (bleo)- and vehicle (Ctl)-treated mice. (</w:t>
+            </w:r>
+            <w:r>
+              <w:rPr>
+                <w:bCs/>
+                <w:b/>
+              </w:rPr>
+              <w:t xml:space="preserve">D</w:t>
+            </w:r>
+            <w:r>
+              <w:t xml:space="preserve">) Quantification of band densities from (C). (</w:t>
+            </w:r>
+            <w:r>
+              <w:rPr>
+                <w:bCs/>
+                <w:b/>
+              </w:rPr>
+              <w:t xml:space="preserve">E</w:t>
+            </w:r>
+            <w:r>
+              <w:t xml:space="preserve">) Representative immunoblot of cell lysates from normal human lung fibroblasts treated with TGFβ to induce myofibroblast differentiation. (</w:t>
+            </w:r>
+            <w:r>
+              <w:rPr>
+                <w:bCs/>
+                <w:b/>
+              </w:rPr>
+              <w:t xml:space="preserve">F</w:t>
+            </w:r>
+            <w:r>
+              <w:t xml:space="preserve">) Quantification of band densities from (E). Individual data points are biological replicates. Summary data are mean ± SEM (* p &lt; 0.05).</w:t>
+            </w:r>
+          </w:p>
+        </w:tc>
+      </w:tr>
+    </w:tbl>
+    <w:bookmarkEnd w:id="93"/>
     <w:sectPr>
       <w:footerReference r:id="rId10" w:type="even"/>
       <w:footerReference r:id="rId9" w:type="default"/>

</xml_diff>

<commit_message>
start working on figure 4
</commit_message>
<xml_diff>
--- a/manuscript/ziehr_2023_mcti_manuscript.docx
+++ b/manuscript/ziehr_2023_mcti_manuscript.docx
@@ -1283,15 +1283,6 @@
         <w:t xml:space="preserve">MCT inhibition reprograms myofibroblast metabolism</w:t>
       </w:r>
     </w:p>
-    <w:bookmarkStart w:id="26" w:name="you-are-here"/>
-    <w:p>
-      <w:pPr>
-        <w:pStyle w:val="Heading3"/>
-      </w:pPr>
-      <w:r>
-        <w:t xml:space="preserve">YOU ARE HERE</w:t>
-      </w:r>
-    </w:p>
     <w:p>
       <w:pPr>
         <w:pStyle w:val="FirstParagraph"/>
@@ -1354,7 +1345,7 @@
         <w:t xml:space="preserve">Figure 3A-B</w:t>
       </w:r>
       <w:r>
-        <w:t xml:space="preserve">). We found that siRNA targeting MCT1 and MCT4, separately or together, significantly decreased TGFβ-stimulated lactate efflux in lung fibroblasts (</w:t>
+        <w:t xml:space="preserve">). Silencing MCT1 and MCT4, separately or together, decreased TGFβ-stimulated lactate efflux in lung fibroblasts (</w:t>
       </w:r>
       <w:r>
         <w:rPr>
@@ -1364,7 +1355,7 @@
         <w:t xml:space="preserve">Figure 3A</w:t>
       </w:r>
       <w:r>
-        <w:t xml:space="preserve">). Notably, silencing both MCT1 and MCT4 was required to block TGFβ-stimulated lactate efflux completely. In contrast to gene expression silencing, pharmacologic inhibition of either MCT1 or MCT4 did not decrease lactate efflux in TGFβ-treated lung fibroblasts (</w:t>
+        <w:t xml:space="preserve">). Silencing both transporters was required to block TGFβ-stimulated lactate efflux completely. By contrast, pharmacologic inhibition of either MCT1 or MCT4 did not decrease TGFβ-stimulated lactate efflux (</w:t>
       </w:r>
       <w:r>
         <w:rPr>
@@ -1374,7 +1365,7 @@
         <w:t xml:space="preserve">Figure 3B</w:t>
       </w:r>
       <w:r>
-        <w:t xml:space="preserve">). Inhibition of both MCT1 and MCT4 was required to see an impact on extracellular lactate with this approach. Moreover, inhibition of MCT1, MCT2, and MCT4 with the combination of AR-C155858 and VB124 was required to completely attenuate TGFβ-stimulated lactate efflux (</w:t>
+        <w:t xml:space="preserve">), and inhibition of both transporters was required to decrease extracellular lactate. Similarly, inhibition of MCT1, MCT2, and MCT4 with the combination of AR-C155858 and VB124 was required to prevent increases in lactate efflux (</w:t>
       </w:r>
       <w:r>
         <w:rPr>
@@ -1384,73 +1375,73 @@
         <w:t xml:space="preserve">Supplemental Figure 3A</w:t>
       </w:r>
       <w:r>
-        <w:t xml:space="preserve">). The greater efficacy of siRNA is likely related to the potency of the knockdown (</w:t>
+        <w:t xml:space="preserve">). Compared to lactate production, the effect of MCT inhibitors on extracellular glucose was less pronounced, although we did observe a trend toward decreased glucose consumption by cells treated with both AZD3965 and VB124 (</w:t>
       </w:r>
       <w:r>
         <w:rPr>
           <w:bCs/>
           <w:b/>
         </w:rPr>
-        <w:t xml:space="preserve">Figure 2B</w:t>
-      </w:r>
-      <w:r>
-        <w:t xml:space="preserve">). Compared to lactate production, the effect of MCT inhibitors on glucose uptake was less pronounced, although we did observe a trend toward decreased glucose consumption by cells treated with both AZD3965 and VB124 (</w:t>
+        <w:t xml:space="preserve">Supplemental Figure 3B</w:t>
+      </w:r>
+      <w:r>
+        <w:t xml:space="preserve">). These findings are consistent with prior studies suggesting compensatory roles for MCT1 and MCT4 in lactate export</w:t>
+      </w:r>
+      <w:r>
+        <w:t xml:space="preserve"> </w:t>
+      </w:r>
+      <w:r>
+        <w:t xml:space="preserve">(34)</w:t>
+      </w:r>
+      <w:r>
+        <w:t xml:space="preserve">. Moreover, these data also suggest that inhibition of glycolysis is not the mechanism by which lactate transport inhibition attenuates myofibroblast differentiation.</w:t>
+      </w:r>
+    </w:p>
+    <w:p>
+      <w:pPr>
+        <w:pStyle w:val="BodyText"/>
+      </w:pPr>
+      <w:r>
+        <w:t xml:space="preserve">To further interrogate the metabolic consequences of lactate transport inhibition, we next measured proton efflux (PER) and oxygen consumption (OCR) rates of lung fibroblasts treated with TGFβ in combination with MCT inhibitors (</w:t>
       </w:r>
       <w:r>
         <w:rPr>
           <w:bCs/>
           <w:b/>
         </w:rPr>
-        <w:t xml:space="preserve">Supplemental Figure 3B</w:t>
-      </w:r>
-      <w:r>
-        <w:t xml:space="preserve">). These findings are consistent with prior studies suggesting compensatory roles for MCT1 and MCT4 in lactate export</w:t>
-      </w:r>
-      <w:r>
-        <w:t xml:space="preserve"> </w:t>
-      </w:r>
-      <w:r>
-        <w:t xml:space="preserve">(34)</w:t>
-      </w:r>
-      <w:r>
-        <w:t xml:space="preserve">. Moreover, these data also suggest that inhibition of glycolysis is not the mechanism by which lactate transport inhibition attenuates myofibroblast differentiation.</w:t>
-      </w:r>
-    </w:p>
-    <w:p>
-      <w:pPr>
-        <w:pStyle w:val="BodyText"/>
-      </w:pPr>
-      <w:r>
-        <w:t xml:space="preserve">To further interrogate the metabolic consequences of lactate transport inhibition, we next measured proton efflux (PER) and oxygen consumption (OCR) rates of lung fibroblasts treated with TGFβ in combination with MCT inhibitors (</w:t>
+        <w:t xml:space="preserve">Figure 3C, Supplemental Figure 3C</w:t>
+      </w:r>
+      <w:r>
+        <w:t xml:space="preserve">). Since MCTs co-transport protons with lactate, PER correlates with lactate efflux. Consistent with prior reports</w:t>
+      </w:r>
+      <w:r>
+        <w:t xml:space="preserve"> </w:t>
+      </w:r>
+      <w:r>
+        <w:t xml:space="preserve">(8–10, 16, 35)</w:t>
+      </w:r>
+      <w:r>
+        <w:t xml:space="preserve">, we observed increases in both PER and OCR following TGFβ stimulation for 48 h, indicating increases in both glycolysis and oxidative phosphorylation. Similar to our direct measurements of extracellular lactate and glucose, simultaneous treatment with AZD3965 and VB124 was required to reduce PER. As anticipated, this decrease in PER was associated with a commensurate increase in OCR as myofibroblasts shifted their metabolism from glycolysis to oxidative phosphorylation. Unexpectedly, an increase in OCR was observed with AZD3965 and VB124 when administered individually. Indeed, the primary consequence of MCT1 or MCT4 inhibition alone was an increase in cellular ATP production rates driven by an increase in oxidative phosphorylation (</w:t>
       </w:r>
       <w:r>
         <w:rPr>
           <w:bCs/>
           <w:b/>
         </w:rPr>
-        <w:t xml:space="preserve">Figure 3C, Supplemental Figure 3C</w:t>
-      </w:r>
-      <w:r>
-        <w:t xml:space="preserve">). Since MCTs co-transport protons with lactate, PER correlates with lactate efflux. Consistent with prior reports</w:t>
-      </w:r>
-      <w:r>
-        <w:t xml:space="preserve"> </w:t>
-      </w:r>
-      <w:r>
-        <w:t xml:space="preserve">(8–10, 16, 35)</w:t>
-      </w:r>
-      <w:r>
-        <w:t xml:space="preserve">, we observed increases in both PER and OCR following TGFβ stimulation for 48 h, consistent with increases in both glycolysis and oxidative phosphorylation. Similar to our direct measurements of extracellular lactate and glucose, simultaneous treatment with AZD3965 and VB124 was required to reduce PER. As anticipated, this decrease in PER was associated with a commensurate increase in OCR as myofibroblasts shifted their metabolism from glycolysis to oxidative phosphorylation. Unexpectedly, an increase in OCR was also observed with AZD3965 and VB124 when administered individually Indeed, the primary consequence of MCT1 or MCT4 inhibition alone was an increase in cellular ATP production rates driven by an increase in oxidative phosphorylation (</w:t>
+        <w:t xml:space="preserve">Figure 3D-E</w:t>
+      </w:r>
+      <w:r>
+        <w:t xml:space="preserve">). MCT inhibition decreased spare respiratory capacity, indicating that the basal respiratory rate of treated cells was closer to their maximal oxidative capacity (</w:t>
       </w:r>
       <w:r>
         <w:rPr>
           <w:bCs/>
           <w:b/>
         </w:rPr>
-        <w:t xml:space="preserve">Figure 3D-E</w:t>
-      </w:r>
-      <w:r>
-        <w:t xml:space="preserve">). Consistent with a greater reliance on oxidative phosphorylation for ATP production, MCT inhibition decreased spare respiratory capacity, indicating that treated cells were respiring closer to their maximal oxidative capacity (</w:t>
+        <w:t xml:space="preserve">Supplemental Figure 3D</w:t>
+      </w:r>
+      <w:r>
+        <w:t xml:space="preserve">). No significant differences in glycolytic capacity or electron transport chain coupling efficiency were observed (</w:t>
       </w:r>
       <w:r>
         <w:rPr>
@@ -1460,35 +1451,32 @@
         <w:t xml:space="preserve">Supplemental Figure 3D</w:t>
       </w:r>
       <w:r>
-        <w:t xml:space="preserve">). No significant differences in glycolytic capacity or electron transport chain coupling efficiency were observed (</w:t>
-      </w:r>
-      <w:r>
-        <w:rPr>
-          <w:bCs/>
-          <w:b/>
-        </w:rPr>
-        <w:t xml:space="preserve">Supplemental Figure 3D</w:t>
-      </w:r>
-      <w:r>
         <w:t xml:space="preserve">). Together, these data suggest that the primary metabolic consequence of MCT inhibition is the activation of oxidative phosphorylation rather than inhibition of glycolysis.</w:t>
       </w:r>
     </w:p>
+    <w:bookmarkStart w:id="26" w:name="you-are-here"/>
+    <w:p>
+      <w:pPr>
+        <w:pStyle w:val="Heading3"/>
+      </w:pPr>
+      <w:r>
+        <w:t xml:space="preserve">YOU ARE HERE</w:t>
+      </w:r>
+    </w:p>
+    <w:p>
+      <w:pPr>
+        <w:pStyle w:val="FirstParagraph"/>
+      </w:pPr>
+      <w:r>
+        <w:t xml:space="preserve">To develop additional support for this hypothesis, we performed liquid chromatography-mass spectrometry-based profiling of intracellular and extracellular metabolites from cells treated with AZD3965 and VB124 to determine the impact of lactate transporter inhibition on metabolic pathways.</w:t>
+      </w:r>
+    </w:p>
     <w:p>
       <w:pPr>
         <w:pStyle w:val="BodyText"/>
       </w:pPr>
       <w:r>
-        <w:t xml:space="preserve">To develop additional support for this hypothesis, we performed liquid chromatography-mass spectrometry-based metabolomic profiling of cells treated with AZD3965 and VB124 to determine the impact of lactate transporter inhibition on intracellular metabolic pathways (</w:t>
-      </w:r>
-      <w:r>
-        <w:rPr>
-          <w:bCs/>
-          <w:b/>
-        </w:rPr>
-        <w:t xml:space="preserve">Figure 4</w:t>
-      </w:r>
-      <w:r>
-        <w:t xml:space="preserve">). Principal components (PC) analysis demonstrated excellent clustering of treatment groups with the drug effect corresponding to PC1 and the TGFβ treatment effect corresponding to PC2. Similar to the extracellular flux results described above, the magnitude of drug-induced perturbations were increased from MCT1 to MCT4 to combined inhibition (</w:t>
+        <w:t xml:space="preserve">Principal components (PC) analysis demonstrated excellent clustering of treatment groups with the drug effect corresponding to PC1 and the TGFβ treatment effect corresponding to PC2. Similar to the extracellular flux results described above, the magnitude of drug-induced perturbations were increased from MCT1 to MCT4 to combined inhibition (</w:t>
       </w:r>
       <w:r>
         <w:rPr>

</xml_diff>

<commit_message>
fix margin on PCA plot
</commit_message>
<xml_diff>
--- a/manuscript/ziehr_2023_mcti_manuscript.docx
+++ b/manuscript/ziehr_2023_mcti_manuscript.docx
@@ -4684,7 +4684,7 @@
             <w:r>
               <w:drawing>
                 <wp:inline>
-                  <wp:extent cx="6400800" cy="3295042"/>
+                  <wp:extent cx="6400800" cy="3268917"/>
                   <wp:effectExtent b="0" l="0" r="0" t="0"/>
                   <wp:docPr descr="" title="" id="112" name="Picture"/>
                   <a:graphic>
@@ -4705,7 +4705,7 @@
                         <pic:spPr bwMode="auto">
                           <a:xfrm>
                             <a:off x="0" y="0"/>
-                            <a:ext cx="6400800" cy="3295042"/>
+                            <a:ext cx="6400800" cy="3268917"/>
                           </a:xfrm>
                           <a:prstGeom prst="rect">
                             <a:avLst/>

</xml_diff>

<commit_message>
adjust titles on Figure 4
</commit_message>
<xml_diff>
--- a/manuscript/ziehr_2023_mcti_manuscript.docx
+++ b/manuscript/ziehr_2023_mcti_manuscript.docx
@@ -915,7 +915,7 @@
       </w:r>
     </w:p>
     <w:bookmarkEnd w:id="23"/>
-    <w:bookmarkStart w:id="28" w:name="results"/>
+    <w:bookmarkStart w:id="27" w:name="results"/>
     <w:p>
       <w:pPr>
         <w:pStyle w:val="Heading1"/>
@@ -1274,7 +1274,7 @@
       </w:r>
     </w:p>
     <w:bookmarkEnd w:id="25"/>
-    <w:bookmarkStart w:id="27" w:name="X224293710143a73b8f248c2d312f30aee18740a"/>
+    <w:bookmarkStart w:id="26" w:name="X224293710143a73b8f248c2d312f30aee18740a"/>
     <w:p>
       <w:pPr>
         <w:pStyle w:val="Heading2"/>
@@ -1421,7 +1421,7 @@
         <w:t xml:space="preserve">(8–10, 16, 35)</w:t>
       </w:r>
       <w:r>
-        <w:t xml:space="preserve">, we observed increases in both PER and OCR following TGFβ stimulation for 48 h, indicating increases in both glycolysis and oxidative phosphorylation. Similar to our direct measurements of extracellular lactate and glucose, simultaneous treatment with AZD3965 and VB124 was required to reduce PER. As anticipated, this decrease in PER was associated with a commensurate increase in OCR as myofibroblasts shifted their metabolism from glycolysis to oxidative phosphorylation. Unexpectedly, an increase in OCR was observed with AZD3965 and VB124 when administered individually. Indeed, the primary consequence of MCT1 or MCT4 inhibition alone was an increase in cellular ATP production rates driven by an increase in oxidative phosphorylation (</w:t>
+        <w:t xml:space="preserve">, we observed increases in both PER CR following TGFβ stimulation for 48 h, indicating increases in both glycolysis and oxidative phosphorylation. Similar to our direct measurements of extracellular lactate and glucose, simultaneous treatment with AZD3965 and VB124 was required to reduce PER. As anticipated, this decrease in PER was associated with a commensurate increase in OCR as myofibroblasts shifted their metabolism from glycolysis to oxidative phosphorylation. Unexpectedly, an increase in OCR was observed with AZD3965 and VB124 when administered individually. Indeed, the primary consequence of MCT1 or MCT4 inhibition alone was an increase in cellular ATP production rates driven by an increase in oxidative phosphorylation (</w:t>
       </w:r>
       <w:r>
         <w:rPr>
@@ -1454,39 +1454,22 @@
         <w:t xml:space="preserve">). Together, these data suggest that the primary metabolic consequence of MCT inhibition is the activation of oxidative phosphorylation rather than inhibition of glycolysis.</w:t>
       </w:r>
     </w:p>
-    <w:bookmarkStart w:id="26" w:name="you-are-here"/>
-    <w:p>
-      <w:pPr>
-        <w:pStyle w:val="Heading3"/>
-      </w:pPr>
-      <w:r>
-        <w:t xml:space="preserve">YOU ARE HERE</w:t>
-      </w:r>
-    </w:p>
-    <w:p>
-      <w:pPr>
-        <w:pStyle w:val="FirstParagraph"/>
-      </w:pPr>
-      <w:r>
-        <w:t xml:space="preserve">To develop additional support for this hypothesis, we performed liquid chromatography-mass spectrometry-based profiling of intracellular and extracellular metabolites from cells treated with AZD3965 and VB124 to determine the impact of lactate transporter inhibition on metabolic pathways.</w:t>
-      </w:r>
-    </w:p>
     <w:p>
       <w:pPr>
         <w:pStyle w:val="BodyText"/>
       </w:pPr>
       <w:r>
-        <w:t xml:space="preserve">Principal components (PC) analysis demonstrated excellent clustering of treatment groups with the drug effect corresponding to PC1 and the TGFβ treatment effect corresponding to PC2. Similar to the extracellular flux results described above, the magnitude of drug-induced perturbations were increased from MCT1 to MCT4 to combined inhibition (</w:t>
+        <w:t xml:space="preserve">To develop additional support for this hypothesis, we performed liquid chromatography-mass spectrometry-based profiling of extracellular and intracellular metabolites from cells treated with AZD3965 and VB124. As suggested by the Seahorse analysis, inhibiting a single lactate transporter had modest effects on extracellular metabolite levels (</w:t>
       </w:r>
       <w:r>
         <w:rPr>
           <w:bCs/>
           <w:b/>
         </w:rPr>
-        <w:t xml:space="preserve">Figure 4A</w:t>
-      </w:r>
-      <w:r>
-        <w:t xml:space="preserve">), as demonstrated by intracellular lactate levels (</w:t>
+        <w:t xml:space="preserve">Figure 4A-D, Supplemental Figure 4</w:t>
+      </w:r>
+      <w:r>
+        <w:t xml:space="preserve">). This analysis confirmed the results of extracellular lactate measurements by enzyme assay, which showed dual inhibition was required to decrease lactate efflux (</w:t>
       </w:r>
       <w:r>
         <w:rPr>
@@ -1496,179 +1479,239 @@
         <w:t xml:space="preserve">Figure 4B</w:t>
       </w:r>
       <w:r>
-        <w:t xml:space="preserve">). As expected from measures of extracellular lactate following MCT inhibition, intracellular lactate accumulation increases modestly with MCT4 inhibition and markedly with MCT1/4 inhibition. TGFβ treatment was associated with diverse changes in the intracellular metabolomic profile of treated fibroblasts (</w:t>
+        <w:t xml:space="preserve">). In addition to lactate, dual lactate transporter inhibition also had broader impacts on amino acid fluxes (</w:t>
       </w:r>
       <w:r>
         <w:rPr>
           <w:bCs/>
           <w:b/>
         </w:rPr>
-        <w:t xml:space="preserve">Supplemental Figure 4A-B</w:t>
-      </w:r>
-      <w:r>
-        <w:t xml:space="preserve">). The effect of AZD3965 alone on intracellular metabolite levels was modest (</w:t>
+        <w:t xml:space="preserve">Figure 4C-D</w:t>
+      </w:r>
+      <w:r>
+        <w:t xml:space="preserve">). Several metabolites were differentially regulated by TGFβ treatment (</w:t>
       </w:r>
       <w:r>
         <w:rPr>
           <w:bCs/>
           <w:b/>
         </w:rPr>
-        <w:t xml:space="preserve">Supplemental Figure 4C-D</w:t>
-      </w:r>
-      <w:r>
-        <w:t xml:space="preserve">). By contrast, MCT4 inhibition by VB124 alone (</w:t>
+        <w:t xml:space="preserve">Supplemental Figure 4A</w:t>
+      </w:r>
+      <w:r>
+        <w:t xml:space="preserve">) and dual lactate transport inhibition, including leucine, alanine, ornithine, ketoleucine.</w:t>
+      </w:r>
+    </w:p>
+    <w:p>
+      <w:pPr>
+        <w:numPr>
+          <w:ilvl w:val="0"/>
+          <w:numId w:val="1001"/>
+        </w:numPr>
+        <w:pStyle w:val="Compact"/>
+      </w:pPr>
+      <w:r>
+        <w:t xml:space="preserve">intracellular metabolism correlated with extracellular measurements by MSEA</w:t>
+      </w:r>
+    </w:p>
+    <w:p>
+      <w:pPr>
+        <w:pStyle w:val="FirstParagraph"/>
+      </w:pPr>
+      <w:r>
+        <w:t xml:space="preserve">Principal components (PC) analysis demonstrated excellent clustering of treatment groups with the drug effect corresponding to PC1 and the TGFβ treatment effect corresponding to PC2. Similar to the extracellular flux results described above, the magnitude of drug-induced perturbations were increased from MCT1 to MCT4 to combined inhibition (</w:t>
       </w:r>
       <w:r>
         <w:rPr>
           <w:bCs/>
           <w:b/>
         </w:rPr>
-        <w:t xml:space="preserve">Supplemental Figure 4E-F</w:t>
-      </w:r>
-      <w:r>
-        <w:t xml:space="preserve">) or combined with AZD3965 (</w:t>
+        <w:t xml:space="preserve">Figure 4A</w:t>
+      </w:r>
+      <w:r>
+        <w:t xml:space="preserve">), as demonstrated by intracellular lactate levels (</w:t>
       </w:r>
       <w:r>
         <w:rPr>
           <w:bCs/>
           <w:b/>
         </w:rPr>
-        <w:t xml:space="preserve">Figure 4C-D</w:t>
-      </w:r>
-      <w:r>
-        <w:t xml:space="preserve">) caused substantial perturbations to intracellular metabolism. Specifically, we observed enrichment of the glycolysis and tricarboxylic acid (TCA) cycle metabolite sets with MCT4 inhibition. Together, these data indicate that inhibition of lactate export leads to accumulation of upstream glycolytic intermediates that are rerouted to mitochondrial oxidative metabolic pathways.</w:t>
-      </w:r>
-    </w:p>
-    <w:p>
-      <w:pPr>
-        <w:pStyle w:val="BodyText"/>
-      </w:pPr>
-      <w:r>
-        <w:t xml:space="preserve">To test this hypothesis, we next labeled lung fibroblasts with [U-</w:t>
-      </w:r>
-      <w:r>
-        <w:rPr>
-          <w:vertAlign w:val="superscript"/>
-        </w:rPr>
-        <w:t xml:space="preserve">13</w:t>
-      </w:r>
-      <w:r>
-        <w:t xml:space="preserve">C</w:t>
-      </w:r>
-      <w:r>
-        <w:rPr>
-          <w:vertAlign w:val="subscript"/>
-        </w:rPr>
-        <w:t xml:space="preserve">6</w:t>
-      </w:r>
-      <w:r>
-        <w:t xml:space="preserve">]-glucose (8 mM)</w:t>
-      </w:r>
-      <w:r>
-        <w:t xml:space="preserve"> </w:t>
-      </w:r>
-      <w:r>
-        <w:t xml:space="preserve">in medium containing lactate (2 mM), glutamine (1 mM), and pyruvate (1 mM) during TGFβ stimulation and treatment with MCT inhibitors (</w:t>
+        <w:t xml:space="preserve">Figure 4B</w:t>
+      </w:r>
+      <w:r>
+        <w:t xml:space="preserve">). As expected from measures of extracellular lactate following MCT inhibition, intracellular lactate accumulation increases modestly with MCT4 inhibition and markedly with MCT1/4 inhibition. TGFβ treatment was associated with diverse changes in the intracellular metabolomic profile of treated fibroblasts (</w:t>
       </w:r>
       <w:r>
         <w:rPr>
           <w:bCs/>
           <w:b/>
         </w:rPr>
-        <w:t xml:space="preserve">Figure 4E-F</w:t>
-      </w:r>
-      <w:r>
-        <w:t xml:space="preserve">). TGFβ increases</w:t>
-      </w:r>
-      <w:r>
-        <w:t xml:space="preserve"> </w:t>
-      </w:r>
-      <w:r>
-        <w:rPr>
-          <w:vertAlign w:val="superscript"/>
-        </w:rPr>
-        <w:t xml:space="preserve">13</w:t>
-      </w:r>
-      <w:r>
-        <w:t xml:space="preserve">C incorporation from glucose into pyruvate, lactate, citrate, succinate (SUC), and malate (MAL), consistent with increased flux from glucose into the TCA cycle. While AZD3965 had little impact on these labeling patterns, MCT4 inhibition significantly increased the fractions of these metabolites labeled by glucose, providing direct evidence for a proportional increase in glucose oxidation following MCT4 inhibition, consistent with the bioenergetic and steady-state metabolomics experiments described above.</w:t>
-      </w:r>
-    </w:p>
-    <w:p>
-      <w:pPr>
-        <w:pStyle w:val="BodyText"/>
-      </w:pPr>
-      <w:r>
-        <w:t xml:space="preserve">Increased metabolite labeling by glucose must by offset by decreased labeling from other substrates. Since recent data suggest that lactate is a major oxidative fuel source in lung</w:t>
-      </w:r>
-      <w:r>
-        <w:t xml:space="preserve"> </w:t>
-      </w:r>
-      <w:r>
-        <w:t xml:space="preserve">(36, 37)</w:t>
-      </w:r>
-      <w:r>
-        <w:t xml:space="preserve">, we reasoned that MCT inhibition would decrease oxidation of exogenous lactate. To test this, lung fibroblasts were cultured with [U-</w:t>
-      </w:r>
-      <w:r>
-        <w:rPr>
-          <w:vertAlign w:val="superscript"/>
-        </w:rPr>
-        <w:t xml:space="preserve">13</w:t>
-      </w:r>
-      <w:r>
-        <w:t xml:space="preserve">C</w:t>
-      </w:r>
-      <w:r>
-        <w:rPr>
-          <w:vertAlign w:val="subscript"/>
-        </w:rPr>
-        <w:t xml:space="preserve">3</w:t>
-      </w:r>
-      <w:r>
-        <w:t xml:space="preserve">]-lactate (2 mM) in medium containing naturally labeled glucose, glutamine, and pyruvate (</w:t>
+        <w:t xml:space="preserve">Supplemental Figure 4A-B</w:t>
+      </w:r>
+      <w:r>
+        <w:t xml:space="preserve">). The effect of AZD3965 alone on intracellular metabolite levels was modest (</w:t>
       </w:r>
       <w:r>
         <w:rPr>
           <w:bCs/>
           <w:b/>
         </w:rPr>
-        <w:t xml:space="preserve">Figure 4F</w:t>
-      </w:r>
-      <w:r>
-        <w:t xml:space="preserve">). Notably, extracellular [U-</w:t>
-      </w:r>
-      <w:r>
-        <w:rPr>
-          <w:vertAlign w:val="superscript"/>
-        </w:rPr>
-        <w:t xml:space="preserve">13</w:t>
-      </w:r>
-      <w:r>
-        <w:t xml:space="preserve">C</w:t>
-      </w:r>
-      <w:r>
-        <w:rPr>
-          <w:vertAlign w:val="subscript"/>
-        </w:rPr>
-        <w:t xml:space="preserve">3</w:t>
-      </w:r>
-      <w:r>
-        <w:t xml:space="preserve">]-lactate labeled ~ 50% of intracellular pyruvate and lactate at baseline with significant downstream incorporation into TCA metabolites. This labeling was decreased following TGFβ treatment, mirroring increased fractional labeling from glucose. MCT inhibition had no impact on fractional labeling of TCA intermediates by [U-</w:t>
-      </w:r>
-      <w:r>
-        <w:rPr>
-          <w:vertAlign w:val="superscript"/>
-        </w:rPr>
-        <w:t xml:space="preserve">13</w:t>
-      </w:r>
-      <w:r>
-        <w:t xml:space="preserve">C]-glutamine (</w:t>
+        <w:t xml:space="preserve">Supplemental Figure 4C-D</w:t>
+      </w:r>
+      <w:r>
+        <w:t xml:space="preserve">). By contrast, MCT4 inhibition by VB124 alone (</w:t>
       </w:r>
       <w:r>
         <w:rPr>
           <w:bCs/>
           <w:b/>
         </w:rPr>
+        <w:t xml:space="preserve">Supplemental Figure 4E-F</w:t>
+      </w:r>
+      <w:r>
+        <w:t xml:space="preserve">) or combined with AZD3965 (</w:t>
+      </w:r>
+      <w:r>
+        <w:rPr>
+          <w:bCs/>
+          <w:b/>
+        </w:rPr>
+        <w:t xml:space="preserve">Figure 4C-D</w:t>
+      </w:r>
+      <w:r>
+        <w:t xml:space="preserve">) caused substantial perturbations to intracellular metabolism. Specifically, we observed enrichment of the glycolysis and tricarboxylic acid (TCA) cycle metabolite sets with MCT4 inhibition. Together, these data indicate that inhibition of lactate export leads to accumulation of upstream glycolytic intermediates that are rerouted to mitochondrial oxidative metabolic pathways.</w:t>
+      </w:r>
+    </w:p>
+    <w:p>
+      <w:pPr>
+        <w:pStyle w:val="BodyText"/>
+      </w:pPr>
+      <w:r>
+        <w:t xml:space="preserve">To test this hypothesis, we next labeled lung fibroblasts with [U-</w:t>
+      </w:r>
+      <w:r>
+        <w:rPr>
+          <w:vertAlign w:val="superscript"/>
+        </w:rPr>
+        <w:t xml:space="preserve">13</w:t>
+      </w:r>
+      <w:r>
+        <w:t xml:space="preserve">C</w:t>
+      </w:r>
+      <w:r>
+        <w:rPr>
+          <w:vertAlign w:val="subscript"/>
+        </w:rPr>
+        <w:t xml:space="preserve">6</w:t>
+      </w:r>
+      <w:r>
+        <w:t xml:space="preserve">]-glucose (8 mM)</w:t>
+      </w:r>
+      <w:r>
+        <w:t xml:space="preserve"> </w:t>
+      </w:r>
+      <w:r>
+        <w:t xml:space="preserve">in medium containing lactate (2 mM), glutamine (1 mM), and pyruvate (1 mM) during TGFβ stimulation and treatment with MCT inhibitors (</w:t>
+      </w:r>
+      <w:r>
+        <w:rPr>
+          <w:bCs/>
+          <w:b/>
+        </w:rPr>
+        <w:t xml:space="preserve">Figure 4E-F</w:t>
+      </w:r>
+      <w:r>
+        <w:t xml:space="preserve">). TGFβ increases</w:t>
+      </w:r>
+      <w:r>
+        <w:t xml:space="preserve"> </w:t>
+      </w:r>
+      <w:r>
+        <w:rPr>
+          <w:vertAlign w:val="superscript"/>
+        </w:rPr>
+        <w:t xml:space="preserve">13</w:t>
+      </w:r>
+      <w:r>
+        <w:t xml:space="preserve">C incorporation from glucose into pyruvate, lactate, citrate, succinate (SUC), and malate (MAL), consistent with increased flux from glucose into the TCA cycle. While AZD3965 had little impact on these labeling patterns, MCT4 inhibition significantly increased the fractions of these metabolites labeled by glucose, providing direct evidence for a proportional increase in glucose oxidation following MCT4 inhibition, consistent with the bioenergetic and steady-state metabolomics experiments described above.</w:t>
+      </w:r>
+    </w:p>
+    <w:p>
+      <w:pPr>
+        <w:pStyle w:val="BodyText"/>
+      </w:pPr>
+      <w:r>
+        <w:t xml:space="preserve">Increased metabolite labeling by glucose must by offset by decreased labeling from other substrates. Since recent data suggest that lactate is a major oxidative fuel source in lung</w:t>
+      </w:r>
+      <w:r>
+        <w:t xml:space="preserve"> </w:t>
+      </w:r>
+      <w:r>
+        <w:t xml:space="preserve">(36, 37)</w:t>
+      </w:r>
+      <w:r>
+        <w:t xml:space="preserve">, we reasoned that MCT inhibition would decrease oxidation of exogenous lactate. To test this, lung fibroblasts were cultured with [U-</w:t>
+      </w:r>
+      <w:r>
+        <w:rPr>
+          <w:vertAlign w:val="superscript"/>
+        </w:rPr>
+        <w:t xml:space="preserve">13</w:t>
+      </w:r>
+      <w:r>
+        <w:t xml:space="preserve">C</w:t>
+      </w:r>
+      <w:r>
+        <w:rPr>
+          <w:vertAlign w:val="subscript"/>
+        </w:rPr>
+        <w:t xml:space="preserve">3</w:t>
+      </w:r>
+      <w:r>
+        <w:t xml:space="preserve">]-lactate (2 mM) in medium containing naturally labeled glucose, glutamine, and pyruvate (</w:t>
+      </w:r>
+      <w:r>
+        <w:rPr>
+          <w:bCs/>
+          <w:b/>
+        </w:rPr>
+        <w:t xml:space="preserve">Figure 4F</w:t>
+      </w:r>
+      <w:r>
+        <w:t xml:space="preserve">). Notably, extracellular [U-</w:t>
+      </w:r>
+      <w:r>
+        <w:rPr>
+          <w:vertAlign w:val="superscript"/>
+        </w:rPr>
+        <w:t xml:space="preserve">13</w:t>
+      </w:r>
+      <w:r>
+        <w:t xml:space="preserve">C</w:t>
+      </w:r>
+      <w:r>
+        <w:rPr>
+          <w:vertAlign w:val="subscript"/>
+        </w:rPr>
+        <w:t xml:space="preserve">3</w:t>
+      </w:r>
+      <w:r>
+        <w:t xml:space="preserve">]-lactate labeled ~ 50% of intracellular pyruvate and lactate at baseline with significant downstream incorporation into TCA metabolites. This labeling was decreased following TGFβ treatment, mirroring increased fractional labeling from glucose. MCT inhibition had no impact on fractional labeling of TCA intermediates by [U-</w:t>
+      </w:r>
+      <w:r>
+        <w:rPr>
+          <w:vertAlign w:val="superscript"/>
+        </w:rPr>
+        <w:t xml:space="preserve">13</w:t>
+      </w:r>
+      <w:r>
+        <w:t xml:space="preserve">C]-glutamine (</w:t>
+      </w:r>
+      <w:r>
+        <w:rPr>
+          <w:bCs/>
+          <w:b/>
+        </w:rPr>
         <w:t xml:space="preserve">Supplemental Figure 4G</w:t>
       </w:r>
       <w:r>
@@ -1694,14 +1737,38 @@
     </w:p>
     <w:bookmarkEnd w:id="26"/>
     <w:bookmarkEnd w:id="27"/>
+    <w:bookmarkStart w:id="28" w:name="methods"/>
+    <w:p>
+      <w:pPr>
+        <w:pStyle w:val="Heading1"/>
+      </w:pPr>
+      <w:r>
+        <w:t xml:space="preserve">Methods</w:t>
+      </w:r>
+    </w:p>
+    <w:p>
+      <w:r>
+        <w:br w:type="page"/>
+      </w:r>
+    </w:p>
     <w:bookmarkEnd w:id="28"/>
-    <w:bookmarkStart w:id="29" w:name="methods"/>
+    <w:bookmarkStart w:id="29" w:name="acknowledgements"/>
     <w:p>
       <w:pPr>
         <w:pStyle w:val="Heading1"/>
       </w:pPr>
       <w:r>
-        <w:t xml:space="preserve">Methods</w:t>
+        <w:t xml:space="preserve">Acknowledgements</w:t>
+      </w:r>
+    </w:p>
+    <w:bookmarkEnd w:id="29"/>
+    <w:bookmarkStart w:id="30" w:name="conflicts-of-interest"/>
+    <w:p>
+      <w:pPr>
+        <w:pStyle w:val="Heading1"/>
+      </w:pPr>
+      <w:r>
+        <w:t xml:space="preserve">Conflicts of Interest</w:t>
       </w:r>
     </w:p>
     <w:p>
@@ -1709,43 +1776,18 @@
         <w:br w:type="page"/>
       </w:r>
     </w:p>
-    <w:bookmarkEnd w:id="29"/>
-    <w:bookmarkStart w:id="30" w:name="acknowledgements"/>
+    <w:bookmarkEnd w:id="30"/>
+    <w:bookmarkStart w:id="106" w:name="references"/>
     <w:p>
       <w:pPr>
         <w:pStyle w:val="Heading1"/>
       </w:pPr>
       <w:r>
-        <w:t xml:space="preserve">Acknowledgements</w:t>
-      </w:r>
-    </w:p>
-    <w:bookmarkEnd w:id="30"/>
-    <w:bookmarkStart w:id="31" w:name="conflicts-of-interest"/>
-    <w:p>
-      <w:pPr>
-        <w:pStyle w:val="Heading1"/>
-      </w:pPr>
-      <w:r>
-        <w:t xml:space="preserve">Conflicts of Interest</w:t>
-      </w:r>
-    </w:p>
-    <w:p>
-      <w:r>
-        <w:br w:type="page"/>
-      </w:r>
-    </w:p>
-    <w:bookmarkEnd w:id="31"/>
-    <w:bookmarkStart w:id="107" w:name="references"/>
-    <w:p>
-      <w:pPr>
-        <w:pStyle w:val="Heading1"/>
-      </w:pPr>
-      <w:r>
         <w:t xml:space="preserve">References</w:t>
       </w:r>
     </w:p>
-    <w:bookmarkStart w:id="106" w:name="refs"/>
-    <w:bookmarkStart w:id="33" w:name="ref-esposito2015"/>
+    <w:bookmarkStart w:id="105" w:name="refs"/>
+    <w:bookmarkStart w:id="32" w:name="ref-esposito2015"/>
     <w:p>
       <w:pPr>
         <w:pStyle w:val="Bibliography"/>
@@ -1756,7 +1798,7 @@
       <w:r>
         <w:t xml:space="preserve"> </w:t>
       </w:r>
-      <w:hyperlink r:id="rId32">
+      <w:hyperlink r:id="rId31">
         <w:r>
           <w:rPr>
             <w:rStyle w:val="Hyperlink"/>
@@ -1874,8 +1916,8 @@
         <w:t xml:space="preserve">2015;192(10):1200–1207.</w:t>
       </w:r>
     </w:p>
-    <w:bookmarkEnd w:id="33"/>
-    <w:bookmarkStart w:id="35" w:name="ref-raghu2016"/>
+    <w:bookmarkEnd w:id="32"/>
+    <w:bookmarkStart w:id="34" w:name="ref-raghu2016"/>
     <w:p>
       <w:pPr>
         <w:pStyle w:val="Bibliography"/>
@@ -1886,7 +1928,7 @@
       <w:r>
         <w:t xml:space="preserve"> </w:t>
       </w:r>
-      <w:hyperlink r:id="rId34">
+      <w:hyperlink r:id="rId33">
         <w:r>
           <w:rPr>
             <w:rStyle w:val="Hyperlink"/>
@@ -1944,8 +1986,8 @@
         <w:t xml:space="preserve">2016;48(1):179–186.</w:t>
       </w:r>
     </w:p>
-    <w:bookmarkEnd w:id="35"/>
-    <w:bookmarkStart w:id="37" w:name="ref-martinez2017"/>
+    <w:bookmarkEnd w:id="34"/>
+    <w:bookmarkStart w:id="36" w:name="ref-martinez2017"/>
     <w:p>
       <w:pPr>
         <w:pStyle w:val="Bibliography"/>
@@ -1956,7 +1998,7 @@
       <w:r>
         <w:t xml:space="preserve"> </w:t>
       </w:r>
-      <w:hyperlink r:id="rId36">
+      <w:hyperlink r:id="rId35">
         <w:r>
           <w:rPr>
             <w:rStyle w:val="Hyperlink"/>
@@ -1984,8 +2026,8 @@
         <w:t xml:space="preserve">2017;3:17074.</w:t>
       </w:r>
     </w:p>
-    <w:bookmarkEnd w:id="37"/>
-    <w:bookmarkStart w:id="39" w:name="ref-king2014"/>
+    <w:bookmarkEnd w:id="36"/>
+    <w:bookmarkStart w:id="38" w:name="ref-king2014"/>
     <w:p>
       <w:pPr>
         <w:pStyle w:val="Bibliography"/>
@@ -1996,7 +2038,7 @@
       <w:r>
         <w:t xml:space="preserve"> </w:t>
       </w:r>
-      <w:hyperlink r:id="rId38">
+      <w:hyperlink r:id="rId37">
         <w:r>
           <w:rPr>
             <w:rStyle w:val="Hyperlink"/>
@@ -2024,8 +2066,8 @@
         <w:t xml:space="preserve">2014;370(22):2083–2092.</w:t>
       </w:r>
     </w:p>
-    <w:bookmarkEnd w:id="39"/>
-    <w:bookmarkStart w:id="41" w:name="ref-richeldi2014"/>
+    <w:bookmarkEnd w:id="38"/>
+    <w:bookmarkStart w:id="40" w:name="ref-richeldi2014"/>
     <w:p>
       <w:pPr>
         <w:pStyle w:val="Bibliography"/>
@@ -2036,7 +2078,7 @@
       <w:r>
         <w:t xml:space="preserve"> </w:t>
       </w:r>
-      <w:hyperlink r:id="rId40">
+      <w:hyperlink r:id="rId39">
         <w:r>
           <w:rPr>
             <w:rStyle w:val="Hyperlink"/>
@@ -2064,8 +2106,8 @@
         <w:t xml:space="preserve">2014;370(22):2071–2082.</w:t>
       </w:r>
     </w:p>
-    <w:bookmarkEnd w:id="41"/>
-    <w:bookmarkStart w:id="43" w:name="ref-bueno2020"/>
+    <w:bookmarkEnd w:id="40"/>
+    <w:bookmarkStart w:id="42" w:name="ref-bueno2020"/>
     <w:p>
       <w:pPr>
         <w:pStyle w:val="Bibliography"/>
@@ -2076,7 +2118,7 @@
       <w:r>
         <w:t xml:space="preserve"> </w:t>
       </w:r>
-      <w:hyperlink r:id="rId42">
+      <w:hyperlink r:id="rId41">
         <w:r>
           <w:rPr>
             <w:rStyle w:val="Hyperlink"/>
@@ -2104,8 +2146,8 @@
         <w:t xml:space="preserve">2020;33:101509.</w:t>
       </w:r>
     </w:p>
-    <w:bookmarkEnd w:id="43"/>
-    <w:bookmarkStart w:id="45" w:name="ref-selvarajah2021"/>
+    <w:bookmarkEnd w:id="42"/>
+    <w:bookmarkStart w:id="44" w:name="ref-selvarajah2021"/>
     <w:p>
       <w:pPr>
         <w:pStyle w:val="Bibliography"/>
@@ -2116,7 +2158,7 @@
       <w:r>
         <w:t xml:space="preserve"> </w:t>
       </w:r>
-      <w:hyperlink r:id="rId44">
+      <w:hyperlink r:id="rId43">
         <w:r>
           <w:rPr>
             <w:rStyle w:val="Hyperlink"/>
@@ -2162,8 +2204,8 @@
         <w:t xml:space="preserve">2021;14(697):eaay1027.</w:t>
       </w:r>
     </w:p>
-    <w:bookmarkEnd w:id="45"/>
-    <w:bookmarkStart w:id="47" w:name="ref-bernard2015"/>
+    <w:bookmarkEnd w:id="44"/>
+    <w:bookmarkStart w:id="46" w:name="ref-bernard2015"/>
     <w:p>
       <w:pPr>
         <w:pStyle w:val="Bibliography"/>
@@ -2174,7 +2216,7 @@
       <w:r>
         <w:t xml:space="preserve"> </w:t>
       </w:r>
-      <w:hyperlink r:id="rId46">
+      <w:hyperlink r:id="rId45">
         <w:r>
           <w:rPr>
             <w:rStyle w:val="Hyperlink"/>
@@ -2262,8 +2304,8 @@
         <w:t xml:space="preserve">2015;290(42):25427–25438.</w:t>
       </w:r>
     </w:p>
-    <w:bookmarkEnd w:id="47"/>
-    <w:bookmarkStart w:id="49" w:name="ref-xie2015"/>
+    <w:bookmarkEnd w:id="46"/>
+    <w:bookmarkStart w:id="48" w:name="ref-xie2015"/>
     <w:p>
       <w:pPr>
         <w:pStyle w:val="Bibliography"/>
@@ -2274,7 +2316,7 @@
       <w:r>
         <w:t xml:space="preserve"> </w:t>
       </w:r>
-      <w:hyperlink r:id="rId48">
+      <w:hyperlink r:id="rId47">
         <w:r>
           <w:rPr>
             <w:rStyle w:val="Hyperlink"/>
@@ -2362,8 +2404,8 @@
         <w:t xml:space="preserve">2015;192(12):1462–1474.</w:t>
       </w:r>
     </w:p>
-    <w:bookmarkEnd w:id="49"/>
-    <w:bookmarkStart w:id="51" w:name="ref-goodwin2018"/>
+    <w:bookmarkEnd w:id="48"/>
+    <w:bookmarkStart w:id="50" w:name="ref-goodwin2018"/>
     <w:p>
       <w:pPr>
         <w:pStyle w:val="Bibliography"/>
@@ -2374,7 +2416,7 @@
       <w:r>
         <w:t xml:space="preserve"> </w:t>
       </w:r>
-      <w:hyperlink r:id="rId50">
+      <w:hyperlink r:id="rId49">
         <w:r>
           <w:rPr>
             <w:rStyle w:val="Hyperlink"/>
@@ -2474,8 +2516,8 @@
         <w:t xml:space="preserve">2018;58(2):216–231.</w:t>
       </w:r>
     </w:p>
-    <w:bookmarkEnd w:id="51"/>
-    <w:bookmarkStart w:id="53" w:name="ref-hamanaka2019"/>
+    <w:bookmarkEnd w:id="50"/>
+    <w:bookmarkStart w:id="52" w:name="ref-hamanaka2019"/>
     <w:p>
       <w:pPr>
         <w:pStyle w:val="Bibliography"/>
@@ -2486,7 +2528,7 @@
       <w:r>
         <w:t xml:space="preserve"> </w:t>
       </w:r>
-      <w:hyperlink r:id="rId52">
+      <w:hyperlink r:id="rId51">
         <w:r>
           <w:rPr>
             <w:rStyle w:val="Hyperlink"/>
@@ -2574,8 +2616,8 @@
         <w:t xml:space="preserve">2019;61(5):597–606.</w:t>
       </w:r>
     </w:p>
-    <w:bookmarkEnd w:id="53"/>
-    <w:bookmarkStart w:id="55" w:name="ref-selvarajah2019"/>
+    <w:bookmarkEnd w:id="52"/>
+    <w:bookmarkStart w:id="54" w:name="ref-selvarajah2019"/>
     <w:p>
       <w:pPr>
         <w:pStyle w:val="Bibliography"/>
@@ -2586,7 +2628,7 @@
       <w:r>
         <w:t xml:space="preserve"> </w:t>
       </w:r>
-      <w:hyperlink r:id="rId54">
+      <w:hyperlink r:id="rId53">
         <w:r>
           <w:rPr>
             <w:rStyle w:val="Hyperlink"/>
@@ -2674,8 +2716,8 @@
         <w:t xml:space="preserve">2019;12(582):eaav3048.</w:t>
       </w:r>
     </w:p>
-    <w:bookmarkEnd w:id="55"/>
-    <w:bookmarkStart w:id="57" w:name="ref-kottmann2012"/>
+    <w:bookmarkEnd w:id="54"/>
+    <w:bookmarkStart w:id="56" w:name="ref-kottmann2012"/>
     <w:p>
       <w:pPr>
         <w:pStyle w:val="Bibliography"/>
@@ -2686,7 +2728,7 @@
       <w:r>
         <w:t xml:space="preserve"> </w:t>
       </w:r>
-      <w:hyperlink r:id="rId56">
+      <w:hyperlink r:id="rId55">
         <w:r>
           <w:rPr>
             <w:rStyle w:val="Hyperlink"/>
@@ -2738,8 +2780,8 @@
         <w:t xml:space="preserve">2012;186(8):740–751.</w:t>
       </w:r>
     </w:p>
-    <w:bookmarkEnd w:id="57"/>
-    <w:bookmarkStart w:id="59" w:name="ref-kottmann2015"/>
+    <w:bookmarkEnd w:id="56"/>
+    <w:bookmarkStart w:id="58" w:name="ref-kottmann2015"/>
     <w:p>
       <w:pPr>
         <w:pStyle w:val="Bibliography"/>
@@ -2750,7 +2792,7 @@
       <w:r>
         <w:t xml:space="preserve"> </w:t>
       </w:r>
-      <w:hyperlink r:id="rId58">
+      <w:hyperlink r:id="rId57">
         <w:r>
           <w:rPr>
             <w:rStyle w:val="Hyperlink"/>
@@ -2778,8 +2820,8 @@
         <w:t xml:space="preserve">2015;309(11):L1305–1312.</w:t>
       </w:r>
     </w:p>
-    <w:bookmarkEnd w:id="59"/>
-    <w:bookmarkStart w:id="61" w:name="ref-judge2018"/>
+    <w:bookmarkEnd w:id="58"/>
+    <w:bookmarkStart w:id="60" w:name="ref-judge2018"/>
     <w:p>
       <w:pPr>
         <w:pStyle w:val="Bibliography"/>
@@ -2790,7 +2832,7 @@
       <w:r>
         <w:t xml:space="preserve"> </w:t>
       </w:r>
-      <w:hyperlink r:id="rId60">
+      <w:hyperlink r:id="rId59">
         <w:r>
           <w:rPr>
             <w:rStyle w:val="Hyperlink"/>
@@ -2818,8 +2860,8 @@
         <w:t xml:space="preserve">2018;13(5):e0197936.</w:t>
       </w:r>
     </w:p>
-    <w:bookmarkEnd w:id="61"/>
-    <w:bookmarkStart w:id="63" w:name="ref-cho2017"/>
+    <w:bookmarkEnd w:id="60"/>
+    <w:bookmarkStart w:id="62" w:name="ref-cho2017"/>
     <w:p>
       <w:pPr>
         <w:pStyle w:val="Bibliography"/>
@@ -2830,7 +2872,7 @@
       <w:r>
         <w:t xml:space="preserve"> </w:t>
       </w:r>
-      <w:hyperlink r:id="rId62">
+      <w:hyperlink r:id="rId61">
         <w:r>
           <w:rPr>
             <w:rStyle w:val="Hyperlink"/>
@@ -2930,8 +2972,8 @@
         <w:t xml:space="preserve">2017;56(4):521–531.</w:t>
       </w:r>
     </w:p>
-    <w:bookmarkEnd w:id="63"/>
-    <w:bookmarkStart w:id="65" w:name="ref-rodriguez-enriquez2009"/>
+    <w:bookmarkEnd w:id="62"/>
+    <w:bookmarkStart w:id="64" w:name="ref-rodriguez-enriquez2009"/>
     <w:p>
       <w:pPr>
         <w:pStyle w:val="Bibliography"/>
@@ -2942,7 +2984,7 @@
       <w:r>
         <w:t xml:space="preserve"> </w:t>
       </w:r>
-      <w:hyperlink r:id="rId64">
+      <w:hyperlink r:id="rId63">
         <w:r>
           <w:rPr>
             <w:rStyle w:val="Hyperlink"/>
@@ -2970,8 +3012,8 @@
         <w:t xml:space="preserve">2009;53(1):29–48.</w:t>
       </w:r>
     </w:p>
-    <w:bookmarkEnd w:id="65"/>
-    <w:bookmarkStart w:id="67" w:name="ref-michelakis2017"/>
+    <w:bookmarkEnd w:id="64"/>
+    <w:bookmarkStart w:id="66" w:name="ref-michelakis2017"/>
     <w:p>
       <w:pPr>
         <w:pStyle w:val="Bibliography"/>
@@ -2982,7 +3024,7 @@
       <w:r>
         <w:t xml:space="preserve"> </w:t>
       </w:r>
-      <w:hyperlink r:id="rId66">
+      <w:hyperlink r:id="rId65">
         <w:r>
           <w:rPr>
             <w:rStyle w:val="Hyperlink"/>
@@ -3010,8 +3052,8 @@
         <w:t xml:space="preserve">2017;9(413):eaao4583.</w:t>
       </w:r>
     </w:p>
-    <w:bookmarkEnd w:id="67"/>
-    <w:bookmarkStart w:id="69" w:name="ref-pelicano2006"/>
+    <w:bookmarkEnd w:id="66"/>
+    <w:bookmarkStart w:id="68" w:name="ref-pelicano2006"/>
     <w:p>
       <w:pPr>
         <w:pStyle w:val="Bibliography"/>
@@ -3022,7 +3064,7 @@
       <w:r>
         <w:t xml:space="preserve"> </w:t>
       </w:r>
-      <w:hyperlink r:id="rId68">
+      <w:hyperlink r:id="rId67">
         <w:r>
           <w:rPr>
             <w:rStyle w:val="Hyperlink"/>
@@ -3050,8 +3092,8 @@
         <w:t xml:space="preserve">2006;25(34):4633–4646.</w:t>
       </w:r>
     </w:p>
-    <w:bookmarkEnd w:id="69"/>
-    <w:bookmarkStart w:id="71" w:name="ref-puri2020"/>
+    <w:bookmarkEnd w:id="68"/>
+    <w:bookmarkStart w:id="70" w:name="ref-puri2020"/>
     <w:p>
       <w:pPr>
         <w:pStyle w:val="Bibliography"/>
@@ -3062,7 +3104,7 @@
       <w:r>
         <w:t xml:space="preserve"> </w:t>
       </w:r>
-      <w:hyperlink r:id="rId70">
+      <w:hyperlink r:id="rId69">
         <w:r>
           <w:rPr>
             <w:rStyle w:val="Hyperlink"/>
@@ -3114,8 +3156,8 @@
         <w:t xml:space="preserve">2020;199:112393.</w:t>
       </w:r>
     </w:p>
-    <w:bookmarkEnd w:id="71"/>
-    <w:bookmarkStart w:id="73" w:name="ref-cluntun2021"/>
+    <w:bookmarkEnd w:id="70"/>
+    <w:bookmarkStart w:id="72" w:name="ref-cluntun2021"/>
     <w:p>
       <w:pPr>
         <w:pStyle w:val="Bibliography"/>
@@ -3126,7 +3168,7 @@
       <w:r>
         <w:t xml:space="preserve"> </w:t>
       </w:r>
-      <w:hyperlink r:id="rId72">
+      <w:hyperlink r:id="rId71">
         <w:r>
           <w:rPr>
             <w:rStyle w:val="Hyperlink"/>
@@ -3154,8 +3196,8 @@
         <w:t xml:space="preserve">2021;33(3):629–648.e10.</w:t>
       </w:r>
     </w:p>
-    <w:bookmarkEnd w:id="73"/>
-    <w:bookmarkStart w:id="75" w:name="ref-halford2023"/>
+    <w:bookmarkEnd w:id="72"/>
+    <w:bookmarkStart w:id="74" w:name="ref-halford2023"/>
     <w:p>
       <w:pPr>
         <w:pStyle w:val="Bibliography"/>
@@ -3166,7 +3208,7 @@
       <w:r>
         <w:t xml:space="preserve"> </w:t>
       </w:r>
-      <w:hyperlink r:id="rId74">
+      <w:hyperlink r:id="rId73">
         <w:r>
           <w:rPr>
             <w:rStyle w:val="Hyperlink"/>
@@ -3314,8 +3356,8 @@
         <w:t xml:space="preserve">2023;29(8):1429–1439.</w:t>
       </w:r>
     </w:p>
-    <w:bookmarkEnd w:id="75"/>
-    <w:bookmarkStart w:id="77" w:name="ref-frangogiannis2020"/>
+    <w:bookmarkEnd w:id="74"/>
+    <w:bookmarkStart w:id="76" w:name="ref-frangogiannis2020"/>
     <w:p>
       <w:pPr>
         <w:pStyle w:val="Bibliography"/>
@@ -3326,7 +3368,7 @@
       <w:r>
         <w:t xml:space="preserve"> </w:t>
       </w:r>
-      <w:hyperlink r:id="rId76">
+      <w:hyperlink r:id="rId75">
         <w:r>
           <w:rPr>
             <w:rStyle w:val="Hyperlink"/>
@@ -3354,8 +3396,8 @@
         <w:t xml:space="preserve">2020;217(3):e20190103.</w:t>
       </w:r>
     </w:p>
-    <w:bookmarkEnd w:id="77"/>
-    <w:bookmarkStart w:id="79" w:name="ref-tomasek2002"/>
+    <w:bookmarkEnd w:id="76"/>
+    <w:bookmarkStart w:id="78" w:name="ref-tomasek2002"/>
     <w:p>
       <w:pPr>
         <w:pStyle w:val="Bibliography"/>
@@ -3366,7 +3408,7 @@
       <w:r>
         <w:t xml:space="preserve"> </w:t>
       </w:r>
-      <w:hyperlink r:id="rId78">
+      <w:hyperlink r:id="rId77">
         <w:r>
           <w:rPr>
             <w:rStyle w:val="Hyperlink"/>
@@ -3394,8 +3436,8 @@
         <w:t xml:space="preserve">2002;3(5):349–363.</w:t>
       </w:r>
     </w:p>
-    <w:bookmarkEnd w:id="79"/>
-    <w:bookmarkStart w:id="81" w:name="ref-cui2019"/>
+    <w:bookmarkEnd w:id="78"/>
+    <w:bookmarkStart w:id="80" w:name="ref-cui2019"/>
     <w:p>
       <w:pPr>
         <w:pStyle w:val="Bibliography"/>
@@ -3406,7 +3448,7 @@
       <w:r>
         <w:t xml:space="preserve"> </w:t>
       </w:r>
-      <w:hyperlink r:id="rId80">
+      <w:hyperlink r:id="rId79">
         <w:r>
           <w:rPr>
             <w:rStyle w:val="Hyperlink"/>
@@ -3470,8 +3512,8 @@
         <w:t xml:space="preserve">2019;61(4):492–500.</w:t>
       </w:r>
     </w:p>
-    <w:bookmarkEnd w:id="81"/>
-    <w:bookmarkStart w:id="83" w:name="ref-rangarajan2018"/>
+    <w:bookmarkEnd w:id="80"/>
+    <w:bookmarkStart w:id="82" w:name="ref-rangarajan2018"/>
     <w:p>
       <w:pPr>
         <w:pStyle w:val="Bibliography"/>
@@ -3482,7 +3524,7 @@
       <w:r>
         <w:t xml:space="preserve"> </w:t>
       </w:r>
-      <w:hyperlink r:id="rId82">
+      <w:hyperlink r:id="rId81">
         <w:r>
           <w:rPr>
             <w:rStyle w:val="Hyperlink"/>
@@ -3510,8 +3552,8 @@
         <w:t xml:space="preserve">2018;24(8):1121–1127.</w:t>
       </w:r>
     </w:p>
-    <w:bookmarkEnd w:id="83"/>
-    <w:bookmarkStart w:id="85" w:name="ref-locy2020"/>
+    <w:bookmarkEnd w:id="82"/>
+    <w:bookmarkStart w:id="84" w:name="ref-locy2020"/>
     <w:p>
       <w:pPr>
         <w:pStyle w:val="Bibliography"/>
@@ -3522,7 +3564,7 @@
       <w:r>
         <w:t xml:space="preserve"> </w:t>
       </w:r>
-      <w:hyperlink r:id="rId84">
+      <w:hyperlink r:id="rId83">
         <w:r>
           <w:rPr>
             <w:rStyle w:val="Hyperlink"/>
@@ -3550,8 +3592,8 @@
         <w:t xml:space="preserve">2020;13(644):eaau2803.</w:t>
       </w:r>
     </w:p>
-    <w:bookmarkEnd w:id="85"/>
-    <w:bookmarkStart w:id="87" w:name="ref-curtis2017"/>
+    <w:bookmarkEnd w:id="84"/>
+    <w:bookmarkStart w:id="86" w:name="ref-curtis2017"/>
     <w:p>
       <w:pPr>
         <w:pStyle w:val="Bibliography"/>
@@ -3562,7 +3604,7 @@
       <w:r>
         <w:t xml:space="preserve"> </w:t>
       </w:r>
-      <w:hyperlink r:id="rId86">
+      <w:hyperlink r:id="rId85">
         <w:r>
           <w:rPr>
             <w:rStyle w:val="Hyperlink"/>
@@ -3686,8 +3728,8 @@
         <w:t xml:space="preserve">2017;8(41):69219–69236.</w:t>
       </w:r>
     </w:p>
-    <w:bookmarkEnd w:id="87"/>
-    <w:bookmarkStart w:id="89" w:name="ref-ovens2010"/>
+    <w:bookmarkEnd w:id="86"/>
+    <w:bookmarkStart w:id="88" w:name="ref-ovens2010"/>
     <w:p>
       <w:pPr>
         <w:pStyle w:val="Bibliography"/>
@@ -3698,7 +3740,7 @@
       <w:r>
         <w:t xml:space="preserve"> </w:t>
       </w:r>
-      <w:hyperlink r:id="rId88">
+      <w:hyperlink r:id="rId87">
         <w:r>
           <w:rPr>
             <w:rStyle w:val="Hyperlink"/>
@@ -3786,8 +3828,8 @@
         <w:t xml:space="preserve">2010;425(3):523–530.</w:t>
       </w:r>
     </w:p>
-    <w:bookmarkEnd w:id="89"/>
-    <w:bookmarkStart w:id="91" w:name="ref-halestrap2013"/>
+    <w:bookmarkEnd w:id="88"/>
+    <w:bookmarkStart w:id="90" w:name="ref-halestrap2013"/>
     <w:p>
       <w:pPr>
         <w:pStyle w:val="Bibliography"/>
@@ -3798,7 +3840,7 @@
       <w:r>
         <w:t xml:space="preserve"> </w:t>
       </w:r>
-      <w:hyperlink r:id="rId90">
+      <w:hyperlink r:id="rId89">
         <w:r>
           <w:rPr>
             <w:rStyle w:val="Hyperlink"/>
@@ -3850,8 +3892,8 @@
         <w:t xml:space="preserve">2013;34(2-3):337–349.</w:t>
       </w:r>
     </w:p>
-    <w:bookmarkEnd w:id="91"/>
-    <w:bookmarkStart w:id="93" w:name="ref-brooks2018"/>
+    <w:bookmarkEnd w:id="90"/>
+    <w:bookmarkStart w:id="92" w:name="ref-brooks2018"/>
     <w:p>
       <w:pPr>
         <w:pStyle w:val="Bibliography"/>
@@ -3862,7 +3904,7 @@
       <w:r>
         <w:t xml:space="preserve"> </w:t>
       </w:r>
-      <w:hyperlink r:id="rId92">
+      <w:hyperlink r:id="rId91">
         <w:r>
           <w:rPr>
             <w:rStyle w:val="Hyperlink"/>
@@ -3950,8 +3992,8 @@
         <w:t xml:space="preserve">2018;27(4):757–785.</w:t>
       </w:r>
     </w:p>
-    <w:bookmarkEnd w:id="93"/>
-    <w:bookmarkStart w:id="95" w:name="ref-ullah2006"/>
+    <w:bookmarkEnd w:id="92"/>
+    <w:bookmarkStart w:id="94" w:name="ref-ullah2006"/>
     <w:p>
       <w:pPr>
         <w:pStyle w:val="Bibliography"/>
@@ -3962,7 +4004,7 @@
       <w:r>
         <w:t xml:space="preserve"> </w:t>
       </w:r>
-      <w:hyperlink r:id="rId94">
+      <w:hyperlink r:id="rId93">
         <w:r>
           <w:rPr>
             <w:rStyle w:val="Hyperlink"/>
@@ -4050,8 +4092,8 @@
         <w:t xml:space="preserve">2006;281(14):9030–9037.</w:t>
       </w:r>
     </w:p>
-    <w:bookmarkEnd w:id="95"/>
-    <w:bookmarkStart w:id="97" w:name="ref-contreras-baeza2019"/>
+    <w:bookmarkEnd w:id="94"/>
+    <w:bookmarkStart w:id="96" w:name="ref-contreras-baeza2019"/>
     <w:p>
       <w:pPr>
         <w:pStyle w:val="Bibliography"/>
@@ -4062,7 +4104,7 @@
       <w:r>
         <w:t xml:space="preserve"> </w:t>
       </w:r>
-      <w:hyperlink r:id="rId96">
+      <w:hyperlink r:id="rId95">
         <w:r>
           <w:rPr>
             <w:rStyle w:val="Hyperlink"/>
@@ -4102,8 +4144,8 @@
         <w:t xml:space="preserve">2019;294(52):20135–20147.</w:t>
       </w:r>
     </w:p>
-    <w:bookmarkEnd w:id="97"/>
-    <w:bookmarkStart w:id="99" w:name="ref-benjamin2018"/>
+    <w:bookmarkEnd w:id="96"/>
+    <w:bookmarkStart w:id="98" w:name="ref-benjamin2018"/>
     <w:p>
       <w:pPr>
         <w:pStyle w:val="Bibliography"/>
@@ -4114,7 +4156,7 @@
       <w:r>
         <w:t xml:space="preserve"> </w:t>
       </w:r>
-      <w:hyperlink r:id="rId98">
+      <w:hyperlink r:id="rId97">
         <w:r>
           <w:rPr>
             <w:rStyle w:val="Hyperlink"/>
@@ -4292,8 +4334,8 @@
         <w:t xml:space="preserve">2018;25(11):3047–3058.e4.</w:t>
       </w:r>
     </w:p>
-    <w:bookmarkEnd w:id="99"/>
-    <w:bookmarkStart w:id="101" w:name="ref-schruf2019"/>
+    <w:bookmarkEnd w:id="98"/>
+    <w:bookmarkStart w:id="100" w:name="ref-schruf2019"/>
     <w:p>
       <w:pPr>
         <w:pStyle w:val="Bibliography"/>
@@ -4304,7 +4346,7 @@
       <w:r>
         <w:t xml:space="preserve"> </w:t>
       </w:r>
-      <w:hyperlink r:id="rId100">
+      <w:hyperlink r:id="rId99">
         <w:r>
           <w:rPr>
             <w:rStyle w:val="Hyperlink"/>
@@ -4356,8 +4398,8 @@
         <w:t xml:space="preserve">2019;20(1):87.</w:t>
       </w:r>
     </w:p>
-    <w:bookmarkEnd w:id="101"/>
-    <w:bookmarkStart w:id="103" w:name="ref-hui2017"/>
+    <w:bookmarkEnd w:id="100"/>
+    <w:bookmarkStart w:id="102" w:name="ref-hui2017"/>
     <w:p>
       <w:pPr>
         <w:pStyle w:val="Bibliography"/>
@@ -4368,7 +4410,7 @@
       <w:r>
         <w:t xml:space="preserve"> </w:t>
       </w:r>
-      <w:hyperlink r:id="rId102">
+      <w:hyperlink r:id="rId101">
         <w:r>
           <w:rPr>
             <w:rStyle w:val="Hyperlink"/>
@@ -4420,8 +4462,8 @@
         <w:t xml:space="preserve">2017;551(7678):115–118.</w:t>
       </w:r>
     </w:p>
-    <w:bookmarkEnd w:id="103"/>
-    <w:bookmarkStart w:id="105" w:name="ref-hui2020"/>
+    <w:bookmarkEnd w:id="102"/>
+    <w:bookmarkStart w:id="104" w:name="ref-hui2020"/>
     <w:p>
       <w:pPr>
         <w:pStyle w:val="Bibliography"/>
@@ -4432,7 +4474,7 @@
       <w:r>
         <w:t xml:space="preserve"> </w:t>
       </w:r>
-      <w:hyperlink r:id="rId104">
+      <w:hyperlink r:id="rId103">
         <w:r>
           <w:rPr>
             <w:rStyle w:val="Hyperlink"/>
@@ -4496,15 +4538,15 @@
         <w:t xml:space="preserve">2020;32(4):676–688.e4.</w:t>
       </w:r>
     </w:p>
+    <w:bookmarkEnd w:id="104"/>
     <w:bookmarkEnd w:id="105"/>
+    <w:p>
+      <w:r>
+        <w:br w:type="page"/>
+      </w:r>
+    </w:p>
     <w:bookmarkEnd w:id="106"/>
-    <w:p>
-      <w:r>
-        <w:br w:type="page"/>
-      </w:r>
-    </w:p>
-    <w:bookmarkEnd w:id="107"/>
-    <w:bookmarkStart w:id="114" w:name="figures"/>
+    <w:bookmarkStart w:id="113" w:name="figures"/>
     <w:p>
       <w:pPr>
         <w:pStyle w:val="Heading1"/>
@@ -4535,18 +4577,18 @@
                 <wp:inline>
                   <wp:extent cx="3330373" cy="4302878"/>
                   <wp:effectExtent b="0" l="0" r="0" t="0"/>
-                  <wp:docPr descr="" title="" id="109" name="Picture"/>
+                  <wp:docPr descr="" title="" id="108" name="Picture"/>
                   <a:graphic>
                     <a:graphicData uri="http://schemas.openxmlformats.org/drawingml/2006/picture">
                       <pic:pic>
                         <pic:nvPicPr>
-                          <pic:cNvPr descr="figs/Figure%2001.png" id="110" name="Picture"/>
+                          <pic:cNvPr descr="figs/Figure%2001.png" id="109" name="Picture"/>
                           <pic:cNvPicPr>
                             <a:picLocks noChangeArrowheads="1" noChangeAspect="1"/>
                           </pic:cNvPicPr>
                         </pic:nvPicPr>
                         <pic:blipFill>
-                          <a:blip r:embed="rId108"/>
+                          <a:blip r:embed="rId107"/>
                           <a:stretch>
                             <a:fillRect/>
                           </a:stretch>
@@ -4686,18 +4728,18 @@
                 <wp:inline>
                   <wp:extent cx="6400800" cy="3268917"/>
                   <wp:effectExtent b="0" l="0" r="0" t="0"/>
-                  <wp:docPr descr="" title="" id="112" name="Picture"/>
+                  <wp:docPr descr="" title="" id="111" name="Picture"/>
                   <a:graphic>
                     <a:graphicData uri="http://schemas.openxmlformats.org/drawingml/2006/picture">
                       <pic:pic>
                         <pic:nvPicPr>
-                          <pic:cNvPr descr="figs/Figure%2002.png" id="113" name="Picture"/>
+                          <pic:cNvPr descr="figs/Figure%2002.png" id="112" name="Picture"/>
                           <pic:cNvPicPr>
                             <a:picLocks noChangeArrowheads="1" noChangeAspect="1"/>
                           </pic:cNvPicPr>
                         </pic:nvPicPr>
                         <pic:blipFill>
-                          <a:blip r:embed="rId111"/>
+                          <a:blip r:embed="rId110"/>
                           <a:stretch>
                             <a:fillRect/>
                           </a:stretch>
@@ -4885,7 +4927,7 @@
         </w:tc>
       </w:tr>
     </w:tbl>
-    <w:bookmarkEnd w:id="114"/>
+    <w:bookmarkEnd w:id="113"/>
     <w:sectPr>
       <w:footerReference r:id="rId10" w:type="even"/>
       <w:footerReference r:id="rId9" w:type="default"/>
@@ -5415,6 +5457,82 @@
       </w:pPr>
     </w:lvl>
   </w:abstractNum>
+  <w:abstractNum w:abstractNumId="991">
+    <w:nsid w:val="A991"/>
+    <w:multiLevelType w:val="multilevel"/>
+    <w:lvl w:ilvl="0">
+      <w:numFmt w:val="bullet"/>
+      <w:lvlText w:val="•"/>
+      <w:lvlJc w:val="left"/>
+      <w:pPr>
+        <w:ind w:left="720" w:hanging="480"/>
+      </w:pPr>
+    </w:lvl>
+    <w:lvl w:ilvl="1">
+      <w:numFmt w:val="bullet"/>
+      <w:lvlText w:val="–"/>
+      <w:lvlJc w:val="left"/>
+      <w:pPr>
+        <w:ind w:left="1440" w:hanging="480"/>
+      </w:pPr>
+    </w:lvl>
+    <w:lvl w:ilvl="2">
+      <w:numFmt w:val="bullet"/>
+      <w:lvlText w:val="•"/>
+      <w:lvlJc w:val="left"/>
+      <w:pPr>
+        <w:ind w:left="2160" w:hanging="480"/>
+      </w:pPr>
+    </w:lvl>
+    <w:lvl w:ilvl="3">
+      <w:numFmt w:val="bullet"/>
+      <w:lvlText w:val="–"/>
+      <w:lvlJc w:val="left"/>
+      <w:pPr>
+        <w:ind w:left="2880" w:hanging="480"/>
+      </w:pPr>
+    </w:lvl>
+    <w:lvl w:ilvl="4">
+      <w:numFmt w:val="bullet"/>
+      <w:lvlText w:val="•"/>
+      <w:lvlJc w:val="left"/>
+      <w:pPr>
+        <w:ind w:left="3600" w:hanging="480"/>
+      </w:pPr>
+    </w:lvl>
+    <w:lvl w:ilvl="5">
+      <w:numFmt w:val="bullet"/>
+      <w:lvlText w:val="–"/>
+      <w:lvlJc w:val="left"/>
+      <w:pPr>
+        <w:ind w:left="4320" w:hanging="480"/>
+      </w:pPr>
+    </w:lvl>
+    <w:lvl w:ilvl="6">
+      <w:numFmt w:val="bullet"/>
+      <w:lvlText w:val="•"/>
+      <w:lvlJc w:val="left"/>
+      <w:pPr>
+        <w:ind w:left="5040" w:hanging="480"/>
+      </w:pPr>
+    </w:lvl>
+    <w:lvl w:ilvl="7">
+      <w:numFmt w:val="bullet"/>
+      <w:lvlText w:val="–"/>
+      <w:lvlJc w:val="left"/>
+      <w:pPr>
+        <w:ind w:left="5760" w:hanging="480"/>
+      </w:pPr>
+    </w:lvl>
+    <w:lvl w:ilvl="8">
+      <w:numFmt w:val="bullet"/>
+      <w:lvlText w:val="•"/>
+      <w:lvlJc w:val="left"/>
+      <w:pPr>
+        <w:ind w:left="6480" w:hanging="480"/>
+      </w:pPr>
+    </w:lvl>
+  </w:abstractNum>
   <w:num w16cid:durableId="157422633" w:numId="1">
     <w:abstractNumId w:val="10"/>
   </w:num>
@@ -5450,6 +5568,9 @@
   </w:num>
   <w:num w:numId="1000">
     <w:abstractNumId w:val="990"/>
+  </w:num>
+  <w:num w:numId="1001">
+    <w:abstractNumId w:val="991"/>
   </w:num>
 </w:numbering>
 </file>

</xml_diff>

<commit_message>
add mid ratio calculations and plots
</commit_message>
<xml_diff>
--- a/manuscript/ziehr_2023_mcti_manuscript.docx
+++ b/manuscript/ziehr_2023_mcti_manuscript.docx
@@ -1499,34 +1499,22 @@
         <w:t xml:space="preserve">Supplemental Figure 4A</w:t>
       </w:r>
       <w:r>
-        <w:t xml:space="preserve">) and dual lactate transport inhibition, including leucine, alanine, ornithine, ketoleucine.</w:t>
-      </w:r>
-    </w:p>
-    <w:p>
-      <w:pPr>
-        <w:numPr>
-          <w:ilvl w:val="0"/>
-          <w:numId w:val="1001"/>
-        </w:numPr>
-        <w:pStyle w:val="Compact"/>
-      </w:pPr>
-      <w:r>
-        <w:t xml:space="preserve">intracellular metabolism correlated with extracellular measurements by MSEA</w:t>
-      </w:r>
-    </w:p>
-    <w:p>
-      <w:pPr>
-        <w:pStyle w:val="FirstParagraph"/>
-      </w:pPr>
-      <w:r>
-        <w:t xml:space="preserve">Principal components (PC) analysis demonstrated excellent clustering of treatment groups with the drug effect corresponding to PC1 and the TGFβ treatment effect corresponding to PC2. Similar to the extracellular flux results described above, the magnitude of drug-induced perturbations were increased from MCT1 to MCT4 to combined inhibition (</w:t>
+        <w:t xml:space="preserve">) and dual lactate transport inhibition, including leucine, alanine, ornithine, and ketoleucine.</w:t>
+      </w:r>
+    </w:p>
+    <w:p>
+      <w:pPr>
+        <w:pStyle w:val="BodyText"/>
+      </w:pPr>
+      <w:r>
+        <w:t xml:space="preserve">Similar effects on intracellular metabolites were observed. Principal components (PC) analysis demonstrated excellent clustering of treatment groups with the drug effect corresponding to PC1 and the TGFβ treatment effect corresponding to PC2. Similar to the extracellular flux results, the magnitude of drug-induced perturbations were increased from MCT1 to MCT4 to combined inhibition (</w:t>
       </w:r>
       <w:r>
         <w:rPr>
           <w:bCs/>
           <w:b/>
         </w:rPr>
-        <w:t xml:space="preserve">Figure 4A</w:t>
+        <w:t xml:space="preserve">Figure 4E</w:t>
       </w:r>
       <w:r>
         <w:t xml:space="preserve">), as demonstrated by intracellular lactate levels (</w:t>
@@ -1536,7 +1524,7 @@
           <w:bCs/>
           <w:b/>
         </w:rPr>
-        <w:t xml:space="preserve">Figure 4B</w:t>
+        <w:t xml:space="preserve">Figure 4F</w:t>
       </w:r>
       <w:r>
         <w:t xml:space="preserve">). As expected from measures of extracellular lactate following MCT inhibition, intracellular lactate accumulation increases modestly with MCT4 inhibition and markedly with MCT1/4 inhibition. TGFβ treatment was associated with diverse changes in the intracellular metabolomic profile of treated fibroblasts (</w:t>
@@ -1546,7 +1534,7 @@
           <w:bCs/>
           <w:b/>
         </w:rPr>
-        <w:t xml:space="preserve">Supplemental Figure 4A-B</w:t>
+        <w:t xml:space="preserve">Supplemental Figure 4C-D</w:t>
       </w:r>
       <w:r>
         <w:t xml:space="preserve">). The effect of AZD3965 alone on intracellular metabolite levels was modest (</w:t>
@@ -1556,7 +1544,7 @@
           <w:bCs/>
           <w:b/>
         </w:rPr>
-        <w:t xml:space="preserve">Supplemental Figure 4C-D</w:t>
+        <w:t xml:space="preserve">Supplemental Figure 4G-H</w:t>
       </w:r>
       <w:r>
         <w:t xml:space="preserve">). By contrast, MCT4 inhibition by VB124 alone (</w:t>
@@ -1566,7 +1554,7 @@
           <w:bCs/>
           <w:b/>
         </w:rPr>
-        <w:t xml:space="preserve">Supplemental Figure 4E-F</w:t>
+        <w:t xml:space="preserve">Supplemental Figure 4K-L</w:t>
       </w:r>
       <w:r>
         <w:t xml:space="preserve">) or combined with AZD3965 (</w:t>
@@ -1576,7 +1564,7 @@
           <w:bCs/>
           <w:b/>
         </w:rPr>
-        <w:t xml:space="preserve">Figure 4C-D</w:t>
+        <w:t xml:space="preserve">Figure 4G-H</w:t>
       </w:r>
       <w:r>
         <w:t xml:space="preserve">) caused substantial perturbations to intracellular metabolism. Specifically, we observed enrichment of the glycolysis and tricarboxylic acid (TCA) cycle metabolite sets with MCT4 inhibition. Together, these data indicate that inhibition of lactate export leads to accumulation of upstream glycolytic intermediates that are rerouted to mitochondrial oxidative metabolic pathways.</w:t>
@@ -1605,13 +1593,7 @@
         <w:t xml:space="preserve">6</w:t>
       </w:r>
       <w:r>
-        <w:t xml:space="preserve">]-glucose (8 mM)</w:t>
-      </w:r>
-      <w:r>
-        <w:t xml:space="preserve"> </w:t>
-      </w:r>
-      <w:r>
-        <w:t xml:space="preserve">in medium containing lactate (2 mM), glutamine (1 mM), and pyruvate (1 mM) during TGFβ stimulation and treatment with MCT inhibitors (</w:t>
+        <w:t xml:space="preserve">]-glucose (8 mM) in medium containing lactate (2 mM), glutamine (1 mM), and pyruvate (1 mM) during TGFβ stimulation and treatment with MCT inhibitors (</w:t>
       </w:r>
       <w:r>
         <w:rPr>
@@ -4555,378 +4537,336 @@
         <w:t xml:space="preserve">Figures</w:t>
       </w:r>
     </w:p>
-    <w:tbl>
-      <w:tblPr>
-        <w:tblStyle w:val="Table"/>
-        <w:tblW w:type="pct" w:w="5000"/>
-        <w:tblLook w:firstRow="0" w:lastRow="0" w:firstColumn="0" w:lastColumn="0" w:noHBand="0" w:noVBand="0" w:val="0000"/>
-        <w:jc w:val="start"/>
-      </w:tblPr>
-      <w:tblGrid>
-        <w:gridCol w:w="7920"/>
-      </w:tblGrid>
-      <w:tr>
-        <w:tc>
-          <w:tcPr/>
-          <w:p>
-            <w:pPr>
-              <w:jc w:val="center"/>
-            </w:pPr>
-            <w:r>
-              <w:drawing>
-                <wp:inline>
-                  <wp:extent cx="3330373" cy="4302878"/>
-                  <wp:effectExtent b="0" l="0" r="0" t="0"/>
-                  <wp:docPr descr="" title="" id="108" name="Picture"/>
-                  <a:graphic>
-                    <a:graphicData uri="http://schemas.openxmlformats.org/drawingml/2006/picture">
-                      <pic:pic>
-                        <pic:nvPicPr>
-                          <pic:cNvPr descr="figs/Figure%2001.png" id="109" name="Picture"/>
-                          <pic:cNvPicPr>
-                            <a:picLocks noChangeArrowheads="1" noChangeAspect="1"/>
-                          </pic:cNvPicPr>
-                        </pic:nvPicPr>
-                        <pic:blipFill>
-                          <a:blip r:embed="rId107"/>
-                          <a:stretch>
-                            <a:fillRect/>
-                          </a:stretch>
-                        </pic:blipFill>
-                        <pic:spPr bwMode="auto">
-                          <a:xfrm>
-                            <a:off x="0" y="0"/>
-                            <a:ext cx="3330373" cy="4302878"/>
-                          </a:xfrm>
-                          <a:prstGeom prst="rect">
-                            <a:avLst/>
-                          </a:prstGeom>
-                          <a:noFill/>
-                          <a:ln w="9525">
-                            <a:noFill/>
-                            <a:headEnd/>
-                            <a:tailEnd/>
-                          </a:ln>
-                        </pic:spPr>
-                      </pic:pic>
-                    </a:graphicData>
-                  </a:graphic>
-                </wp:inline>
-              </w:drawing>
-            </w:r>
-          </w:p>
-          <w:p>
-            <w:pPr>
-              <w:jc w:val="center"/>
-            </w:pPr>
-            <w:pPr>
-              <w:jc w:val="start"/>
-              <w:spacing w:before="200"/>
-              <w:pStyle w:val="ImageCaption"/>
-            </w:pPr>
-            <w:r>
-              <w:rPr>
-                <w:bCs/>
-                <w:b/>
-              </w:rPr>
-              <w:t xml:space="preserve">Figure 1 - Lactate transporter expression increases in human IPF and experimental models.</w:t>
-            </w:r>
-            <w:r>
-              <w:t xml:space="preserve"> </w:t>
-            </w:r>
-            <w:r>
-              <w:t xml:space="preserve">(</w:t>
-            </w:r>
-            <w:r>
-              <w:rPr>
-                <w:bCs/>
-                <w:b/>
-              </w:rPr>
-              <w:t xml:space="preserve">A</w:t>
-            </w:r>
-            <w:r>
-              <w:t xml:space="preserve">) Immunoblot of whole lung homogenates from explanted IPF lungs and controls (Ctl). (</w:t>
-            </w:r>
-            <w:r>
-              <w:rPr>
-                <w:bCs/>
-                <w:b/>
-              </w:rPr>
-              <w:t xml:space="preserve">B</w:t>
-            </w:r>
-            <w:r>
-              <w:t xml:space="preserve">) Quantification of band densities from (A). (</w:t>
-            </w:r>
-            <w:r>
-              <w:rPr>
-                <w:bCs/>
-                <w:b/>
-              </w:rPr>
-              <w:t xml:space="preserve">C</w:t>
-            </w:r>
-            <w:r>
-              <w:t xml:space="preserve">) Immunoblot of whole lung homogenates from bleomycin (bleo)- and vehicle (Ctl)-treated mice. (</w:t>
-            </w:r>
-            <w:r>
-              <w:rPr>
-                <w:bCs/>
-                <w:b/>
-              </w:rPr>
-              <w:t xml:space="preserve">D</w:t>
-            </w:r>
-            <w:r>
-              <w:t xml:space="preserve">) Quantification of band densities from (C). (</w:t>
-            </w:r>
-            <w:r>
-              <w:rPr>
-                <w:bCs/>
-                <w:b/>
-              </w:rPr>
-              <w:t xml:space="preserve">E</w:t>
-            </w:r>
-            <w:r>
-              <w:t xml:space="preserve">) Representative immunoblot of cell lysates from normal human lung fibroblasts treated with TGFβ to induce myofibroblast differentiation. (</w:t>
-            </w:r>
-            <w:r>
-              <w:rPr>
-                <w:bCs/>
-                <w:b/>
-              </w:rPr>
-              <w:t xml:space="preserve">F</w:t>
-            </w:r>
-            <w:r>
-              <w:t xml:space="preserve">) Quantification of band densities from (E). Individual data points are biological replicates. Summary data are mean ± SEM (* p &lt; 0.05).</w:t>
-            </w:r>
-          </w:p>
-        </w:tc>
-      </w:tr>
-    </w:tbl>
+    <w:p>
+      <w:pPr>
+        <w:pStyle w:val="CaptionedFigure"/>
+      </w:pPr>
+      <w:r>
+        <w:drawing>
+          <wp:inline>
+            <wp:extent cx="3330373" cy="4302878"/>
+            <wp:effectExtent b="0" l="0" r="0" t="0"/>
+            <wp:docPr descr="Figure 1 - Lactate transporter expression increases in human IPF and experimental models. (A) Immunoblot of whole lung homogenates from explanted IPF lungs and controls (Ctl). (B) Quantification of band densities from (A). (C) Immunoblot of whole lung homogenates from bleomycin (bleo)- and vehicle (Ctl)-treated mice. (D) Quantification of band densities from (C). (E) Representative immunoblot of cell lysates from normal human lung fibroblasts treated with TGFβ to induce myofibroblast differentiation. (F) Quantification of band densities from (E). Individual data points are biological replicates. Summary data are mean ± SEM (* p &lt; 0.05)." title="" id="108" name="Picture"/>
+            <a:graphic>
+              <a:graphicData uri="http://schemas.openxmlformats.org/drawingml/2006/picture">
+                <pic:pic>
+                  <pic:nvPicPr>
+                    <pic:cNvPr descr="figs/Figure%2001.png" id="109" name="Picture"/>
+                    <pic:cNvPicPr>
+                      <a:picLocks noChangeArrowheads="1" noChangeAspect="1"/>
+                    </pic:cNvPicPr>
+                  </pic:nvPicPr>
+                  <pic:blipFill>
+                    <a:blip r:embed="rId107"/>
+                    <a:stretch>
+                      <a:fillRect/>
+                    </a:stretch>
+                  </pic:blipFill>
+                  <pic:spPr bwMode="auto">
+                    <a:xfrm>
+                      <a:off x="0" y="0"/>
+                      <a:ext cx="3330373" cy="4302878"/>
+                    </a:xfrm>
+                    <a:prstGeom prst="rect">
+                      <a:avLst/>
+                    </a:prstGeom>
+                    <a:noFill/>
+                    <a:ln w="9525">
+                      <a:noFill/>
+                      <a:headEnd/>
+                      <a:tailEnd/>
+                    </a:ln>
+                  </pic:spPr>
+                </pic:pic>
+              </a:graphicData>
+            </a:graphic>
+          </wp:inline>
+        </w:drawing>
+      </w:r>
+    </w:p>
+    <w:p>
+      <w:pPr>
+        <w:pStyle w:val="ImageCaption"/>
+      </w:pPr>
+      <w:r>
+        <w:rPr>
+          <w:bCs/>
+          <w:b/>
+        </w:rPr>
+        <w:t xml:space="preserve">Figure 1 - Lactate transporter expression increases in human IPF and experimental models.</w:t>
+      </w:r>
+      <w:r>
+        <w:t xml:space="preserve"> </w:t>
+      </w:r>
+      <w:r>
+        <w:t xml:space="preserve">(</w:t>
+      </w:r>
+      <w:r>
+        <w:rPr>
+          <w:bCs/>
+          <w:b/>
+        </w:rPr>
+        <w:t xml:space="preserve">A</w:t>
+      </w:r>
+      <w:r>
+        <w:t xml:space="preserve">) Immunoblot of whole lung homogenates from explanted IPF lungs and controls (Ctl). (</w:t>
+      </w:r>
+      <w:r>
+        <w:rPr>
+          <w:bCs/>
+          <w:b/>
+        </w:rPr>
+        <w:t xml:space="preserve">B</w:t>
+      </w:r>
+      <w:r>
+        <w:t xml:space="preserve">) Quantification of band densities from (A). (</w:t>
+      </w:r>
+      <w:r>
+        <w:rPr>
+          <w:bCs/>
+          <w:b/>
+        </w:rPr>
+        <w:t xml:space="preserve">C</w:t>
+      </w:r>
+      <w:r>
+        <w:t xml:space="preserve">) Immunoblot of whole lung homogenates from bleomycin (bleo)- and vehicle (Ctl)-treated mice. (</w:t>
+      </w:r>
+      <w:r>
+        <w:rPr>
+          <w:bCs/>
+          <w:b/>
+        </w:rPr>
+        <w:t xml:space="preserve">D</w:t>
+      </w:r>
+      <w:r>
+        <w:t xml:space="preserve">) Quantification of band densities from (C). (</w:t>
+      </w:r>
+      <w:r>
+        <w:rPr>
+          <w:bCs/>
+          <w:b/>
+        </w:rPr>
+        <w:t xml:space="preserve">E</w:t>
+      </w:r>
+      <w:r>
+        <w:t xml:space="preserve">) Representative immunoblot of cell lysates from normal human lung fibroblasts treated with TGFβ to induce myofibroblast differentiation. (</w:t>
+      </w:r>
+      <w:r>
+        <w:rPr>
+          <w:bCs/>
+          <w:b/>
+        </w:rPr>
+        <w:t xml:space="preserve">F</w:t>
+      </w:r>
+      <w:r>
+        <w:t xml:space="preserve">) Quantification of band densities from (E). Individual data points are biological replicates. Summary data are mean ± SEM (* p &lt; 0.05).</w:t>
+      </w:r>
+    </w:p>
     <w:p>
       <w:r>
         <w:br w:type="page"/>
       </w:r>
     </w:p>
-    <w:tbl>
-      <w:tblPr>
-        <w:tblStyle w:val="Table"/>
-        <w:tblW w:type="pct" w:w="5000"/>
-        <w:tblLook w:firstRow="0" w:lastRow="0" w:firstColumn="0" w:lastColumn="0" w:noHBand="0" w:noVBand="0" w:val="0000"/>
-        <w:jc w:val="start"/>
-      </w:tblPr>
-      <w:tblGrid>
-        <w:gridCol w:w="7920"/>
-      </w:tblGrid>
-      <w:tr>
-        <w:tc>
-          <w:tcPr/>
-          <w:p>
-            <w:pPr>
-              <w:jc w:val="center"/>
-            </w:pPr>
-            <w:r>
-              <w:drawing>
-                <wp:inline>
-                  <wp:extent cx="6400800" cy="3268917"/>
-                  <wp:effectExtent b="0" l="0" r="0" t="0"/>
-                  <wp:docPr descr="" title="" id="111" name="Picture"/>
-                  <a:graphic>
-                    <a:graphicData uri="http://schemas.openxmlformats.org/drawingml/2006/picture">
-                      <pic:pic>
-                        <pic:nvPicPr>
-                          <pic:cNvPr descr="figs/Figure%2002.png" id="112" name="Picture"/>
-                          <pic:cNvPicPr>
-                            <a:picLocks noChangeArrowheads="1" noChangeAspect="1"/>
-                          </pic:cNvPicPr>
-                        </pic:nvPicPr>
-                        <pic:blipFill>
-                          <a:blip r:embed="rId110"/>
-                          <a:stretch>
-                            <a:fillRect/>
-                          </a:stretch>
-                        </pic:blipFill>
-                        <pic:spPr bwMode="auto">
-                          <a:xfrm>
-                            <a:off x="0" y="0"/>
-                            <a:ext cx="6400800" cy="3268917"/>
-                          </a:xfrm>
-                          <a:prstGeom prst="rect">
-                            <a:avLst/>
-                          </a:prstGeom>
-                          <a:noFill/>
-                          <a:ln w="9525">
-                            <a:noFill/>
-                            <a:headEnd/>
-                            <a:tailEnd/>
-                          </a:ln>
-                        </pic:spPr>
-                      </pic:pic>
-                    </a:graphicData>
-                  </a:graphic>
-                </wp:inline>
-              </w:drawing>
-            </w:r>
-          </w:p>
-          <w:p>
-            <w:pPr>
-              <w:jc w:val="center"/>
-            </w:pPr>
-            <w:pPr>
-              <w:jc w:val="start"/>
-              <w:spacing w:before="200"/>
-              <w:pStyle w:val="ImageCaption"/>
-            </w:pPr>
-            <w:r>
-              <w:rPr>
-                <w:bCs/>
-                <w:b/>
-              </w:rPr>
-              <w:t xml:space="preserve">Figure 2 - Lactate transport inhibition decreases myofibroblast differentiation</w:t>
-            </w:r>
-            <w:r>
-              <w:rPr>
-                <w:bCs/>
-                <w:b/>
-              </w:rPr>
-              <w:t xml:space="preserve"> </w:t>
-            </w:r>
-            <w:r>
-              <w:rPr>
-                <w:iCs/>
-                <w:i/>
-                <w:bCs/>
-                <w:b/>
-              </w:rPr>
-              <w:t xml:space="preserve">in vitro</w:t>
-            </w:r>
-            <w:r>
-              <w:rPr>
-                <w:bCs/>
-                <w:b/>
-              </w:rPr>
-              <w:t xml:space="preserve">.</w:t>
-            </w:r>
-            <w:r>
-              <w:t xml:space="preserve"> </w:t>
-            </w:r>
-            <w:r>
-              <w:t xml:space="preserve">(</w:t>
-            </w:r>
-            <w:r>
-              <w:rPr>
-                <w:bCs/>
-                <w:b/>
-              </w:rPr>
-              <w:t xml:space="preserve">A</w:t>
-            </w:r>
-            <w:r>
-              <w:t xml:space="preserve">) Representative immunoblot of normal lung fibroblast cell lysates after treatment with siRNA targeting MCT1 or MCT4. (</w:t>
-            </w:r>
-            <w:r>
-              <w:rPr>
-                <w:bCs/>
-                <w:b/>
-              </w:rPr>
-              <w:t xml:space="preserve">B</w:t>
-            </w:r>
-            <w:r>
-              <w:t xml:space="preserve">) Quantification of protein expression levels following MCT1 and MCT4 knockdown. (</w:t>
-            </w:r>
-            <w:r>
-              <w:rPr>
-                <w:bCs/>
-                <w:b/>
-              </w:rPr>
-              <w:t xml:space="preserve">C</w:t>
-            </w:r>
-            <w:r>
-              <w:t xml:space="preserve">) Immunoblot of IPF lung fibroblast lysates from three separate donors after treatment with TGFβ and MCT inhibitors AZD3965 (AZD) or VB124 (VB). (</w:t>
-            </w:r>
-            <w:r>
-              <w:rPr>
-                <w:bCs/>
-                <w:b/>
-              </w:rPr>
-              <w:t xml:space="preserve">D</w:t>
-            </w:r>
-            <w:r>
-              <w:t xml:space="preserve">) Quantification of band densities from (C). (</w:t>
-            </w:r>
-            <w:r>
-              <w:rPr>
-                <w:bCs/>
-                <w:b/>
-              </w:rPr>
-              <w:t xml:space="preserve">E</w:t>
-            </w:r>
-            <w:r>
-              <w:t xml:space="preserve">) Representative immunoblot of normal lung fibroblasts treated with TGFβ and MCT inhibitors. (</w:t>
-            </w:r>
-            <w:r>
-              <w:rPr>
-                <w:bCs/>
-                <w:b/>
-              </w:rPr>
-              <w:t xml:space="preserve">F</w:t>
-            </w:r>
-            <w:r>
-              <w:t xml:space="preserve">) Quantification of α-SMA expression following MCT inhibition. (</w:t>
-            </w:r>
-            <w:r>
-              <w:rPr>
-                <w:bCs/>
-                <w:b/>
-              </w:rPr>
-              <w:t xml:space="preserve">G</w:t>
-            </w:r>
-            <w:r>
-              <w:t xml:space="preserve">) Representative image of a gel contraction assay after 24 h treatment with TGFβ and MCT inhibitors. (</w:t>
-            </w:r>
-            <w:r>
-              <w:rPr>
-                <w:bCs/>
-                <w:b/>
-              </w:rPr>
-              <w:t xml:space="preserve">H</w:t>
-            </w:r>
-            <w:r>
-              <w:t xml:space="preserve">) Quantification of contracted areas. Individual data points are biological replicates. Summary data are mean ± SEM (* p &lt; 0.05;</w:t>
-            </w:r>
-            <w:r>
-              <w:t xml:space="preserve"> </w:t>
-            </w:r>
-            <w:r>
-              <w:rPr>
-                <w:iCs/>
-                <w:i/>
-              </w:rPr>
-              <w:t xml:space="preserve">black</w:t>
-            </w:r>
-            <w:r>
-              <w:t xml:space="preserve"> </w:t>
-            </w:r>
-            <w:r>
-              <w:t xml:space="preserve">compares TGFβ to control within a given treatment,</w:t>
-            </w:r>
-            <w:r>
-              <w:t xml:space="preserve"> </w:t>
-            </w:r>
-            <w:r>
-              <w:rPr>
-                <w:iCs/>
-                <w:i/>
-              </w:rPr>
-              <w:t xml:space="preserve">colored</w:t>
-            </w:r>
-            <w:r>
-              <w:t xml:space="preserve"> </w:t>
-            </w:r>
-            <w:r>
-              <w:t xml:space="preserve">compares the treatment effect to control for a given condition).</w:t>
-            </w:r>
-          </w:p>
-        </w:tc>
-      </w:tr>
-    </w:tbl>
+    <w:p>
+      <w:pPr>
+        <w:pStyle w:val="CaptionedFigure"/>
+      </w:pPr>
+      <w:r>
+        <w:drawing>
+          <wp:inline>
+            <wp:extent cx="6400800" cy="3268917"/>
+            <wp:effectExtent b="0" l="0" r="0" t="0"/>
+            <wp:docPr descr="Figure 2 - Lactate transport inhibition decreases myofibroblast differentiation in vitro. (A) Representative immunoblot of normal lung fibroblast cell lysates after treatment with siRNA targeting MCT1 or MCT4. (B) Quantification of protein expression levels following MCT1 and MCT4 knockdown. (C) Immunoblot of IPF lung fibroblast lysates from three separate donors after treatment with TGFβ and MCT inhibitors AZD3965 (AZD) or VB124 (VB). (D) Quantification of band densities from (C). (E) Representative immunoblot of normal lung fibroblasts treated with TGFβ and MCT inhibitors. (F) Quantification of α-SMA expression following MCT inhibition. (G) Representative image of a gel contraction assay after 24 h treatment with TGFβ and MCT inhibitors. (H) Quantification of contracted areas. Individual data points are biological replicates. Summary data are mean ± SEM (* p &lt; 0.05; black compares TGFβ to control within a given treatment, colored compares the treatment effect to control for a given condition)." title="" id="111" name="Picture"/>
+            <a:graphic>
+              <a:graphicData uri="http://schemas.openxmlformats.org/drawingml/2006/picture">
+                <pic:pic>
+                  <pic:nvPicPr>
+                    <pic:cNvPr descr="figs/Figure%2002.png" id="112" name="Picture"/>
+                    <pic:cNvPicPr>
+                      <a:picLocks noChangeArrowheads="1" noChangeAspect="1"/>
+                    </pic:cNvPicPr>
+                  </pic:nvPicPr>
+                  <pic:blipFill>
+                    <a:blip r:embed="rId110"/>
+                    <a:stretch>
+                      <a:fillRect/>
+                    </a:stretch>
+                  </pic:blipFill>
+                  <pic:spPr bwMode="auto">
+                    <a:xfrm>
+                      <a:off x="0" y="0"/>
+                      <a:ext cx="6400800" cy="3268917"/>
+                    </a:xfrm>
+                    <a:prstGeom prst="rect">
+                      <a:avLst/>
+                    </a:prstGeom>
+                    <a:noFill/>
+                    <a:ln w="9525">
+                      <a:noFill/>
+                      <a:headEnd/>
+                      <a:tailEnd/>
+                    </a:ln>
+                  </pic:spPr>
+                </pic:pic>
+              </a:graphicData>
+            </a:graphic>
+          </wp:inline>
+        </w:drawing>
+      </w:r>
+    </w:p>
+    <w:p>
+      <w:pPr>
+        <w:pStyle w:val="ImageCaption"/>
+      </w:pPr>
+      <w:r>
+        <w:rPr>
+          <w:bCs/>
+          <w:b/>
+        </w:rPr>
+        <w:t xml:space="preserve">Figure 2 - Lactate transport inhibition decreases myofibroblast differentiation</w:t>
+      </w:r>
+      <w:r>
+        <w:rPr>
+          <w:bCs/>
+          <w:b/>
+        </w:rPr>
+        <w:t xml:space="preserve"> </w:t>
+      </w:r>
+      <w:r>
+        <w:rPr>
+          <w:iCs/>
+          <w:i/>
+          <w:bCs/>
+          <w:b/>
+        </w:rPr>
+        <w:t xml:space="preserve">in vitro</w:t>
+      </w:r>
+      <w:r>
+        <w:rPr>
+          <w:bCs/>
+          <w:b/>
+        </w:rPr>
+        <w:t xml:space="preserve">.</w:t>
+      </w:r>
+      <w:r>
+        <w:t xml:space="preserve"> </w:t>
+      </w:r>
+      <w:r>
+        <w:t xml:space="preserve">(</w:t>
+      </w:r>
+      <w:r>
+        <w:rPr>
+          <w:bCs/>
+          <w:b/>
+        </w:rPr>
+        <w:t xml:space="preserve">A</w:t>
+      </w:r>
+      <w:r>
+        <w:t xml:space="preserve">) Representative immunoblot of normal lung fibroblast cell lysates after treatment with siRNA targeting MCT1 or MCT4. (</w:t>
+      </w:r>
+      <w:r>
+        <w:rPr>
+          <w:bCs/>
+          <w:b/>
+        </w:rPr>
+        <w:t xml:space="preserve">B</w:t>
+      </w:r>
+      <w:r>
+        <w:t xml:space="preserve">) Quantification of protein expression levels following MCT1 and MCT4 knockdown. (</w:t>
+      </w:r>
+      <w:r>
+        <w:rPr>
+          <w:bCs/>
+          <w:b/>
+        </w:rPr>
+        <w:t xml:space="preserve">C</w:t>
+      </w:r>
+      <w:r>
+        <w:t xml:space="preserve">) Immunoblot of IPF lung fibroblast lysates from three separate donors after treatment with TGFβ and MCT inhibitors AZD3965 (AZD) or VB124 (VB). (</w:t>
+      </w:r>
+      <w:r>
+        <w:rPr>
+          <w:bCs/>
+          <w:b/>
+        </w:rPr>
+        <w:t xml:space="preserve">D</w:t>
+      </w:r>
+      <w:r>
+        <w:t xml:space="preserve">) Quantification of band densities from (C). (</w:t>
+      </w:r>
+      <w:r>
+        <w:rPr>
+          <w:bCs/>
+          <w:b/>
+        </w:rPr>
+        <w:t xml:space="preserve">E</w:t>
+      </w:r>
+      <w:r>
+        <w:t xml:space="preserve">) Representative immunoblot of normal lung fibroblasts treated with TGFβ and MCT inhibitors. (</w:t>
+      </w:r>
+      <w:r>
+        <w:rPr>
+          <w:bCs/>
+          <w:b/>
+        </w:rPr>
+        <w:t xml:space="preserve">F</w:t>
+      </w:r>
+      <w:r>
+        <w:t xml:space="preserve">) Quantification of α-SMA expression following MCT inhibition. (</w:t>
+      </w:r>
+      <w:r>
+        <w:rPr>
+          <w:bCs/>
+          <w:b/>
+        </w:rPr>
+        <w:t xml:space="preserve">G</w:t>
+      </w:r>
+      <w:r>
+        <w:t xml:space="preserve">) Representative image of a gel contraction assay after 24 h treatment with TGFβ and MCT inhibitors. (</w:t>
+      </w:r>
+      <w:r>
+        <w:rPr>
+          <w:bCs/>
+          <w:b/>
+        </w:rPr>
+        <w:t xml:space="preserve">H</w:t>
+      </w:r>
+      <w:r>
+        <w:t xml:space="preserve">) Quantification of contracted areas. Individual data points are biological replicates. Summary data are mean ± SEM (* p &lt; 0.05;</w:t>
+      </w:r>
+      <w:r>
+        <w:t xml:space="preserve"> </w:t>
+      </w:r>
+      <w:r>
+        <w:rPr>
+          <w:iCs/>
+          <w:i/>
+        </w:rPr>
+        <w:t xml:space="preserve">black</w:t>
+      </w:r>
+      <w:r>
+        <w:t xml:space="preserve"> </w:t>
+      </w:r>
+      <w:r>
+        <w:t xml:space="preserve">compares TGFβ to control within a given treatment,</w:t>
+      </w:r>
+      <w:r>
+        <w:t xml:space="preserve"> </w:t>
+      </w:r>
+      <w:r>
+        <w:rPr>
+          <w:iCs/>
+          <w:i/>
+        </w:rPr>
+        <w:t xml:space="preserve">colored</w:t>
+      </w:r>
+      <w:r>
+        <w:t xml:space="preserve"> </w:t>
+      </w:r>
+      <w:r>
+        <w:t xml:space="preserve">compares the treatment effect to control for a given condition).</w:t>
+      </w:r>
+    </w:p>
     <w:bookmarkEnd w:id="113"/>
     <w:sectPr>
       <w:footerReference r:id="rId10" w:type="even"/>
@@ -5457,82 +5397,6 @@
       </w:pPr>
     </w:lvl>
   </w:abstractNum>
-  <w:abstractNum w:abstractNumId="991">
-    <w:nsid w:val="A991"/>
-    <w:multiLevelType w:val="multilevel"/>
-    <w:lvl w:ilvl="0">
-      <w:numFmt w:val="bullet"/>
-      <w:lvlText w:val="•"/>
-      <w:lvlJc w:val="left"/>
-      <w:pPr>
-        <w:ind w:left="720" w:hanging="480"/>
-      </w:pPr>
-    </w:lvl>
-    <w:lvl w:ilvl="1">
-      <w:numFmt w:val="bullet"/>
-      <w:lvlText w:val="–"/>
-      <w:lvlJc w:val="left"/>
-      <w:pPr>
-        <w:ind w:left="1440" w:hanging="480"/>
-      </w:pPr>
-    </w:lvl>
-    <w:lvl w:ilvl="2">
-      <w:numFmt w:val="bullet"/>
-      <w:lvlText w:val="•"/>
-      <w:lvlJc w:val="left"/>
-      <w:pPr>
-        <w:ind w:left="2160" w:hanging="480"/>
-      </w:pPr>
-    </w:lvl>
-    <w:lvl w:ilvl="3">
-      <w:numFmt w:val="bullet"/>
-      <w:lvlText w:val="–"/>
-      <w:lvlJc w:val="left"/>
-      <w:pPr>
-        <w:ind w:left="2880" w:hanging="480"/>
-      </w:pPr>
-    </w:lvl>
-    <w:lvl w:ilvl="4">
-      <w:numFmt w:val="bullet"/>
-      <w:lvlText w:val="•"/>
-      <w:lvlJc w:val="left"/>
-      <w:pPr>
-        <w:ind w:left="3600" w:hanging="480"/>
-      </w:pPr>
-    </w:lvl>
-    <w:lvl w:ilvl="5">
-      <w:numFmt w:val="bullet"/>
-      <w:lvlText w:val="–"/>
-      <w:lvlJc w:val="left"/>
-      <w:pPr>
-        <w:ind w:left="4320" w:hanging="480"/>
-      </w:pPr>
-    </w:lvl>
-    <w:lvl w:ilvl="6">
-      <w:numFmt w:val="bullet"/>
-      <w:lvlText w:val="•"/>
-      <w:lvlJc w:val="left"/>
-      <w:pPr>
-        <w:ind w:left="5040" w:hanging="480"/>
-      </w:pPr>
-    </w:lvl>
-    <w:lvl w:ilvl="7">
-      <w:numFmt w:val="bullet"/>
-      <w:lvlText w:val="–"/>
-      <w:lvlJc w:val="left"/>
-      <w:pPr>
-        <w:ind w:left="5760" w:hanging="480"/>
-      </w:pPr>
-    </w:lvl>
-    <w:lvl w:ilvl="8">
-      <w:numFmt w:val="bullet"/>
-      <w:lvlText w:val="•"/>
-      <w:lvlJc w:val="left"/>
-      <w:pPr>
-        <w:ind w:left="6480" w:hanging="480"/>
-      </w:pPr>
-    </w:lvl>
-  </w:abstractNum>
   <w:num w16cid:durableId="157422633" w:numId="1">
     <w:abstractNumId w:val="10"/>
   </w:num>
@@ -5568,9 +5432,6 @@
   </w:num>
   <w:num w:numId="1000">
     <w:abstractNumId w:val="990"/>
-  </w:num>
-  <w:num w:numId="1001">
-    <w:abstractNumId w:val="991"/>
   </w:num>
 </w:numbering>
 </file>

</xml_diff>

<commit_message>
finish up ROS data
</commit_message>
<xml_diff>
--- a/manuscript/ziehr_2023_mcti_manuscript.docx
+++ b/manuscript/ziehr_2023_mcti_manuscript.docx
@@ -2005,7 +2005,16 @@
         <w:pStyle w:val="FirstParagraph"/>
       </w:pPr>
       <w:r>
-        <w:t xml:space="preserve">Lactate metabolism is closely coupled to cellular redox homeostasis through its metabolism by lactate dehydrogenases, which couple lactate oxidation to NADH production. Since prior studies have suggested that reactive oxygen species (ROS) are important for TGFβ-mediated gene expression, we next examined the impact of lactate transport inhibition on cellular redox homeostasis. Consistent with an increase in intracellular lactate with MCT4 inhibition, we observed a concomitant increase in intracellular NADH/NAD</w:t>
+        <w:t xml:space="preserve">Lactate metabolism is closely coupled to cellular redox homeostasis through its metabolism by lactate dehydrogenases, which transfer electrons from lactate to NADH. Since prior studies have suggested that reactive oxygen species (ROS) are important for TGFβ-mediated gene expression</w:t>
+      </w:r>
+      <w:r>
+        <w:t xml:space="preserve"> </w:t>
+      </w:r>
+      <w:r>
+        <w:t xml:space="preserve">(46)</w:t>
+      </w:r>
+      <w:r>
+        <w:t xml:space="preserve">, we next examined the impact of lactate transport inhibition on cellular redox homeostasis. Consistent with an increase in intracellular lactate with MCT4 inhibition, we observed a concomitant increase in intracellular NADH/NAD</w:t>
       </w:r>
       <w:r>
         <w:rPr>
@@ -2027,19 +2036,7 @@
         <w:t xml:space="preserve">Figure 7A</w:t>
       </w:r>
       <w:r>
-        <w:t xml:space="preserve">), while the NADPH/NADP</w:t>
-      </w:r>
-      <w:r>
-        <w:rPr>
-          <w:vertAlign w:val="superscript"/>
-        </w:rPr>
-        <w:t xml:space="preserve">+</w:t>
-      </w:r>
-      <w:r>
-        <w:t xml:space="preserve"> </w:t>
-      </w:r>
-      <w:r>
-        <w:t xml:space="preserve">ratio was unchanged (</w:t>
+        <w:t xml:space="preserve">), which was associated with a reduction in total ROS as measured by the CellROX fluorescent probe (</w:t>
       </w:r>
       <w:r>
         <w:rPr>
@@ -2049,7 +2046,7 @@
         <w:t xml:space="preserve">Figure 7B</w:t>
       </w:r>
       <w:r>
-        <w:t xml:space="preserve">). Treatment-dependent increases in NADH/NAD</w:t>
+        <w:t xml:space="preserve">). By contrast, the NADPH/NADP</w:t>
       </w:r>
       <w:r>
         <w:rPr>
@@ -2061,14 +2058,14 @@
         <w:t xml:space="preserve"> </w:t>
       </w:r>
       <w:r>
-        <w:t xml:space="preserve">corresponded to reductions in total ROS as measured by CellROX (</w:t>
+        <w:t xml:space="preserve">was unchanged by either TGFβ or MCT inhibitors (</w:t>
       </w:r>
       <w:r>
         <w:rPr>
           <w:bCs/>
           <w:b/>
         </w:rPr>
-        <w:t xml:space="preserve">Figure 7C</w:t>
+        <w:t xml:space="preserve">Supplemental Figure 7A</w:t>
       </w:r>
       <w:r>
         <w:t xml:space="preserve">). Notably, we did not observe TGFβ-dependent increases in total ROS production nor an impact of TGFβ or inhibitors on mitochondrial superoxide production (</w:t>
@@ -2078,7 +2075,7 @@
           <w:bCs/>
           <w:b/>
         </w:rPr>
-        <w:t xml:space="preserve">Supplemental Figure 7A</w:t>
+        <w:t xml:space="preserve">Supplemental Figure 7B</w:t>
       </w:r>
       <w:r>
         <w:t xml:space="preserve">).</w:t>
@@ -2089,16 +2086,54 @@
         <w:pStyle w:val="BodyText"/>
       </w:pPr>
       <w:r>
-        <w:t xml:space="preserve">Proline biosynthesis has been previousyl suggested as a mechanism by which NIH-3T3 fibroblasts prevent excessive ROS accumulation following TGFβ stimulation</w:t>
-      </w:r>
-      <w:r>
-        <w:t xml:space="preserve"> </w:t>
-      </w:r>
-      <w:r>
-        <w:t xml:space="preserve">(45)</w:t>
-      </w:r>
-      <w:r>
-        <w:t xml:space="preserve">.</w:t>
+        <w:t xml:space="preserve">Proline biosynthesis has been previously suggested as a mechanism by which NIH-3T3 fibroblasts prevent excessive ROS accumulation following TGFβ stimulation</w:t>
+      </w:r>
+      <w:r>
+        <w:t xml:space="preserve"> </w:t>
+      </w:r>
+      <w:r>
+        <w:t xml:space="preserve">(46)</w:t>
+      </w:r>
+      <w:r>
+        <w:t xml:space="preserve">. In this model, proline synthesis from glutamine consumes reducing equivalents from NADPH and NADH, thereby ameliorating reductive stress and decreasing ROS production. Compared to this prior study, we did not find that TGFβ increased proline in our primary lung fibroblasts (</w:t>
+      </w:r>
+      <w:r>
+        <w:rPr>
+          <w:bCs/>
+          <w:b/>
+        </w:rPr>
+        <w:t xml:space="preserve">Supplemental Figure 7C</w:t>
+      </w:r>
+      <w:r>
+        <w:t xml:space="preserve">). Overall, the fractional labeling of proline from [U-</w:t>
+      </w:r>
+      <w:r>
+        <w:rPr>
+          <w:vertAlign w:val="superscript"/>
+        </w:rPr>
+        <w:t xml:space="preserve">13</w:t>
+      </w:r>
+      <w:r>
+        <w:t xml:space="preserve">C</w:t>
+      </w:r>
+      <w:r>
+        <w:rPr>
+          <w:vertAlign w:val="subscript"/>
+        </w:rPr>
+        <w:t xml:space="preserve">5</w:t>
+      </w:r>
+      <w:r>
+        <w:t xml:space="preserve">]-glutamine was modest (~10%) compared to the 40% previously reported (</w:t>
+      </w:r>
+      <w:r>
+        <w:rPr>
+          <w:bCs/>
+          <w:b/>
+        </w:rPr>
+        <w:t xml:space="preserve">Supplemental Figure 7D</w:t>
+      </w:r>
+      <w:r>
+        <w:t xml:space="preserve">). While we observed trends toward increased proline production from glutamine with MCT4 inhibition, this mechanism seems unlikely to account for the effects of MCT inhibitors on ROS generation.</w:t>
       </w:r>
     </w:p>
     <w:p>
@@ -2179,7 +2214,7 @@
       </w:r>
     </w:p>
     <w:bookmarkEnd w:id="34"/>
-    <w:bookmarkStart w:id="126" w:name="references"/>
+    <w:bookmarkStart w:id="128" w:name="references"/>
     <w:p>
       <w:pPr>
         <w:pStyle w:val="Heading1"/>
@@ -2188,7 +2223,7 @@
         <w:t xml:space="preserve">References</w:t>
       </w:r>
     </w:p>
-    <w:bookmarkStart w:id="125" w:name="refs"/>
+    <w:bookmarkStart w:id="127" w:name="refs"/>
     <w:bookmarkStart w:id="36" w:name="ref-esposito2015"/>
     <w:p>
       <w:pPr>
@@ -5389,13 +5424,13 @@
       </w:r>
     </w:p>
     <w:bookmarkEnd w:id="122"/>
-    <w:bookmarkStart w:id="124" w:name="ref-schworer2020"/>
+    <w:bookmarkStart w:id="124" w:name="ref-jain2013"/>
     <w:p>
       <w:pPr>
         <w:pStyle w:val="Bibliography"/>
       </w:pPr>
       <w:r>
-        <w:t xml:space="preserve">45. Schwörer S et al.</w:t>
+        <w:t xml:space="preserve">45. Jain M et al.</w:t>
       </w:r>
       <w:r>
         <w:t xml:space="preserve"> </w:t>
@@ -5405,31 +5440,7 @@
           <w:rPr>
             <w:rStyle w:val="Hyperlink"/>
           </w:rPr>
-          <w:t xml:space="preserve">Proline biosynthesis is a vent for</w:t>
-        </w:r>
-        <w:r>
-          <w:rPr>
-            <w:rStyle w:val="Hyperlink"/>
-          </w:rPr>
-          <w:t xml:space="preserve"> </w:t>
-        </w:r>
-        <w:r>
-          <w:rPr>
-            <w:rStyle w:val="Hyperlink"/>
-          </w:rPr>
-          <w:t xml:space="preserve">TGFβ-induced</w:t>
-        </w:r>
-        <w:r>
-          <w:rPr>
-            <w:rStyle w:val="Hyperlink"/>
-          </w:rPr>
-          <w:t xml:space="preserve"> </w:t>
-        </w:r>
-        <w:r>
-          <w:rPr>
-            <w:rStyle w:val="Hyperlink"/>
-          </w:rPr>
-          <w:t xml:space="preserve">mitochondrial redox stress</w:t>
+          <w:t xml:space="preserve">Mitochondrial reactive oxygen species regulate transforming growth factor-β signaling</w:t>
         </w:r>
       </w:hyperlink>
       <w:r>
@@ -5443,6 +5454,70 @@
           <w:iCs/>
           <w:i/>
         </w:rPr>
+        <w:t xml:space="preserve">J Biol Chem</w:t>
+      </w:r>
+      <w:r>
+        <w:t xml:space="preserve"> </w:t>
+      </w:r>
+      <w:r>
+        <w:t xml:space="preserve">2013;288(2):770–777.</w:t>
+      </w:r>
+    </w:p>
+    <w:bookmarkEnd w:id="124"/>
+    <w:bookmarkStart w:id="126" w:name="ref-schworer2020"/>
+    <w:p>
+      <w:pPr>
+        <w:pStyle w:val="Bibliography"/>
+      </w:pPr>
+      <w:r>
+        <w:t xml:space="preserve">46. Schwörer S et al.</w:t>
+      </w:r>
+      <w:r>
+        <w:t xml:space="preserve"> </w:t>
+      </w:r>
+      <w:hyperlink r:id="rId125">
+        <w:r>
+          <w:rPr>
+            <w:rStyle w:val="Hyperlink"/>
+          </w:rPr>
+          <w:t xml:space="preserve">Proline biosynthesis is a vent for</w:t>
+        </w:r>
+        <w:r>
+          <w:rPr>
+            <w:rStyle w:val="Hyperlink"/>
+          </w:rPr>
+          <w:t xml:space="preserve"> </w:t>
+        </w:r>
+        <w:r>
+          <w:rPr>
+            <w:rStyle w:val="Hyperlink"/>
+          </w:rPr>
+          <w:t xml:space="preserve">TGFβ-induced</w:t>
+        </w:r>
+        <w:r>
+          <w:rPr>
+            <w:rStyle w:val="Hyperlink"/>
+          </w:rPr>
+          <w:t xml:space="preserve"> </w:t>
+        </w:r>
+        <w:r>
+          <w:rPr>
+            <w:rStyle w:val="Hyperlink"/>
+          </w:rPr>
+          <w:t xml:space="preserve">mitochondrial redox stress</w:t>
+        </w:r>
+      </w:hyperlink>
+      <w:r>
+        <w:t xml:space="preserve">.</w:t>
+      </w:r>
+      <w:r>
+        <w:t xml:space="preserve"> </w:t>
+      </w:r>
+      <w:r>
+        <w:rPr>
+          <w:iCs/>
+          <w:i/>
+        </w:rPr>
         <w:t xml:space="preserve">EMBO J</w:t>
       </w:r>
       <w:r>
@@ -5452,15 +5527,15 @@
         <w:t xml:space="preserve">2020;39(8):e103334.</w:t>
       </w:r>
     </w:p>
-    <w:bookmarkEnd w:id="124"/>
-    <w:bookmarkEnd w:id="125"/>
+    <w:bookmarkEnd w:id="126"/>
+    <w:bookmarkEnd w:id="127"/>
     <w:p>
       <w:r>
         <w:br w:type="page"/>
       </w:r>
     </w:p>
-    <w:bookmarkEnd w:id="126"/>
-    <w:bookmarkStart w:id="133" w:name="figures"/>
+    <w:bookmarkEnd w:id="128"/>
+    <w:bookmarkStart w:id="135" w:name="figures"/>
     <w:p>
       <w:pPr>
         <w:pStyle w:val="Heading1"/>
@@ -5478,18 +5553,18 @@
           <wp:inline>
             <wp:extent cx="3336489" cy="4244773"/>
             <wp:effectExtent b="0" l="0" r="0" t="0"/>
-            <wp:docPr descr="Figure 1 - Lactate transporter expression increases in human IPF and experimental models. (A) Immunoblot of whole lung homogenates from explanted IPF lungs and controls (Ctl). (B) Quantification of band densities from (A). (C) Immunoblot of whole lung homogenates from bleomycin (bleo)- and vehicle (Ctl)-treated mice. (D) Quantification of band densities from (C). (E) Representative immunoblot of cell lysates from normal human lung fibroblasts treated with TGFβ to induce myofibroblast differentiation. (F) Quantification of band densities from (E). Individual data points are biological replicates. Summary data are mean ± SEM (* p &lt; 0.05)." title="" id="128" name="Picture"/>
+            <wp:docPr descr="Figure 1 - Lactate transporter expression increases in human IPF and experimental models. (A) Immunoblot of whole lung homogenates from explanted IPF lungs and controls (Ctl). (B) Quantification of band densities from (A). (C) Immunoblot of whole lung homogenates from bleomycin (bleo)- and vehicle (Ctl)-treated mice. (D) Quantification of band densities from (C). (E) Representative immunoblot of cell lysates from normal human lung fibroblasts treated with TGFβ to induce myofibroblast differentiation. (F) Quantification of band densities from (E). Individual data points are biological replicates. Summary data are mean ± SEM (* p &lt; 0.05)." title="" id="130" name="Picture"/>
             <a:graphic>
               <a:graphicData uri="http://schemas.openxmlformats.org/drawingml/2006/picture">
                 <pic:pic>
                   <pic:nvPicPr>
-                    <pic:cNvPr descr="figs/Figure%2001.png" id="129" name="Picture"/>
+                    <pic:cNvPr descr="figs/Figure%2001.png" id="131" name="Picture"/>
                     <pic:cNvPicPr>
                       <a:picLocks noChangeArrowheads="1" noChangeAspect="1"/>
                     </pic:cNvPicPr>
                   </pic:nvPicPr>
                   <pic:blipFill>
-                    <a:blip r:embed="rId127"/>
+                    <a:blip r:embed="rId129"/>
                     <a:stretch>
                       <a:fillRect/>
                     </a:stretch>
@@ -5608,18 +5683,18 @@
           <wp:inline>
             <wp:extent cx="6400800" cy="3268917"/>
             <wp:effectExtent b="0" l="0" r="0" t="0"/>
-            <wp:docPr descr="Figure 2 - Lactate transport inhibition decreases myofibroblast differentiation in vitro. (A) Representative immunoblot of normal lung fibroblast cell lysates after treatment with siRNA targeting MCT1 or MCT4. (B) Quantification of protein expression levels following MCT1 and MCT4 knockdown. (C) Immunoblot of IPF lung fibroblast lysates from three separate donors after treatment with TGFβ and MCT inhibitors AZD3965 (AZD) or VB124 (VB). (D) Quantification of band densities from (C). (E) Representative immunoblot of normal lung fibroblasts treated with TGFβ and MCT inhibitors. (F) Quantification of α-SMA expression following MCT inhibition. (G) Representative image of a gel contraction assay after 24 h treatment with TGFβ and MCT inhibitors. (H) Quantification of contracted areas. Individual data points are biological replicates. Summary data are mean ± SEM (* p &lt; 0.05; black compares TGFβ to control within a given treatment, colored compares the treatment effect to control for a given condition)." title="" id="131" name="Picture"/>
+            <wp:docPr descr="Figure 2 - Lactate transport inhibition decreases myofibroblast differentiation in vitro. (A) Representative immunoblot of normal lung fibroblast cell lysates after treatment with siRNA targeting MCT1 or MCT4. (B) Quantification of protein expression levels following MCT1 and MCT4 knockdown. (C) Immunoblot of IPF lung fibroblast lysates from three separate donors after treatment with TGFβ and MCT inhibitors AZD3965 (AZD) or VB124 (VB). (D) Quantification of band densities from (C). (E) Representative immunoblot of normal lung fibroblasts treated with TGFβ and MCT inhibitors. (F) Quantification of α-SMA expression following MCT inhibition. (G) Representative image of a gel contraction assay after 24 h treatment with TGFβ and MCT inhibitors. (H) Quantification of contracted areas. Individual data points are biological replicates. Summary data are mean ± SEM (* p &lt; 0.05; black compares TGFβ to control within a given treatment, colored compares the treatment effect to control for a given condition)." title="" id="133" name="Picture"/>
             <a:graphic>
               <a:graphicData uri="http://schemas.openxmlformats.org/drawingml/2006/picture">
                 <pic:pic>
                   <pic:nvPicPr>
-                    <pic:cNvPr descr="figs/Figure%2002.png" id="132" name="Picture"/>
+                    <pic:cNvPr descr="figs/Figure%2002.png" id="134" name="Picture"/>
                     <pic:cNvPicPr>
                       <a:picLocks noChangeArrowheads="1" noChangeAspect="1"/>
                     </pic:cNvPicPr>
                   </pic:nvPicPr>
                   <pic:blipFill>
-                    <a:blip r:embed="rId130"/>
+                    <a:blip r:embed="rId132"/>
                     <a:stretch>
                       <a:fillRect/>
                     </a:stretch>
@@ -5799,7 +5874,7 @@
         <w:t xml:space="preserve">compares the treatment effect to control for a given condition).</w:t>
       </w:r>
     </w:p>
-    <w:bookmarkEnd w:id="133"/>
+    <w:bookmarkEnd w:id="135"/>
     <w:sectPr>
       <w:footerReference r:id="rId10" w:type="even"/>
       <w:footerReference r:id="rId9" w:type="default"/>

</xml_diff>

<commit_message>
add mims data and figure to paper
</commit_message>
<xml_diff>
--- a/manuscript/ziehr_2023_mcti_manuscript.docx
+++ b/manuscript/ziehr_2023_mcti_manuscript.docx
@@ -2276,7 +2276,7 @@
         <w:t xml:space="preserve">Supplemental Figure 9.1</w:t>
       </w:r>
       <w:r>
-        <w:t xml:space="preserve">). While bleomycin treatment substantially altered the lung metabolic profile, as expected, treatment with AZD3965 or VB124 had little additional impact on total metabolite levels. Unlike bleomycin alone or following AZD3965 treatment, VB124 treatment was associated with significant changes in several circulating metabolites (</w:t>
+        <w:t xml:space="preserve">). While bleomycin treatment substantially altered the lung metabolic profile, treatment with AZD3965 or VB124 had little additional impact on total metabolite levels. Unlike bleomycin alone or following AZD3965 treatment, VB124 treatment was associated with significant changes in several circulating metabolites (</w:t>
       </w:r>
       <w:r>
         <w:rPr>
@@ -2305,7 +2305,7 @@
         <w:t xml:space="preserve">(13)</w:t>
       </w:r>
       <w:r>
-        <w:t xml:space="preserve">. Given the impact of our treatments on circulating lactate, we calculated the ratio of lung-to-plasma lactate and did observe the expected increase following bleomycin that returned to baseline with the addition of VB124 (</w:t>
+        <w:t xml:space="preserve">. Given the impact of our treatments on circulating lactate, we calculated the ratio of lung-to-plasma lactate. This analysis demonstrated the expected increase in lactate in fibrotic lungs with levels returning to baseline following the addition of VB124 (</w:t>
       </w:r>
       <w:r>
         <w:rPr>
@@ -2323,7 +2323,184 @@
         <w:pStyle w:val="BodyText"/>
       </w:pPr>
       <w:r>
-        <w:t xml:space="preserve">Similar to</w:t>
+        <w:t xml:space="preserve">We were surprised to observe a relative paucity of metabolic changes in whole lung lysates following MCT inhibition compared to our</w:t>
+      </w:r>
+      <w:r>
+        <w:t xml:space="preserve"> </w:t>
+      </w:r>
+      <w:r>
+        <w:rPr>
+          <w:iCs/>
+          <w:i/>
+        </w:rPr>
+        <w:t xml:space="preserve">in vitro</w:t>
+      </w:r>
+      <w:r>
+        <w:t xml:space="preserve"> </w:t>
+      </w:r>
+      <w:r>
+        <w:t xml:space="preserve">studies. We hypothesized that this might be a consequence of measuring steady-state metabolite levels that do not account for differences in metabolic flux. To examine this hypothesis, we performed multi-isotope imaging mass spectrometry (MIMS) of mouse lungs following administration of</w:t>
+      </w:r>
+      <w:r>
+        <w:t xml:space="preserve"> </w:t>
+      </w:r>
+      <w:r>
+        <w:rPr>
+          <w:vertAlign w:val="superscript"/>
+        </w:rPr>
+        <w:t xml:space="preserve">15</w:t>
+      </w:r>
+      <w:r>
+        <w:t xml:space="preserve">N-proline and</w:t>
+      </w:r>
+      <w:r>
+        <w:t xml:space="preserve"> </w:t>
+      </w:r>
+      <w:r>
+        <w:rPr>
+          <w:vertAlign w:val="superscript"/>
+        </w:rPr>
+        <w:t xml:space="preserve">2</w:t>
+      </w:r>
+      <w:r>
+        <w:t xml:space="preserve">H-glucose or</w:t>
+      </w:r>
+      <w:r>
+        <w:t xml:space="preserve"> </w:t>
+      </w:r>
+      <w:r>
+        <w:rPr>
+          <w:vertAlign w:val="superscript"/>
+        </w:rPr>
+        <w:t xml:space="preserve">13</w:t>
+      </w:r>
+      <w:r>
+        <w:t xml:space="preserve">C-glucose. MIMS enables the quantification of stable isotope tracer flux into tissue biomass with subcellular spatial resolution</w:t>
+      </w:r>
+      <w:r>
+        <w:t xml:space="preserve"> </w:t>
+      </w:r>
+      <w:r>
+        <w:t xml:space="preserve">(48, 49)</w:t>
+      </w:r>
+      <w:r>
+        <w:t xml:space="preserve">. For three days prior to tissue collection, mice received twice daily intraperitoneal injections of 5 mg</w:t>
+      </w:r>
+      <w:r>
+        <w:t xml:space="preserve"> </w:t>
+      </w:r>
+      <w:r>
+        <w:rPr>
+          <w:vertAlign w:val="superscript"/>
+        </w:rPr>
+        <w:t xml:space="preserve">15</w:t>
+      </w:r>
+      <w:r>
+        <w:t xml:space="preserve">N-proline as a fibrosis tracer and 50 mg</w:t>
+      </w:r>
+      <w:r>
+        <w:t xml:space="preserve"> </w:t>
+      </w:r>
+      <w:r>
+        <w:rPr>
+          <w:vertAlign w:val="superscript"/>
+        </w:rPr>
+        <w:t xml:space="preserve">2</w:t>
+      </w:r>
+      <w:r>
+        <w:t xml:space="preserve">H-glucose or</w:t>
+      </w:r>
+      <w:r>
+        <w:t xml:space="preserve"> </w:t>
+      </w:r>
+      <w:r>
+        <w:rPr>
+          <w:vertAlign w:val="superscript"/>
+        </w:rPr>
+        <w:t xml:space="preserve">13</w:t>
+      </w:r>
+      <w:r>
+        <w:t xml:space="preserve">C-glucose as a metabolic tracer. Lung tissue sections were subsequently imaged by nanoscale secondary ion mass spectrometry to quantify spatially resolved isotope tracer uptake (</w:t>
+      </w:r>
+      <w:r>
+        <w:rPr>
+          <w:bCs/>
+          <w:b/>
+        </w:rPr>
+        <w:t xml:space="preserve">Figure 9B-C</w:t>
+      </w:r>
+      <w:r>
+        <w:t xml:space="preserve">). This labeling strategy was quite effective, demonstrating ~1.5-fold</w:t>
+      </w:r>
+      <w:r>
+        <w:t xml:space="preserve"> </w:t>
+      </w:r>
+      <w:r>
+        <w:rPr>
+          <w:vertAlign w:val="superscript"/>
+        </w:rPr>
+        <w:t xml:space="preserve">15</w:t>
+      </w:r>
+      <w:r>
+        <w:t xml:space="preserve">N, ~4.6-fold for</w:t>
+      </w:r>
+      <w:r>
+        <w:t xml:space="preserve"> </w:t>
+      </w:r>
+      <w:r>
+        <w:rPr>
+          <w:vertAlign w:val="superscript"/>
+        </w:rPr>
+        <w:t xml:space="preserve">2</w:t>
+      </w:r>
+      <w:r>
+        <w:t xml:space="preserve">H, and ~2.4-fold for</w:t>
+      </w:r>
+      <w:r>
+        <w:t xml:space="preserve"> </w:t>
+      </w:r>
+      <w:r>
+        <w:rPr>
+          <w:vertAlign w:val="superscript"/>
+        </w:rPr>
+        <w:t xml:space="preserve">13</w:t>
+      </w:r>
+      <w:r>
+        <w:t xml:space="preserve">C enrichment above natural isotope abundance. Pulmonary fibrosis was associated with a significant increase in</w:t>
+      </w:r>
+      <w:r>
+        <w:t xml:space="preserve"> </w:t>
+      </w:r>
+      <w:r>
+        <w:rPr>
+          <w:vertAlign w:val="superscript"/>
+        </w:rPr>
+        <w:t xml:space="preserve">15</w:t>
+      </w:r>
+      <w:r>
+        <w:t xml:space="preserve">N labeling from proline, consistent with increased collagen synthesis and deposition during the labeling period. Similar to the lung function and histological analyses, less</w:t>
+      </w:r>
+      <w:r>
+        <w:t xml:space="preserve"> </w:t>
+      </w:r>
+      <w:r>
+        <w:rPr>
+          <w:vertAlign w:val="superscript"/>
+        </w:rPr>
+        <w:t xml:space="preserve">15</w:t>
+      </w:r>
+      <w:r>
+        <w:t xml:space="preserve">N incorporation per tissue area was observed in drug-treated animals. Glucose labeling followed a similar pattern where lactate transporter inhibition caused a decrease in glucose incorporation into tissue biomass. Importantly, these data findings are not merely a consequence of decreased tissue fibrosis as we chose more fibrotic areas to image (</w:t>
+      </w:r>
+      <w:r>
+        <w:rPr>
+          <w:bCs/>
+          <w:b/>
+        </w:rPr>
+        <w:t xml:space="preserve">Figure 9B</w:t>
+      </w:r>
+      <w:r>
+        <w:t xml:space="preserve">) and the enrichment values are averaged over the tissue area.</w:t>
       </w:r>
     </w:p>
     <w:p>
@@ -2404,7 +2581,7 @@
       </w:r>
     </w:p>
     <w:bookmarkEnd w:id="36"/>
-    <w:bookmarkStart w:id="132" w:name="references"/>
+    <w:bookmarkStart w:id="136" w:name="references"/>
     <w:p>
       <w:pPr>
         <w:pStyle w:val="Heading1"/>
@@ -2413,7 +2590,7 @@
         <w:t xml:space="preserve">References</w:t>
       </w:r>
     </w:p>
-    <w:bookmarkStart w:id="131" w:name="refs"/>
+    <w:bookmarkStart w:id="135" w:name="refs"/>
     <w:bookmarkStart w:id="38" w:name="ref-esposito2015"/>
     <w:p>
       <w:pPr>
@@ -5758,14 +5935,94 @@
       </w:r>
     </w:p>
     <w:bookmarkEnd w:id="130"/>
-    <w:bookmarkEnd w:id="131"/>
+    <w:bookmarkStart w:id="132" w:name="ref-steinhauser2012"/>
+    <w:p>
+      <w:pPr>
+        <w:pStyle w:val="Bibliography"/>
+      </w:pPr>
+      <w:r>
+        <w:t xml:space="preserve">48. Steinhauser ML et al.</w:t>
+      </w:r>
+      <w:r>
+        <w:t xml:space="preserve"> </w:t>
+      </w:r>
+      <w:hyperlink r:id="rId131">
+        <w:r>
+          <w:rPr>
+            <w:rStyle w:val="Hyperlink"/>
+          </w:rPr>
+          <w:t xml:space="preserve">Multi-isotope imaging mass spectrometry quantifies stem cell division and metabolism</w:t>
+        </w:r>
+      </w:hyperlink>
+      <w:r>
+        <w:t xml:space="preserve">.</w:t>
+      </w:r>
+      <w:r>
+        <w:t xml:space="preserve"> </w:t>
+      </w:r>
+      <w:r>
+        <w:rPr>
+          <w:iCs/>
+          <w:i/>
+        </w:rPr>
+        <w:t xml:space="preserve">Nature</w:t>
+      </w:r>
+      <w:r>
+        <w:t xml:space="preserve"> </w:t>
+      </w:r>
+      <w:r>
+        <w:t xml:space="preserve">2012;481(7382):516–519.</w:t>
+      </w:r>
+    </w:p>
+    <w:bookmarkEnd w:id="132"/>
+    <w:bookmarkStart w:id="134" w:name="ref-gyngard2019"/>
+    <w:p>
+      <w:pPr>
+        <w:pStyle w:val="Bibliography"/>
+      </w:pPr>
+      <w:r>
+        <w:t xml:space="preserve">49. Gyngard F, Steinhauser ML.</w:t>
+      </w:r>
+      <w:r>
+        <w:t xml:space="preserve"> </w:t>
+      </w:r>
+      <w:hyperlink r:id="rId133">
+        <w:r>
+          <w:rPr>
+            <w:rStyle w:val="Hyperlink"/>
+          </w:rPr>
+          <w:t xml:space="preserve">Biological explorations with nanoscale secondary ion mass spectrometry</w:t>
+        </w:r>
+      </w:hyperlink>
+      <w:r>
+        <w:t xml:space="preserve">.</w:t>
+      </w:r>
+      <w:r>
+        <w:t xml:space="preserve"> </w:t>
+      </w:r>
+      <w:r>
+        <w:rPr>
+          <w:iCs/>
+          <w:i/>
+        </w:rPr>
+        <w:t xml:space="preserve">J Anal At Spectrom</w:t>
+      </w:r>
+      <w:r>
+        <w:t xml:space="preserve"> </w:t>
+      </w:r>
+      <w:r>
+        <w:t xml:space="preserve">2019;34(8):1534–1545.</w:t>
+      </w:r>
+    </w:p>
+    <w:bookmarkEnd w:id="134"/>
+    <w:bookmarkEnd w:id="135"/>
     <w:p>
       <w:r>
         <w:br w:type="page"/>
       </w:r>
     </w:p>
-    <w:bookmarkEnd w:id="132"/>
-    <w:bookmarkStart w:id="139" w:name="figures"/>
+    <w:bookmarkEnd w:id="136"/>
+    <w:bookmarkStart w:id="143" w:name="figures"/>
     <w:p>
       <w:pPr>
         <w:pStyle w:val="Heading1"/>
@@ -5783,18 +6040,18 @@
           <wp:inline>
             <wp:extent cx="3336489" cy="4244773"/>
             <wp:effectExtent b="0" l="0" r="0" t="0"/>
-            <wp:docPr descr="Figure 1 - Lactate transporter expression increases in human IPF and experimental models. (A) Immunoblot of whole lung homogenates from explanted IPF lungs and controls (Ctl). (B) Quantification of band densities from (A). (C) Immunoblot of whole lung homogenates from bleomycin (bleo)- and vehicle (Ctl)-treated mice. (D) Quantification of band densities from (C). (E) Representative immunoblot of cell lysates from normal human lung fibroblasts treated with TGFβ to induce myofibroblast differentiation. (F) Quantification of band densities from (E). Individual data points are biological replicates. Summary data are mean ± SEM (* p &lt; 0.05)." title="" id="134" name="Picture"/>
+            <wp:docPr descr="Figure 1 - Lactate transporter expression increases in human IPF and experimental models. (A) Immunoblot of whole lung homogenates from explanted IPF lungs and controls (Ctl). (B) Quantification of band densities from (A). (C) Immunoblot of whole lung homogenates from bleomycin (bleo)- and vehicle (Ctl)-treated mice. (D) Quantification of band densities from (C). (E) Representative immunoblot of cell lysates from normal human lung fibroblasts treated with TGFβ to induce myofibroblast differentiation. (F) Quantification of band densities from (E). Individual data points are biological replicates. Summary data are mean ± SEM (* p &lt; 0.05)." title="" id="138" name="Picture"/>
             <a:graphic>
               <a:graphicData uri="http://schemas.openxmlformats.org/drawingml/2006/picture">
                 <pic:pic>
                   <pic:nvPicPr>
-                    <pic:cNvPr descr="figs/Figure%2001.png" id="135" name="Picture"/>
+                    <pic:cNvPr descr="figs/Figure%2001.png" id="139" name="Picture"/>
                     <pic:cNvPicPr>
                       <a:picLocks noChangeArrowheads="1" noChangeAspect="1"/>
                     </pic:cNvPicPr>
                   </pic:nvPicPr>
                   <pic:blipFill>
-                    <a:blip r:embed="rId133"/>
+                    <a:blip r:embed="rId137"/>
                     <a:stretch>
                       <a:fillRect/>
                     </a:stretch>
@@ -5913,18 +6170,18 @@
           <wp:inline>
             <wp:extent cx="6400800" cy="3268917"/>
             <wp:effectExtent b="0" l="0" r="0" t="0"/>
-            <wp:docPr descr="Figure 2 - Lactate transport inhibition decreases myofibroblast differentiation in vitro. (A) Representative immunoblot of normal lung fibroblast cell lysates after treatment with siRNA targeting MCT1 or MCT4. (B) Quantification of protein expression levels following MCT1 and MCT4 knockdown. (C) Immunoblot of IPF lung fibroblast lysates from three separate donors after treatment with TGFβ and MCT inhibitors AZD3965 (AZD) or VB124 (VB). (D) Quantification of band densities from (C). (E) Representative immunoblot of normal lung fibroblasts treated with TGFβ and MCT inhibitors. (F) Quantification of α-SMA expression following MCT inhibition. (G) Representative image of a gel contraction assay after 24 h treatment with TGFβ and MCT inhibitors. (H) Quantification of contracted areas. Individual data points are biological replicates. Summary data are mean ± SEM (* p &lt; 0.05; black compares TGFβ to control within a given treatment, colored compares the treatment effect to control for a given condition)." title="" id="137" name="Picture"/>
+            <wp:docPr descr="Figure 2 - Lactate transport inhibition decreases myofibroblast differentiation in vitro. (A) Representative immunoblot of normal lung fibroblast cell lysates after treatment with siRNA targeting MCT1 or MCT4. (B) Quantification of protein expression levels following MCT1 and MCT4 knockdown. (C) Immunoblot of IPF lung fibroblast lysates from three separate donors after treatment with TGFβ and MCT inhibitors AZD3965 (AZD) or VB124 (VB). (D) Quantification of band densities from (C). (E) Representative immunoblot of normal lung fibroblasts treated with TGFβ and MCT inhibitors. (F) Quantification of α-SMA expression following MCT inhibition. (G) Representative image of a gel contraction assay after 24 h treatment with TGFβ and MCT inhibitors. (H) Quantification of contracted areas. Individual data points are biological replicates. Summary data are mean ± SEM (* p &lt; 0.05; black compares TGFβ to control within a given treatment, colored compares the treatment effect to control for a given condition)." title="" id="141" name="Picture"/>
             <a:graphic>
               <a:graphicData uri="http://schemas.openxmlformats.org/drawingml/2006/picture">
                 <pic:pic>
                   <pic:nvPicPr>
-                    <pic:cNvPr descr="figs/Figure%2002.png" id="138" name="Picture"/>
+                    <pic:cNvPr descr="figs/Figure%2002.png" id="142" name="Picture"/>
                     <pic:cNvPicPr>
                       <a:picLocks noChangeArrowheads="1" noChangeAspect="1"/>
                     </pic:cNvPicPr>
                   </pic:nvPicPr>
                   <pic:blipFill>
-                    <a:blip r:embed="rId136"/>
+                    <a:blip r:embed="rId140"/>
                     <a:stretch>
                       <a:fillRect/>
                     </a:stretch>
@@ -6104,7 +6361,7 @@
         <w:t xml:space="preserve">compares the treatment effect to control for a given condition).</w:t>
       </w:r>
     </w:p>
-    <w:bookmarkEnd w:id="139"/>
+    <w:bookmarkEnd w:id="143"/>
     <w:sectPr>
       <w:footerReference r:id="rId10" w:type="even"/>
       <w:footerReference r:id="rId9" w:type="default"/>

</xml_diff>

<commit_message>
finish results draft and remake all targets
</commit_message>
<xml_diff>
--- a/manuscript/ziehr_2023_mcti_manuscript.docx
+++ b/manuscript/ziehr_2023_mcti_manuscript.docx
@@ -2504,13 +2504,13 @@
       </w:r>
     </w:p>
     <w:bookmarkEnd w:id="31"/>
-    <w:bookmarkStart w:id="32" w:name="X350730ae61eda2aaec8b475665626b9f372abf6"/>
+    <w:bookmarkStart w:id="32" w:name="Xdd4a919d942b9aca25c6011d238280be516f296"/>
     <w:p>
       <w:pPr>
         <w:pStyle w:val="Heading2"/>
       </w:pPr>
       <w:r>
-        <w:t xml:space="preserve">Novel MCT4 inhibitor improves experimental pulmonary fibrosis</w:t>
+        <w:t xml:space="preserve">Novel MCT4 inhibitor mitigates experimental pulmonary fibrosis</w:t>
       </w:r>
     </w:p>
     <w:p>
@@ -2518,7 +2518,246 @@
         <w:pStyle w:val="FirstParagraph"/>
       </w:pPr>
       <w:r>
-        <w:t xml:space="preserve">Our preclinical data suggest that MCT4 inhibition, as a single drug therapy, is more potently antifibrotic than MCT1 inhibition, both in terms of inhibiting myofibroblast differentiation and decreasing bleomycin-induced fibrosis. VB124</w:t>
+        <w:t xml:space="preserve">Our preclinical data suggest that MCT4 inhibition, as a single target therapy, is more potently antifibrotic than MCT1 inhibition, both in terms of inhibiting myofibroblast differentiation</w:t>
+      </w:r>
+      <w:r>
+        <w:t xml:space="preserve"> </w:t>
+      </w:r>
+      <w:r>
+        <w:rPr>
+          <w:iCs/>
+          <w:i/>
+        </w:rPr>
+        <w:t xml:space="preserve">in vitro</w:t>
+      </w:r>
+      <w:r>
+        <w:t xml:space="preserve"> </w:t>
+      </w:r>
+      <w:r>
+        <w:t xml:space="preserve">and decreasing bleomycin-induced fibrosis. VB253 is a novel inhibitor of MCT4 with similar selectivity, but ~10-fold increased potency, for MCT4 inhibition. Like VB124, VB253 dose-dependently decreases</w:t>
+      </w:r>
+      <w:r>
+        <w:t xml:space="preserve"> </w:t>
+      </w:r>
+      <w:r>
+        <w:rPr>
+          <w:bCs/>
+          <w:b/>
+        </w:rPr>
+        <w:t xml:space="preserve">TGFβ-stimulated?</w:t>
+      </w:r>
+      <w:r>
+        <w:t xml:space="preserve"> </w:t>
+      </w:r>
+      <w:r>
+        <w:t xml:space="preserve">α-SMA in human IPF lung fibroblasts</w:t>
+      </w:r>
+      <w:r>
+        <w:t xml:space="preserve"> </w:t>
+      </w:r>
+      <w:r>
+        <w:rPr>
+          <w:iCs/>
+          <w:i/>
+        </w:rPr>
+        <w:t xml:space="preserve">ex vivo</w:t>
+      </w:r>
+      <w:r>
+        <w:t xml:space="preserve"> </w:t>
+      </w:r>
+      <w:r>
+        <w:t xml:space="preserve">(</w:t>
+      </w:r>
+      <w:r>
+        <w:rPr>
+          <w:bCs/>
+          <w:b/>
+        </w:rPr>
+        <w:t xml:space="preserve">Figure 10A</w:t>
+      </w:r>
+      <w:r>
+        <w:t xml:space="preserve">). Given the robust effect of MCT4 inhibition on myofibroblast differentiation, we compared VB253 to nintedanib, an anti-fibrotic medication clinically indicated for pulmonary fibrosis (</w:t>
+      </w:r>
+      <w:r>
+        <w:rPr>
+          <w:bCs/>
+          <w:b/>
+        </w:rPr>
+        <w:t xml:space="preserve">Figure 10A-B</w:t>
+      </w:r>
+      <w:r>
+        <w:t xml:space="preserve">). Nintedanib inhibits TGFβ-mediated fibroblast to myofibroblast differentiation and decreases Col1a1 expression</w:t>
+      </w:r>
+      <w:r>
+        <w:t xml:space="preserve"> </w:t>
+      </w:r>
+      <w:r>
+        <w:rPr>
+          <w:iCs/>
+          <w:i/>
+        </w:rPr>
+        <w:t xml:space="preserve">in vitro</w:t>
+      </w:r>
+      <w:r>
+        <w:t xml:space="preserve"> </w:t>
+      </w:r>
+      <w:r>
+        <w:t xml:space="preserve">and</w:t>
+      </w:r>
+      <w:r>
+        <w:t xml:space="preserve"> </w:t>
+      </w:r>
+      <w:r>
+        <w:rPr>
+          <w:iCs/>
+          <w:i/>
+        </w:rPr>
+        <w:t xml:space="preserve">in vivo</w:t>
+      </w:r>
+      <w:r>
+        <w:t xml:space="preserve"> </w:t>
+      </w:r>
+      <w:r>
+        <w:t xml:space="preserve">(50)</w:t>
+      </w:r>
+      <w:r>
+        <w:t xml:space="preserve">. While both drugs potently attenuated α-SMA expression, nintedanib demonstrated a moderate cytotoxic effect that was not observed with VB253 (</w:t>
+      </w:r>
+      <w:r>
+        <w:rPr>
+          <w:bCs/>
+          <w:b/>
+        </w:rPr>
+        <w:t xml:space="preserve">Figure 10B</w:t>
+      </w:r>
+      <w:r>
+        <w:t xml:space="preserve">). Nintedanib prevents myofibroblast differentiation, in part, through inhibition of TGFβ receptor phosphorylation and activation of Smad-dependent signaling pathways</w:t>
+      </w:r>
+      <w:r>
+        <w:t xml:space="preserve"> </w:t>
+      </w:r>
+      <w:r>
+        <w:t xml:space="preserve">(51)</w:t>
+      </w:r>
+      <w:r>
+        <w:t xml:space="preserve">. Consistent with these findings, nintedanib dose-dependently attenuates TGFβ-mediated Smad3 phosphorylation, while VB253 and VB124 have no impact on this signaling pathway (</w:t>
+      </w:r>
+      <w:r>
+        <w:rPr>
+          <w:bCs/>
+          <w:b/>
+        </w:rPr>
+        <w:t xml:space="preserve">Figure 6</w:t>
+      </w:r>
+      <w:r>
+        <w:t xml:space="preserve">,</w:t>
+      </w:r>
+      <w:r>
+        <w:t xml:space="preserve"> </w:t>
+      </w:r>
+      <w:r>
+        <w:rPr>
+          <w:bCs/>
+          <w:b/>
+        </w:rPr>
+        <w:t xml:space="preserve">Supplemental Figure 10</w:t>
+      </w:r>
+      <w:r>
+        <w:t xml:space="preserve">).</w:t>
+      </w:r>
+    </w:p>
+    <w:p>
+      <w:pPr>
+        <w:pStyle w:val="BodyText"/>
+      </w:pPr>
+      <w:r>
+        <w:t xml:space="preserve">We next assessed the ability of VB253 to inhibit bleomycin-induced pulmonary fibrosis. In experiments conducted independently from those reported above, VB253 was administered to young mice (8-10 weeks) beginning on day 7 following bleomycin (</w:t>
+      </w:r>
+      <w:r>
+        <w:rPr>
+          <w:bCs/>
+          <w:b/>
+        </w:rPr>
+        <w:t xml:space="preserve">Figure 10C</w:t>
+      </w:r>
+      <w:r>
+        <w:t xml:space="preserve">). Mice treated with nintedanib or pirfenidone provided comparisons to currently available therapies for pulmonary fibrosis. Three weeks after bleomycin administration, whole-body plethysmography was performed to assess breathing patterns in unrestrained mice. Enhanced pause (Penh) is a dimensionless index describing airflow during tidal breathing found to increase significantly in bleomycin-treated mice</w:t>
+      </w:r>
+      <w:r>
+        <w:t xml:space="preserve"> </w:t>
+      </w:r>
+      <w:r>
+        <w:t xml:space="preserve">(52)</w:t>
+      </w:r>
+      <w:r>
+        <w:t xml:space="preserve">. VB253 restored Penh to baseline levels, suggesting normalization of respiratory patterens in bleomycin-treated mice (</w:t>
+      </w:r>
+      <w:r>
+        <w:rPr>
+          <w:bCs/>
+          <w:b/>
+        </w:rPr>
+        <w:t xml:space="preserve">Figure 10D</w:t>
+      </w:r>
+      <w:r>
+        <w:t xml:space="preserve">). This was associated with decreased pulmonary fibrosis by histologic assessment (</w:t>
+      </w:r>
+      <w:r>
+        <w:rPr>
+          <w:bCs/>
+          <w:b/>
+        </w:rPr>
+        <w:t xml:space="preserve">Figure 10E</w:t>
+      </w:r>
+      <w:r>
+        <w:t xml:space="preserve">) and α-SMA expression (</w:t>
+      </w:r>
+      <w:r>
+        <w:rPr>
+          <w:bCs/>
+          <w:b/>
+        </w:rPr>
+        <w:t xml:space="preserve">Figure 10F-G</w:t>
+      </w:r>
+      <w:r>
+        <w:t xml:space="preserve">). Morevover, the effects of VB253 compared favorably to the antifibrotic effects of nintedanib and pirfenidone.</w:t>
+      </w:r>
+    </w:p>
+    <w:p>
+      <w:pPr>
+        <w:pStyle w:val="BodyText"/>
+      </w:pPr>
+      <w:r>
+        <w:t xml:space="preserve">Compared to young mice, bleomycin-induced fibrosis in aged mice is more severe and does not resolve spontaneously</w:t>
+      </w:r>
+      <w:r>
+        <w:t xml:space="preserve"> </w:t>
+      </w:r>
+      <w:r>
+        <w:t xml:space="preserve">(53)</w:t>
+      </w:r>
+      <w:r>
+        <w:t xml:space="preserve">. Given that IPF incidence increases with age, some studies have suggested such aged mouse models may be more clinically relevant. Thus, we examined the antifibrotic effects of VB253 in aged (60+ weeks) mice. Similar to young mice, VB253 decreased fibrosis severity as quantified by Ashcroft score and α-SMA expression (</w:t>
+      </w:r>
+      <w:r>
+        <w:rPr>
+          <w:bCs/>
+          <w:b/>
+        </w:rPr>
+        <w:t xml:space="preserve">Figure 10H-J</w:t>
+      </w:r>
+      <w:r>
+        <w:t xml:space="preserve">). The magnitude of improvement was similar to that observed with nintedanib and pirfenidone. As anticipated, VB2253 decreased total lung lactate similar to VB124 (</w:t>
+      </w:r>
+      <w:r>
+        <w:rPr>
+          <w:bCs/>
+          <w:b/>
+        </w:rPr>
+        <w:t xml:space="preserve">Figure 9A</w:t>
+      </w:r>
+      <w:r>
+        <w:t xml:space="preserve">). Taken together, these data provide compelling preclinical data for the development of lactate transporter inhibition as a therapeutic strategy for fibrotic lung disease.</w:t>
       </w:r>
     </w:p>
     <w:p>
@@ -2599,7 +2838,7 @@
       </w:r>
     </w:p>
     <w:bookmarkEnd w:id="37"/>
-    <w:bookmarkStart w:id="137" w:name="references"/>
+    <w:bookmarkStart w:id="145" w:name="references"/>
     <w:p>
       <w:pPr>
         <w:pStyle w:val="Heading1"/>
@@ -2608,7 +2847,7 @@
         <w:t xml:space="preserve">References</w:t>
       </w:r>
     </w:p>
-    <w:bookmarkStart w:id="136" w:name="refs"/>
+    <w:bookmarkStart w:id="144" w:name="refs"/>
     <w:bookmarkStart w:id="39" w:name="ref-esposito2015"/>
     <w:p>
       <w:pPr>
@@ -6033,14 +6272,234 @@
       </w:r>
     </w:p>
     <w:bookmarkEnd w:id="135"/>
-    <w:bookmarkEnd w:id="136"/>
+    <w:bookmarkStart w:id="137" w:name="ref-wollin2014"/>
+    <w:p>
+      <w:pPr>
+        <w:pStyle w:val="Bibliography"/>
+      </w:pPr>
+      <w:r>
+        <w:t xml:space="preserve">50. Wollin L, Maillet I, Quesniaux V, Holweg A, Ryffel B.</w:t>
+      </w:r>
+      <w:r>
+        <w:t xml:space="preserve"> </w:t>
+      </w:r>
+      <w:hyperlink r:id="rId136">
+        <w:r>
+          <w:rPr>
+            <w:rStyle w:val="Hyperlink"/>
+          </w:rPr>
+          <w:t xml:space="preserve">Antifibrotic and anti-inflammatory activity of the tyrosine kinase inhibitor nintedanib in experimental models of lung fibrosis</w:t>
+        </w:r>
+      </w:hyperlink>
+      <w:r>
+        <w:t xml:space="preserve">.</w:t>
+      </w:r>
+      <w:r>
+        <w:t xml:space="preserve"> </w:t>
+      </w:r>
+      <w:r>
+        <w:rPr>
+          <w:iCs/>
+          <w:i/>
+        </w:rPr>
+        <w:t xml:space="preserve">J Pharmacol Exp Ther</w:t>
+      </w:r>
+      <w:r>
+        <w:t xml:space="preserve"> </w:t>
+      </w:r>
+      <w:r>
+        <w:t xml:space="preserve">2014;349(2):209–220.</w:t>
+      </w:r>
+    </w:p>
+    <w:bookmarkEnd w:id="137"/>
+    <w:bookmarkStart w:id="139" w:name="ref-rangarajan2016"/>
+    <w:p>
+      <w:pPr>
+        <w:pStyle w:val="Bibliography"/>
+      </w:pPr>
+      <w:r>
+        <w:t xml:space="preserve">51. Rangarajan S et al.</w:t>
+      </w:r>
+      <w:r>
+        <w:t xml:space="preserve"> </w:t>
+      </w:r>
+      <w:hyperlink r:id="rId138">
+        <w:r>
+          <w:rPr>
+            <w:rStyle w:val="Hyperlink"/>
+          </w:rPr>
+          <w:t xml:space="preserve">Novel</w:t>
+        </w:r>
+        <w:r>
+          <w:rPr>
+            <w:rStyle w:val="Hyperlink"/>
+          </w:rPr>
+          <w:t xml:space="preserve"> </w:t>
+        </w:r>
+        <w:r>
+          <w:rPr>
+            <w:rStyle w:val="Hyperlink"/>
+          </w:rPr>
+          <w:t xml:space="preserve">Mechanisms</w:t>
+        </w:r>
+        <w:r>
+          <w:rPr>
+            <w:rStyle w:val="Hyperlink"/>
+          </w:rPr>
+          <w:t xml:space="preserve"> </w:t>
+        </w:r>
+        <w:r>
+          <w:rPr>
+            <w:rStyle w:val="Hyperlink"/>
+          </w:rPr>
+          <w:t xml:space="preserve">for the</w:t>
+        </w:r>
+        <w:r>
+          <w:rPr>
+            <w:rStyle w:val="Hyperlink"/>
+          </w:rPr>
+          <w:t xml:space="preserve"> </w:t>
+        </w:r>
+        <w:r>
+          <w:rPr>
+            <w:rStyle w:val="Hyperlink"/>
+          </w:rPr>
+          <w:t xml:space="preserve">Antifibrotic Action</w:t>
+        </w:r>
+        <w:r>
+          <w:rPr>
+            <w:rStyle w:val="Hyperlink"/>
+          </w:rPr>
+          <w:t xml:space="preserve"> </w:t>
+        </w:r>
+        <w:r>
+          <w:rPr>
+            <w:rStyle w:val="Hyperlink"/>
+          </w:rPr>
+          <w:t xml:space="preserve">of</w:t>
+        </w:r>
+        <w:r>
+          <w:rPr>
+            <w:rStyle w:val="Hyperlink"/>
+          </w:rPr>
+          <w:t xml:space="preserve"> </w:t>
+        </w:r>
+        <w:r>
+          <w:rPr>
+            <w:rStyle w:val="Hyperlink"/>
+          </w:rPr>
+          <w:t xml:space="preserve">Nintedanib</w:t>
+        </w:r>
+      </w:hyperlink>
+      <w:r>
+        <w:t xml:space="preserve">.</w:t>
+      </w:r>
+      <w:r>
+        <w:t xml:space="preserve"> </w:t>
+      </w:r>
+      <w:r>
+        <w:rPr>
+          <w:iCs/>
+          <w:i/>
+        </w:rPr>
+        <w:t xml:space="preserve">Am J Respir Cell Mol Biol</w:t>
+      </w:r>
+      <w:r>
+        <w:t xml:space="preserve"> </w:t>
+      </w:r>
+      <w:r>
+        <w:t xml:space="preserve">2016;54(1):51–59.</w:t>
+      </w:r>
+    </w:p>
+    <w:bookmarkEnd w:id="139"/>
+    <w:bookmarkStart w:id="141" w:name="ref-vanoirbeek2010"/>
+    <w:p>
+      <w:pPr>
+        <w:pStyle w:val="Bibliography"/>
+      </w:pPr>
+      <w:r>
+        <w:t xml:space="preserve">52. Vanoirbeek JAJ et al.</w:t>
+      </w:r>
+      <w:r>
+        <w:t xml:space="preserve"> </w:t>
+      </w:r>
+      <w:hyperlink r:id="rId140">
+        <w:r>
+          <w:rPr>
+            <w:rStyle w:val="Hyperlink"/>
+          </w:rPr>
+          <w:t xml:space="preserve">Noninvasive and invasive pulmonary function in mouse models of obstructive and restrictive respiratory diseases</w:t>
+        </w:r>
+      </w:hyperlink>
+      <w:r>
+        <w:t xml:space="preserve">.</w:t>
+      </w:r>
+      <w:r>
+        <w:t xml:space="preserve"> </w:t>
+      </w:r>
+      <w:r>
+        <w:rPr>
+          <w:iCs/>
+          <w:i/>
+        </w:rPr>
+        <w:t xml:space="preserve">Am J Respir Cell Mol Biol</w:t>
+      </w:r>
+      <w:r>
+        <w:t xml:space="preserve"> </w:t>
+      </w:r>
+      <w:r>
+        <w:t xml:space="preserve">2010;42(1):96–104.</w:t>
+      </w:r>
+    </w:p>
+    <w:bookmarkEnd w:id="141"/>
+    <w:bookmarkStart w:id="143" w:name="ref-redente2011"/>
+    <w:p>
+      <w:pPr>
+        <w:pStyle w:val="Bibliography"/>
+      </w:pPr>
+      <w:r>
+        <w:t xml:space="preserve">53. Redente EF et al.</w:t>
+      </w:r>
+      <w:r>
+        <w:t xml:space="preserve"> </w:t>
+      </w:r>
+      <w:hyperlink r:id="rId142">
+        <w:r>
+          <w:rPr>
+            <w:rStyle w:val="Hyperlink"/>
+          </w:rPr>
+          <w:t xml:space="preserve">Age and sex dimorphisms contribute to the severity of bleomycin-induced lung injury and fibrosis</w:t>
+        </w:r>
+      </w:hyperlink>
+      <w:r>
+        <w:t xml:space="preserve">.</w:t>
+      </w:r>
+      <w:r>
+        <w:t xml:space="preserve"> </w:t>
+      </w:r>
+      <w:r>
+        <w:rPr>
+          <w:iCs/>
+          <w:i/>
+        </w:rPr>
+        <w:t xml:space="preserve">Am J Physiol Lung Cell Mol Physiol</w:t>
+      </w:r>
+      <w:r>
+        <w:t xml:space="preserve"> </w:t>
+      </w:r>
+      <w:r>
+        <w:t xml:space="preserve">2011;301(4):L510–518.</w:t>
+      </w:r>
+    </w:p>
+    <w:bookmarkEnd w:id="143"/>
+    <w:bookmarkEnd w:id="144"/>
     <w:p>
       <w:r>
         <w:br w:type="page"/>
       </w:r>
     </w:p>
-    <w:bookmarkEnd w:id="137"/>
-    <w:bookmarkStart w:id="144" w:name="figures"/>
+    <w:bookmarkEnd w:id="145"/>
+    <w:bookmarkStart w:id="152" w:name="figures"/>
     <w:p>
       <w:pPr>
         <w:pStyle w:val="Heading1"/>
@@ -6058,18 +6517,18 @@
           <wp:inline>
             <wp:extent cx="3336489" cy="4244773"/>
             <wp:effectExtent b="0" l="0" r="0" t="0"/>
-            <wp:docPr descr="Figure 1 - Lactate transporter expression increases in human IPF and experimental models. (A) Immunoblot of whole lung homogenates from explanted IPF lungs and controls (Ctl). (B) Quantification of band densities from (A). (C) Immunoblot of whole lung homogenates from bleomycin (bleo)- and vehicle (Ctl)-treated mice. (D) Quantification of band densities from (C). (E) Representative immunoblot of cell lysates from normal human lung fibroblasts treated with TGFβ to induce myofibroblast differentiation. (F) Quantification of band densities from (E). Individual data points are biological replicates. Summary data are mean ± SEM (* p &lt; 0.05)." title="" id="139" name="Picture"/>
+            <wp:docPr descr="Figure 1 - Lactate transporter expression increases in human IPF and experimental models. (A) Immunoblot of whole lung homogenates from explanted IPF lungs and controls (Ctl). (B) Quantification of band densities from (A). (C) Immunoblot of whole lung homogenates from bleomycin (bleo)- and vehicle (Ctl)-treated mice. (D) Quantification of band densities from (C). (E) Representative immunoblot of cell lysates from normal human lung fibroblasts treated with TGFβ to induce myofibroblast differentiation. (F) Quantification of band densities from (E). Individual data points are biological replicates. Summary data are mean ± SEM (* p &lt; 0.05)." title="" id="147" name="Picture"/>
             <a:graphic>
               <a:graphicData uri="http://schemas.openxmlformats.org/drawingml/2006/picture">
                 <pic:pic>
                   <pic:nvPicPr>
-                    <pic:cNvPr descr="figs/Figure%2001.png" id="140" name="Picture"/>
+                    <pic:cNvPr descr="figs/Figure%2001.png" id="148" name="Picture"/>
                     <pic:cNvPicPr>
                       <a:picLocks noChangeArrowheads="1" noChangeAspect="1"/>
                     </pic:cNvPicPr>
                   </pic:nvPicPr>
                   <pic:blipFill>
-                    <a:blip r:embed="rId138"/>
+                    <a:blip r:embed="rId146"/>
                     <a:stretch>
                       <a:fillRect/>
                     </a:stretch>
@@ -6188,18 +6647,18 @@
           <wp:inline>
             <wp:extent cx="6400800" cy="3268917"/>
             <wp:effectExtent b="0" l="0" r="0" t="0"/>
-            <wp:docPr descr="Figure 2 - Lactate transport inhibition decreases myofibroblast differentiation in vitro. (A) Representative immunoblot of normal lung fibroblast cell lysates after treatment with siRNA targeting MCT1 or MCT4. (B) Quantification of protein expression levels following MCT1 and MCT4 knockdown. (C) Immunoblot of IPF lung fibroblast lysates from three separate donors after treatment with TGFβ and MCT inhibitors AZD3965 (AZD) or VB124 (VB). (D) Quantification of band densities from (C). (E) Representative immunoblot of normal lung fibroblasts treated with TGFβ and MCT inhibitors. (F) Quantification of α-SMA expression following MCT inhibition. (G) Representative image of a gel contraction assay after 24 h treatment with TGFβ and MCT inhibitors. (H) Quantification of contracted areas. Individual data points are biological replicates. Summary data are mean ± SEM (* p &lt; 0.05; black compares TGFβ to control within a given treatment, colored compares the treatment effect to control for a given condition)." title="" id="142" name="Picture"/>
+            <wp:docPr descr="Figure 2 - Lactate transport inhibition decreases myofibroblast differentiation in vitro. (A) Representative immunoblot of normal lung fibroblast cell lysates after treatment with siRNA targeting MCT1 or MCT4. (B) Quantification of protein expression levels following MCT1 and MCT4 knockdown. (C) Immunoblot of IPF lung fibroblast lysates from three separate donors after treatment with TGFβ and MCT inhibitors AZD3965 (AZD) or VB124 (VB). (D) Quantification of band densities from (C). (E) Representative immunoblot of normal lung fibroblasts treated with TGFβ and MCT inhibitors. (F) Quantification of α-SMA expression following MCT inhibition. (G) Representative image of a gel contraction assay after 24 h treatment with TGFβ and MCT inhibitors. (H) Quantification of contracted areas. Individual data points are biological replicates. Summary data are mean ± SEM (* p &lt; 0.05; black compares TGFβ to control within a given treatment, colored compares the treatment effect to control for a given condition)." title="" id="150" name="Picture"/>
             <a:graphic>
               <a:graphicData uri="http://schemas.openxmlformats.org/drawingml/2006/picture">
                 <pic:pic>
                   <pic:nvPicPr>
-                    <pic:cNvPr descr="figs/Figure%2002.png" id="143" name="Picture"/>
+                    <pic:cNvPr descr="figs/Figure%2002.png" id="151" name="Picture"/>
                     <pic:cNvPicPr>
                       <a:picLocks noChangeArrowheads="1" noChangeAspect="1"/>
                     </pic:cNvPicPr>
                   </pic:nvPicPr>
                   <pic:blipFill>
-                    <a:blip r:embed="rId141"/>
+                    <a:blip r:embed="rId149"/>
                     <a:stretch>
                       <a:fillRect/>
                     </a:stretch>
@@ -6379,7 +6838,7 @@
         <w:t xml:space="preserve">compares the treatment effect to control for a given condition).</w:t>
       </w:r>
     </w:p>
-    <w:bookmarkEnd w:id="144"/>
+    <w:bookmarkEnd w:id="152"/>
     <w:sectPr>
       <w:footerReference r:id="rId10" w:type="even"/>
       <w:footerReference r:id="rId9" w:type="default"/>

</xml_diff>

<commit_message>
finish Discussion first draft
</commit_message>
<xml_diff>
--- a/manuscript/ziehr_2023_mcti_manuscript.docx
+++ b/manuscript/ziehr_2023_mcti_manuscript.docx
@@ -849,7 +849,7 @@
         <w:t xml:space="preserve">(20, 21)</w:t>
       </w:r>
       <w:r>
-        <w:t xml:space="preserve">. Importantly, compared to previously investigated inhibitors of glycolysis, MCT inhibitors exhibit favorable pharmacologic profiles and have successfully translated to human clinic trials</w:t>
+        <w:t xml:space="preserve">. Importantly, compared to previously investigated inhibitors of glycolysis, MCT inhibitors exhibit favorable pharmacologic profiles and have successfully translated to human clinical trials</w:t>
       </w:r>
       <w:r>
         <w:t xml:space="preserve"> </w:t>
@@ -895,23 +895,7 @@
         <w:t xml:space="preserve">in vitro</w:t>
       </w:r>
       <w:r>
-        <w:t xml:space="preserve">, where MCT4 inhibition demonstrated increased therapeutic efficacy.</w:t>
-      </w:r>
-      <w:r>
-        <w:t xml:space="preserve"> </w:t>
-      </w:r>
-      <w:r>
-        <w:rPr>
-          <w:iCs/>
-          <w:i/>
-        </w:rPr>
-        <w:t xml:space="preserve">Using stable isotope tracing, high-resolution spatial metabolomics, we find…</w:t>
-      </w:r>
-      <w:r>
-        <w:t xml:space="preserve"> </w:t>
-      </w:r>
-      <w:r>
-        <w:t xml:space="preserve">Based on these findings, we report a novel MCT4 inhibitor suitable for human clinical studies. Together, these data illuminate a novel approach to disrupt the metabolic program fueling the exuberant fibrosis at the core of IPF and provide proof-of-concept to target lactate transporters in the treatment of this deadly disease.</w:t>
+        <w:t xml:space="preserve">, where MCT4 inhibition demonstrated increased therapeutic efficacy. Using metabolomics, stable isotope tracing, and high-resolution spatial metabolomic imaging, we find that lactate transport inhibition promotes glucose oxidation. These metabolic changes signal, in part, through increased protein lactylation and decreased intracellular reactive oxygen species (ROS) production. Based on these findings, we report a novel MCT4 inhibitor suitable for human clinical studies. Together, these data illuminate a novel approach to disrupt the metabolic program fueling the exuberant fibrosis at the core of IPF and provide proof-of-concept to target lactate transporters in the treatment of this deadly disease.</w:t>
       </w:r>
     </w:p>
     <w:bookmarkEnd w:id="23"/>
@@ -2011,7 +1995,7 @@
         <w:t xml:space="preserve"> </w:t>
       </w:r>
       <w:r>
-        <w:t xml:space="preserve">(46)</w:t>
+        <w:t xml:space="preserve">(45, 46)</w:t>
       </w:r>
       <w:r>
         <w:t xml:space="preserve">, we next examined the impact of lactate transport inhibition on cellular redox homeostasis. Consistent with an increase in intracellular lactate with MCT4 inhibition, we observed a concomitant increase in intracellular NADH/NAD</w:t>
@@ -2046,39 +2030,39 @@
         <w:t xml:space="preserve">Figure 7B</w:t>
       </w:r>
       <w:r>
-        <w:t xml:space="preserve">). By contrast, the NADPH/NADP</w:t>
-      </w:r>
-      <w:r>
-        <w:rPr>
-          <w:vertAlign w:val="superscript"/>
-        </w:rPr>
-        <w:t xml:space="preserve">+</w:t>
-      </w:r>
-      <w:r>
-        <w:t xml:space="preserve"> </w:t>
-      </w:r>
-      <w:r>
-        <w:t xml:space="preserve">was unchanged by either TGFβ or MCT inhibitors (</w:t>
+        <w:t xml:space="preserve">). AZD3965, but not VB124, also decreased mitochondrial superoxide production (</w:t>
       </w:r>
       <w:r>
         <w:rPr>
           <w:bCs/>
           <w:b/>
         </w:rPr>
-        <w:t xml:space="preserve">Supplemental Figure 7A</w:t>
-      </w:r>
-      <w:r>
-        <w:t xml:space="preserve">). Notably, we did not observe TGFβ-dependent increases in total ROS production nor an impact of TGFβ or inhibitors on mitochondrial superoxide production (</w:t>
+        <w:t xml:space="preserve">Supplemental Figure 7B</w:t>
+      </w:r>
+      <w:r>
+        <w:t xml:space="preserve">). By contrast, the NADPH/NADP</w:t>
+      </w:r>
+      <w:r>
+        <w:rPr>
+          <w:vertAlign w:val="superscript"/>
+        </w:rPr>
+        <w:t xml:space="preserve">+</w:t>
+      </w:r>
+      <w:r>
+        <w:t xml:space="preserve"> </w:t>
+      </w:r>
+      <w:r>
+        <w:t xml:space="preserve">was unchanged by either TGFβ or MCT inhibitors (</w:t>
       </w:r>
       <w:r>
         <w:rPr>
           <w:bCs/>
           <w:b/>
         </w:rPr>
-        <w:t xml:space="preserve">Supplemental Figure 7B</w:t>
-      </w:r>
-      <w:r>
-        <w:t xml:space="preserve">).</w:t>
+        <w:t xml:space="preserve">Supplemental Figure 7A</w:t>
+      </w:r>
+      <w:r>
+        <w:t xml:space="preserve">). Notably, we did not observe TGFβ-dependent increases in total ROS production in our model system.</w:t>
       </w:r>
     </w:p>
     <w:p>
@@ -2095,7 +2079,7 @@
         <w:t xml:space="preserve">(46)</w:t>
       </w:r>
       <w:r>
-        <w:t xml:space="preserve">. In this model, proline synthesis from glutamine consumes reducing equivalents from NADPH and NADH, thereby ameliorating reductive stress and decreasing ROS production. Compared to this prior study, we did not find that TGFβ increased proline in our primary lung fibroblasts (</w:t>
+        <w:t xml:space="preserve">. In this model, proline synthesis from glutamine consumes reducing equivalents from NADPH and NADH, thereby ameliorating reductive stress and decreasing ROS production. Compared to this prior study, we did not find that TGFβ increased proline in primary lung fibroblasts (</w:t>
       </w:r>
       <w:r>
         <w:rPr>
@@ -2123,7 +2107,7 @@
         <w:t xml:space="preserve">5</w:t>
       </w:r>
       <w:r>
-        <w:t xml:space="preserve">]-glutamine was modest (~10%) compared to the 40% previously reported (</w:t>
+        <w:t xml:space="preserve">]-glutamine was modest at 10% compared to the 40% previously reported (</w:t>
       </w:r>
       <w:r>
         <w:rPr>
@@ -2747,7 +2731,7 @@
         <w:t xml:space="preserve">Figure 10H-J</w:t>
       </w:r>
       <w:r>
-        <w:t xml:space="preserve">). The magnitude of improvement was similar to that observed with nintedanib and pirfenidone. As anticipated, VB2253 decreased total lung lactate similar to VB124 (</w:t>
+        <w:t xml:space="preserve">). The magnitude of improvement was similar to that observed with nintedanib and pirfenidone. As anticipated, VB253 decreased total lung lactate similar to VB124 (</w:t>
       </w:r>
       <w:r>
         <w:rPr>
@@ -2781,7 +2765,46 @@
         <w:pStyle w:val="FirstParagraph"/>
       </w:pPr>
       <w:r>
-        <w:t xml:space="preserve">Craig Thompson paper: Lactate activates ETC independently of its metabolism</w:t>
+        <w:t xml:space="preserve">Our findings demonstrate that lactate transport is an essential component of the metabolic reprogramming associated with myofibroblast differentiation</w:t>
+      </w:r>
+      <w:r>
+        <w:t xml:space="preserve"> </w:t>
+      </w:r>
+      <w:r>
+        <w:rPr>
+          <w:iCs/>
+          <w:i/>
+        </w:rPr>
+        <w:t xml:space="preserve">in vitro</w:t>
+      </w:r>
+      <w:r>
+        <w:t xml:space="preserve"> </w:t>
+      </w:r>
+      <w:r>
+        <w:t xml:space="preserve">and</w:t>
+      </w:r>
+      <w:r>
+        <w:t xml:space="preserve"> </w:t>
+      </w:r>
+      <w:r>
+        <w:rPr>
+          <w:iCs/>
+          <w:i/>
+        </w:rPr>
+        <w:t xml:space="preserve">in vivo</w:t>
+      </w:r>
+      <w:r>
+        <w:t xml:space="preserve">. We observed increased expression of the lactate transporters MCT1 and MCT4 in IPF lung explants and experimental model systems. Inhibition of these transporters decreased TGFβ-stimulated myofibroblast differentiation and the severity of bleomcyin-induced pulmonary fibrosis. Metabolically, MCT antagonists promoted glucose oxidation and decreased glucose carbon incorporation into fibrotic lung regions, which were associated with decreased oxidative stress. Beyond metabolic reprogramming, we observed changes in gene expression profiles consistent with antifibrotic metabolic signaling downstream of lactate transport inhibition, which may be mediated by changes in ROS production, protein lactylation, or other mechanisms. MCT4 inhibition consistently proved more potently antifibrotic than MCT1 inhibition, and we report a novel MCT4 inhibitor, VB253, with a more favorable pharmacologic profile than VB124 that is now in Phase 1 clinical trials [</w:t>
+      </w:r>
+      <w:r>
+        <w:rPr>
+          <w:bCs/>
+          <w:b/>
+        </w:rPr>
+        <w:t xml:space="preserve">REF?</w:t>
+      </w:r>
+      <w:r>
+        <w:t xml:space="preserve">]. Collectively, these data establish lactate transport as a metabolic opportunity for therapeutic intervention in pulmonary fibrosis.</w:t>
       </w:r>
     </w:p>
     <w:p>
@@ -2789,7 +2812,717 @@
         <w:pStyle w:val="BodyText"/>
       </w:pPr>
       <w:r>
-        <w:t xml:space="preserve">Craig Thompson paper: Isotope labeling in lung fibroblasts</w:t>
+        <w:t xml:space="preserve">Metabolic reprogramming is a hallmark of myofibroblast differentiation. Previous studies have identified alterations in carbohydrate, amino acid, and lipid metabolic pathways that support fibrogenesis</w:t>
+      </w:r>
+      <w:r>
+        <w:t xml:space="preserve"> </w:t>
+      </w:r>
+      <w:r>
+        <w:t xml:space="preserve">(7)</w:t>
+      </w:r>
+      <w:r>
+        <w:t xml:space="preserve">. Of these, increased lactate production was among the earliest recognized metabolic changes associated with pulmonary fibrosis</w:t>
+      </w:r>
+      <w:r>
+        <w:t xml:space="preserve"> </w:t>
+      </w:r>
+      <w:r>
+        <w:t xml:space="preserve">(13)</w:t>
+      </w:r>
+      <w:r>
+        <w:t xml:space="preserve">. Subsequent work demonstrated increased lactate production was driven by activation of glycolysis in myofibroblasts</w:t>
+      </w:r>
+      <w:r>
+        <w:t xml:space="preserve"> </w:t>
+      </w:r>
+      <w:r>
+        <w:t xml:space="preserve">(9)</w:t>
+      </w:r>
+      <w:r>
+        <w:t xml:space="preserve"> </w:t>
+      </w:r>
+      <w:r>
+        <w:t xml:space="preserve">and that inhibition of glycolysis prevented myofibroblast differentiation</w:t>
+      </w:r>
+      <w:r>
+        <w:t xml:space="preserve"> </w:t>
+      </w:r>
+      <w:r>
+        <w:t xml:space="preserve">(8, 9, 14)</w:t>
+      </w:r>
+      <w:r>
+        <w:t xml:space="preserve"> </w:t>
+      </w:r>
+      <w:r>
+        <w:t xml:space="preserve">and, in turn, experimental pulmonary fibrosis</w:t>
+      </w:r>
+      <w:r>
+        <w:t xml:space="preserve"> </w:t>
+      </w:r>
+      <w:r>
+        <w:t xml:space="preserve">(15, 16)</w:t>
+      </w:r>
+      <w:r>
+        <w:t xml:space="preserve">. Consistent with increased glycolysis in myofibroblasts, we have now demonstrated increased expression of the lactate transporters MCT1 and MCT4 support this metabolic phenotype.</w:t>
+      </w:r>
+    </w:p>
+    <w:p>
+      <w:pPr>
+        <w:pStyle w:val="BodyText"/>
+      </w:pPr>
+      <w:r>
+        <w:t xml:space="preserve">MCTs are proton-coupled monocarboxylate symporters with varying affinities for lactate, pyruvate, and other monocarboxylates</w:t>
+      </w:r>
+      <w:r>
+        <w:t xml:space="preserve"> </w:t>
+      </w:r>
+      <w:r>
+        <w:t xml:space="preserve">(30)</w:t>
+      </w:r>
+      <w:r>
+        <w:t xml:space="preserve">. MCT1 is constitutively and ubiquitously expressed and primarily considered to be a lactate importer with a K</w:t>
+      </w:r>
+      <w:r>
+        <w:rPr>
+          <w:vertAlign w:val="subscript"/>
+        </w:rPr>
+        <w:t xml:space="preserve">M</w:t>
+      </w:r>
+      <w:r>
+        <w:t xml:space="preserve"> </w:t>
+      </w:r>
+      <w:r>
+        <w:t xml:space="preserve">for lactate of 3-6 mM. By contrast, MCT4 expression is dynamically regulated, including by HIF-1α, and has primarily been considered to be a lactate exporter with a low lactate affinity (K</w:t>
+      </w:r>
+      <w:r>
+        <w:rPr>
+          <w:vertAlign w:val="subscript"/>
+        </w:rPr>
+        <w:t xml:space="preserve">M</w:t>
+      </w:r>
+      <w:r>
+        <w:t xml:space="preserve"> </w:t>
+      </w:r>
+      <w:r>
+        <w:t xml:space="preserve">30-40 mM). Recent data suggests, however, that MCT4 has a much higher affinity for lactate import than previously appreciated (K</w:t>
+      </w:r>
+      <w:r>
+        <w:rPr>
+          <w:vertAlign w:val="subscript"/>
+        </w:rPr>
+        <w:t xml:space="preserve">M</w:t>
+      </w:r>
+      <w:r>
+        <w:t xml:space="preserve"> </w:t>
+      </w:r>
+      <w:r>
+        <w:t xml:space="preserve">1 mM)</w:t>
+      </w:r>
+      <w:r>
+        <w:t xml:space="preserve"> </w:t>
+      </w:r>
+      <w:r>
+        <w:t xml:space="preserve">(33)</w:t>
+      </w:r>
+      <w:r>
+        <w:t xml:space="preserve">. These data are most consistent with our findings that inhibition of both MCT1 and MCT4 was required to inhibit lactate export (</w:t>
+      </w:r>
+      <w:r>
+        <w:rPr>
+          <w:bCs/>
+          <w:b/>
+        </w:rPr>
+        <w:t xml:space="preserve">Figure 3</w:t>
+      </w:r>
+      <w:r>
+        <w:t xml:space="preserve">) and isotope incorporation from extracellular [U-</w:t>
+      </w:r>
+      <w:r>
+        <w:rPr>
+          <w:vertAlign w:val="superscript"/>
+        </w:rPr>
+        <w:t xml:space="preserve">13</w:t>
+      </w:r>
+      <w:r>
+        <w:t xml:space="preserve">C</w:t>
+      </w:r>
+      <w:r>
+        <w:rPr>
+          <w:vertAlign w:val="subscript"/>
+        </w:rPr>
+        <w:t xml:space="preserve">3</w:t>
+      </w:r>
+      <w:r>
+        <w:t xml:space="preserve">]-lactate import (</w:t>
+      </w:r>
+      <w:r>
+        <w:rPr>
+          <w:bCs/>
+          <w:b/>
+        </w:rPr>
+        <w:t xml:space="preserve">Figure 4J</w:t>
+      </w:r>
+      <w:r>
+        <w:t xml:space="preserve">). Previous studies of cancer cells have similarly recognized that MCT4-expressing cells are resistant to the cytotoxic effects of MCT1 inhibition</w:t>
+      </w:r>
+      <w:r>
+        <w:t xml:space="preserve"> </w:t>
+      </w:r>
+      <w:r>
+        <w:t xml:space="preserve">(28)</w:t>
+      </w:r>
+      <w:r>
+        <w:t xml:space="preserve">. Interestingly, inhibition of either MCT1 or MCT4 reduced myofibroblast differentiation without affecting lactate export.</w:t>
+      </w:r>
+    </w:p>
+    <w:p>
+      <w:pPr>
+        <w:pStyle w:val="BodyText"/>
+      </w:pPr>
+      <w:r>
+        <w:t xml:space="preserve">To clarify the metabolic consequences of lactate transporter inhibition, we performed a comprehensive metabolic analysis of myofibroblasts treated with MCT inhibitors, including bioenergetic measurements, metabolomic profiling, and stable isotope tracing experiments. The primary metabolic consequence of MCT inhibition is activation of oxidative phosphorylation. MCT inhibitors increased the fraction of mitochondrial ATP production, which was associated with increased levels of tricarboxylic acid cycle intermediates, and increased isotope incorporation from glucose substrates. Collectively, these data indicate that MCT inhibition reroutes carbon flow from glucose away from lactate fermentation and toward glucose oxidation. Several mechanisms may account for this phenomenon. Since the magnitude of these effects generally correlates with intracellular lactate levels, mass action may be an important driver of this metabolic phenomenon. Lactate accumulation is also closely coupled in NADH production through lactate dehydrogenase activity. Cytoplasmic NADH may be transported into the mitochondria through the malate-aspartate shuttle and oxidized by the electron transport chain. Recently, lactate itself was shown activate the mitochondrial electron transport chain independently of its metabolism</w:t>
+      </w:r>
+      <w:r>
+        <w:t xml:space="preserve"> </w:t>
+      </w:r>
+      <w:r>
+        <w:t xml:space="preserve">(54)</w:t>
+      </w:r>
+      <w:r>
+        <w:t xml:space="preserve">, although the molecular mechanism for this effect is unknown.</w:t>
+      </w:r>
+    </w:p>
+    <w:p>
+      <w:pPr>
+        <w:pStyle w:val="BodyText"/>
+      </w:pPr>
+      <w:r>
+        <w:t xml:space="preserve">How these metabolic effects signal to antifibrotic transcriptional programs remains unclear. We investigated several hypotheses based on previous studies. First, we did not observe significant changes in canonical (</w:t>
+      </w:r>
+      <w:r>
+        <w:rPr>
+          <w:iCs/>
+          <w:i/>
+        </w:rPr>
+        <w:t xml:space="preserve">i.e.</w:t>
+      </w:r>
+      <w:r>
+        <w:t xml:space="preserve">, Smad3) or non-canonical (</w:t>
+      </w:r>
+      <w:r>
+        <w:rPr>
+          <w:iCs/>
+          <w:i/>
+        </w:rPr>
+        <w:t xml:space="preserve">i.e.</w:t>
+      </w:r>
+      <w:r>
+        <w:t xml:space="preserve">, ERK) TGFβ signaling pathways. Second, TGFβ-dependent activation of HIF-1α seems to be required for myofibroblast differentiation</w:t>
+      </w:r>
+      <w:r>
+        <w:t xml:space="preserve"> </w:t>
+      </w:r>
+      <w:r>
+        <w:t xml:space="preserve">(10)</w:t>
+      </w:r>
+      <w:r>
+        <w:t xml:space="preserve">. MCT1 and MCT4 potentiated HIF-1α stabilization following TGFβ (</w:t>
+      </w:r>
+      <w:r>
+        <w:rPr>
+          <w:bCs/>
+          <w:b/>
+        </w:rPr>
+        <w:t xml:space="preserve">Figure 6D</w:t>
+      </w:r>
+      <w:r>
+        <w:t xml:space="preserve">), indicating that MCT inhibition acts downstream of HIF signaling pathways. Third, post-translational modification of histone lysines by lactate serves as an epigenetic modification that stimulates gene expression</w:t>
+      </w:r>
+      <w:r>
+        <w:t xml:space="preserve"> </w:t>
+      </w:r>
+      <w:r>
+        <w:t xml:space="preserve">(44)</w:t>
+      </w:r>
+      <w:r>
+        <w:t xml:space="preserve">. We observed increased histone lactylation following dual MCT inhibition, which may account for some of the transcriptional changes we observed. In addition to histones, protein lactylation has been increasingly identified as a critical regulator of protein function, including cytoskeletal proteins</w:t>
+      </w:r>
+      <w:r>
+        <w:t xml:space="preserve"> </w:t>
+      </w:r>
+      <w:r>
+        <w:t xml:space="preserve">(55)</w:t>
+      </w:r>
+      <w:r>
+        <w:t xml:space="preserve">. Fourth, increased ROS production has been observed following TGFβ treatment</w:t>
+      </w:r>
+      <w:r>
+        <w:t xml:space="preserve"> </w:t>
+      </w:r>
+      <w:r>
+        <w:t xml:space="preserve">(45, 46)</w:t>
+      </w:r>
+      <w:r>
+        <w:t xml:space="preserve">. While we were unable to replicate TGFβ-dependent increases in ROS in our cells and model system, we did observe decreased CellROX oxidation with MCT4 inhibition and decreased MitoSOX oxidation with AZD3965. Collectively, these studies identify two putative mechanisms for antifibrotic lactate signaling following MCT inhibition, protein lactylation and antioxidant activity; however, novel lactate targets are being increasingly recognized as important mediators of metabolic signaling</w:t>
+      </w:r>
+      <w:r>
+        <w:t xml:space="preserve"> </w:t>
+      </w:r>
+      <w:r>
+        <w:t xml:space="preserve">(56, 57)</w:t>
+      </w:r>
+      <w:r>
+        <w:t xml:space="preserve">.</w:t>
+      </w:r>
+    </w:p>
+    <w:p>
+      <w:pPr>
+        <w:pStyle w:val="BodyText"/>
+      </w:pPr>
+      <w:r>
+        <w:t xml:space="preserve">Through our detailed metabolic investigation of lactate transport inhibition, we have also generated valuable data on the metabolic and transcriptional consequences of human lung myofibroblast differentation. TGFβ stimulated marked changes in amino acid and nucleic acid metabolic pathways (</w:t>
+      </w:r>
+      <w:r>
+        <w:rPr>
+          <w:bCs/>
+          <w:b/>
+        </w:rPr>
+        <w:t xml:space="preserve">Supplemental Figure 4A-D</w:t>
+      </w:r>
+      <w:r>
+        <w:t xml:space="preserve">). Previous studies have identified important roles for glutamine, proline, and taurine</w:t>
+      </w:r>
+      <w:r>
+        <w:t xml:space="preserve"> </w:t>
+      </w:r>
+      <w:r>
+        <w:t xml:space="preserve">(7, 58, 59)</w:t>
+      </w:r>
+      <w:r>
+        <w:t xml:space="preserve">, while the contributions of branched chain amino acid metabolism, for example, remain unexplored. Integrating these multi-omics data sets may identify novel molecular targets for future drug development.</w:t>
+      </w:r>
+    </w:p>
+    <w:p>
+      <w:pPr>
+        <w:pStyle w:val="BodyText"/>
+      </w:pPr>
+      <w:r>
+        <w:t xml:space="preserve">In addition to metabolomic profiling, we have performed stable isotope tracing using glucose, lactate, and glutamine substrates in TGFβ-treated primary human lung fibroblasts. To our knowledge, these are the first comprehensive data on intracellular substrate metabolism in this commonly utilized model of myofibroblast differentiation. Overall, isotope labeling patterns changed little following TGFβ treatment (</w:t>
+      </w:r>
+      <w:r>
+        <w:rPr>
+          <w:bCs/>
+          <w:b/>
+        </w:rPr>
+        <w:t xml:space="preserve">Supplemental Figure 4.2</w:t>
+      </w:r>
+      <w:r>
+        <w:t xml:space="preserve">). Together with the results of our extracellular flux experiments, this finding suggests that TGFβ primarily increases the flow of metabolites through metabolic pathways without substantially altering the pathways themselves. Consistent with increased glucose uptake and accumulation of glycolytic metabolites, a greater fraction of pyruvate, lactate, alanine, and serine are labeled by [U-</w:t>
+      </w:r>
+      <w:r>
+        <w:rPr>
+          <w:vertAlign w:val="superscript"/>
+        </w:rPr>
+        <w:t xml:space="preserve">13</w:t>
+      </w:r>
+      <w:r>
+        <w:t xml:space="preserve">C</w:t>
+      </w:r>
+      <w:r>
+        <w:rPr>
+          <w:vertAlign w:val="subscript"/>
+        </w:rPr>
+        <w:t xml:space="preserve">6</w:t>
+      </w:r>
+      <w:r>
+        <w:t xml:space="preserve">]-glucose, which is offset by a decrease in the fractional labeling from [U-</w:t>
+      </w:r>
+      <w:r>
+        <w:rPr>
+          <w:vertAlign w:val="superscript"/>
+        </w:rPr>
+        <w:t xml:space="preserve">13</w:t>
+      </w:r>
+      <w:r>
+        <w:t xml:space="preserve">C</w:t>
+      </w:r>
+      <w:r>
+        <w:rPr>
+          <w:vertAlign w:val="subscript"/>
+        </w:rPr>
+        <w:t xml:space="preserve">3</w:t>
+      </w:r>
+      <w:r>
+        <w:t xml:space="preserve">]-lactate. Similar to our previous work</w:t>
+      </w:r>
+      <w:r>
+        <w:t xml:space="preserve"> </w:t>
+      </w:r>
+      <w:r>
+        <w:t xml:space="preserve">(38)</w:t>
+      </w:r>
+      <w:r>
+        <w:t xml:space="preserve">, nearly 50% of tricarboxylic acid metabolites (citrate, 2-oxoglutarate, succinate, and malate) are labeled by [U-</w:t>
+      </w:r>
+      <w:r>
+        <w:rPr>
+          <w:vertAlign w:val="superscript"/>
+        </w:rPr>
+        <w:t xml:space="preserve">13</w:t>
+      </w:r>
+      <w:r>
+        <w:t xml:space="preserve">C</w:t>
+      </w:r>
+      <w:r>
+        <w:rPr>
+          <w:vertAlign w:val="subscript"/>
+        </w:rPr>
+        <w:t xml:space="preserve">3</w:t>
+      </w:r>
+      <w:r>
+        <w:t xml:space="preserve">]-lactate, highlighting the importance of lactate as a respiratory fuel source in these cells.</w:t>
+      </w:r>
+    </w:p>
+    <w:p>
+      <w:pPr>
+        <w:pStyle w:val="BodyText"/>
+      </w:pPr>
+      <w:r>
+        <w:t xml:space="preserve">In addition to cellular bioenergetics, the contribution of fibroblast metabolic pathways to extracellular matrix production has been an intense area of investigation</w:t>
+      </w:r>
+      <w:r>
+        <w:t xml:space="preserve"> </w:t>
+      </w:r>
+      <w:r>
+        <w:t xml:space="preserve">(7)</w:t>
+      </w:r>
+      <w:r>
+        <w:t xml:space="preserve">. Serine and glycine may be synthesized from the glycolytic intermediate 3-phosphoglycerate, and proline may be synthesized from glutamine. These pathways have been implicated in myofibroblast differentation and pulmonary fibrosis</w:t>
+      </w:r>
+      <w:r>
+        <w:t xml:space="preserve"> </w:t>
+      </w:r>
+      <w:r>
+        <w:t xml:space="preserve">(11, 12, 46, 58, 60)</w:t>
+      </w:r>
+      <w:r>
+        <w:t xml:space="preserve">. Interestingly, our data suggest little incorporation of glucose or lactate carbon into serine and little incorporation of glutamine carbon into proline. These differences may be secondary to the cells studied (IMR-90 fetal lung fibroblasts or NIH-3T3 spontaneously immortalized mouse embryonic fibroblasts) or the culture medium utilized (Eagle’s minimum essential medium, which lacks serine, glycine, and proline). In this context, our study highlights that fibroblasts will preferentially use available amino acids rather than reroute substrates into biosynthetic pathways. Developing metabolic flux models using human physiologic medium</w:t>
+      </w:r>
+      <w:r>
+        <w:t xml:space="preserve"> </w:t>
+      </w:r>
+      <w:r>
+        <w:t xml:space="preserve">(61)</w:t>
+      </w:r>
+      <w:r>
+        <w:t xml:space="preserve"> </w:t>
+      </w:r>
+      <w:r>
+        <w:t xml:space="preserve">may provide a more accurate and complete characterization of substrate flow into energetic and biosynthetic pathways that more closely reflects fibroblast metabolism</w:t>
+      </w:r>
+      <w:r>
+        <w:t xml:space="preserve"> </w:t>
+      </w:r>
+      <w:r>
+        <w:rPr>
+          <w:iCs/>
+          <w:i/>
+        </w:rPr>
+        <w:t xml:space="preserve">in vivo</w:t>
+      </w:r>
+      <w:r>
+        <w:t xml:space="preserve">.</w:t>
+      </w:r>
+    </w:p>
+    <w:p>
+      <w:pPr>
+        <w:pStyle w:val="BodyText"/>
+      </w:pPr>
+      <w:r>
+        <w:t xml:space="preserve">Even better than the use of</w:t>
+      </w:r>
+      <w:r>
+        <w:t xml:space="preserve"> </w:t>
+      </w:r>
+      <w:r>
+        <w:rPr>
+          <w:iCs/>
+          <w:i/>
+        </w:rPr>
+        <w:t xml:space="preserve">in vitro</w:t>
+      </w:r>
+      <w:r>
+        <w:t xml:space="preserve"> </w:t>
+      </w:r>
+      <w:r>
+        <w:t xml:space="preserve">model systems are approaches that enable the study of cell metabolism</w:t>
+      </w:r>
+      <w:r>
+        <w:t xml:space="preserve"> </w:t>
+      </w:r>
+      <w:r>
+        <w:rPr>
+          <w:iCs/>
+          <w:i/>
+        </w:rPr>
+        <w:t xml:space="preserve">in vivo</w:t>
+      </w:r>
+      <w:r>
+        <w:t xml:space="preserve">. Here, we performed metabolomic profiling of lung and plasma samples from mice treated with bleomycin and MCT inhibitors (</w:t>
+      </w:r>
+      <w:r>
+        <w:rPr>
+          <w:bCs/>
+          <w:b/>
+        </w:rPr>
+        <w:t xml:space="preserve">Supplemental Figure 9</w:t>
+      </w:r>
+      <w:r>
+        <w:t xml:space="preserve">). These studies did not reveal consistent changes in whole lung metabolite levels and demonstrate a potential limitation of using bulk metabolomics to monitor metabolic changes in heterogeneous cell populations</w:t>
+      </w:r>
+      <w:r>
+        <w:t xml:space="preserve"> </w:t>
+      </w:r>
+      <w:r>
+        <w:rPr>
+          <w:iCs/>
+          <w:i/>
+        </w:rPr>
+        <w:t xml:space="preserve">in vivo</w:t>
+      </w:r>
+      <w:r>
+        <w:t xml:space="preserve">. We sought to overcome this limitation with spatial metabolic imaging. Mice received stable isotope tracers of proline and glucose prior to euthanasia. Since these tracers are administered to live animals, multi-isotope imaging mass spectrometry identifies lung regions that are metabolically active over the labeling period. Since tissues are fixed and processed</w:t>
+      </w:r>
+      <w:r>
+        <w:t xml:space="preserve"> </w:t>
+      </w:r>
+      <w:r>
+        <w:rPr>
+          <w:iCs/>
+          <w:i/>
+        </w:rPr>
+        <w:t xml:space="preserve">ex vivo</w:t>
+      </w:r>
+      <w:r>
+        <w:t xml:space="preserve">, the isotope signals indicate substrate incorporation into fixable biomass</w:t>
+      </w:r>
+      <w:r>
+        <w:t xml:space="preserve"> </w:t>
+      </w:r>
+      <w:r>
+        <w:t xml:space="preserve">(62, 63)</w:t>
+      </w:r>
+      <w:r>
+        <w:t xml:space="preserve">. Thus, using multi-isotope imaging mass spectrometry, we are directly quantifying isotope flux from glucose into fibrotic lung regions. We found that</w:t>
+      </w:r>
+      <w:r>
+        <w:t xml:space="preserve"> </w:t>
+      </w:r>
+      <w:r>
+        <w:rPr>
+          <w:vertAlign w:val="superscript"/>
+        </w:rPr>
+        <w:t xml:space="preserve">15</w:t>
+      </w:r>
+      <w:r>
+        <w:t xml:space="preserve">N-proline enrichment levels correlate with tissue fibrosis from histologic and biochemical assessments. This finding emphasizes the ability of cells to incorporate circulating proline for protein synthesis, and likely de-emphasizes the importance of</w:t>
+      </w:r>
+      <w:r>
+        <w:t xml:space="preserve"> </w:t>
+      </w:r>
+      <w:r>
+        <w:rPr>
+          <w:iCs/>
+          <w:i/>
+        </w:rPr>
+        <w:t xml:space="preserve">de novo</w:t>
+      </w:r>
+      <w:r>
+        <w:t xml:space="preserve"> </w:t>
+      </w:r>
+      <w:r>
+        <w:t xml:space="preserve">proline biosynthesis</w:t>
+      </w:r>
+      <w:r>
+        <w:t xml:space="preserve"> </w:t>
+      </w:r>
+      <w:r>
+        <w:rPr>
+          <w:iCs/>
+          <w:i/>
+        </w:rPr>
+        <w:t xml:space="preserve">in vivo</w:t>
+      </w:r>
+      <w:r>
+        <w:t xml:space="preserve">. The</w:t>
+      </w:r>
+      <w:r>
+        <w:t xml:space="preserve"> </w:t>
+      </w:r>
+      <w:r>
+        <w:rPr>
+          <w:vertAlign w:val="superscript"/>
+        </w:rPr>
+        <w:t xml:space="preserve">2</w:t>
+      </w:r>
+      <w:r>
+        <w:t xml:space="preserve">H-glucose signal provides some direct evidence for MCT-dependent metabolic reprogramming in mice, with less carbohydrate incorporation into matrix proteins. Owing to the financial and time costs of isotope tracing and imaging, only a few animals per group were studied. Nonetheless, metabolic imaging at high spatial resolution offers tremendous promise for correlating cell identities determined from spatial transcriptomic profiles with metabolic features. Stable isotopes may be safely administered to human patients prior lung biopsy or explant, an approach that would considerably advance our understanding of how cell metabolism contributes to pulmonary fibrosis.</w:t>
+      </w:r>
+    </w:p>
+    <w:p>
+      <w:pPr>
+        <w:pStyle w:val="BodyText"/>
+      </w:pPr>
+      <w:r>
+        <w:t xml:space="preserve">MCT1 and MCT4 are expressed by many cells in the lung, particularly macrophages and dendritic cells</w:t>
+      </w:r>
+      <w:r>
+        <w:t xml:space="preserve"> </w:t>
+      </w:r>
+      <w:r>
+        <w:t xml:space="preserve">(64)</w:t>
+      </w:r>
+      <w:r>
+        <w:t xml:space="preserve">. Although our</w:t>
+      </w:r>
+      <w:r>
+        <w:t xml:space="preserve"> </w:t>
+      </w:r>
+      <w:r>
+        <w:rPr>
+          <w:iCs/>
+          <w:i/>
+        </w:rPr>
+        <w:t xml:space="preserve">ex vivo</w:t>
+      </w:r>
+      <w:r>
+        <w:t xml:space="preserve"> </w:t>
+      </w:r>
+      <w:r>
+        <w:t xml:space="preserve">and</w:t>
+      </w:r>
+      <w:r>
+        <w:t xml:space="preserve"> </w:t>
+      </w:r>
+      <w:r>
+        <w:rPr>
+          <w:iCs/>
+          <w:i/>
+        </w:rPr>
+        <w:t xml:space="preserve">in vitro</w:t>
+      </w:r>
+      <w:r>
+        <w:t xml:space="preserve"> </w:t>
+      </w:r>
+      <w:r>
+        <w:t xml:space="preserve">experiments suggest that inhibiting myofibroblast differentiation is a primary antifibrotic mechanism, inhibition of lactate transporters expressed by other cell types may also play a role in their therapeutic effect. For example, MCT4 expression is increased as part of a HIF-1α gene expression signature in transitional AT2 cells that accumulate in pulmonary fibrosis and contribute to aberrant repair</w:t>
+      </w:r>
+      <w:r>
+        <w:t xml:space="preserve"> </w:t>
+      </w:r>
+      <w:r>
+        <w:t xml:space="preserve">(65, 66)</w:t>
+      </w:r>
+      <w:r>
+        <w:t xml:space="preserve">. We are in the process of generating fibroblast-specific conditional knockout mice to explore the role of these transporters in fibroblasts specifically.</w:t>
+      </w:r>
+    </w:p>
+    <w:p>
+      <w:pPr>
+        <w:pStyle w:val="BodyText"/>
+      </w:pPr>
+      <w:r>
+        <w:t xml:space="preserve">Pharmacologic interest in lactate transporters has been driven by the recognition of increased lactate transporter expression in a variety of cancers</w:t>
+      </w:r>
+      <w:r>
+        <w:t xml:space="preserve"> </w:t>
+      </w:r>
+      <w:r>
+        <w:t xml:space="preserve">(67)</w:t>
+      </w:r>
+      <w:r>
+        <w:t xml:space="preserve">. AZD3965 was selected for this study as it has been investigated in human clinical trials for advanced solid organ malignancies</w:t>
+      </w:r>
+      <w:r>
+        <w:t xml:space="preserve"> </w:t>
+      </w:r>
+      <w:r>
+        <w:t xml:space="preserve">(22)</w:t>
+      </w:r>
+      <w:r>
+        <w:t xml:space="preserve">. In this Phase 1 study, AZD3965 was generally well-tolerated with 7 of 40 patients experiencing dose-limiting toxicities including asymptomatic, reversible ocular changes; acidosis; and increased troponin. VB124 was the first selective MCT4 inhibitor developed</w:t>
+      </w:r>
+      <w:r>
+        <w:t xml:space="preserve"> </w:t>
+      </w:r>
+      <w:r>
+        <w:t xml:space="preserve">(21)</w:t>
+      </w:r>
+      <w:r>
+        <w:t xml:space="preserve"> </w:t>
+      </w:r>
+      <w:r>
+        <w:t xml:space="preserve">and here we report a second generation MCT4 inhibitor, VB253. A Phase 1 clinical trial of VB253 is currently enrolling [</w:t>
+      </w:r>
+      <w:r>
+        <w:rPr>
+          <w:bCs/>
+          <w:b/>
+        </w:rPr>
+        <w:t xml:space="preserve">REF?</w:t>
+      </w:r>
+      <w:r>
+        <w:t xml:space="preserve">]. MCT4 global knockout mice are viable and breed normally</w:t>
+      </w:r>
+      <w:r>
+        <w:t xml:space="preserve"> </w:t>
+      </w:r>
+      <w:r>
+        <w:t xml:space="preserve">(68, 69)</w:t>
+      </w:r>
+      <w:r>
+        <w:t xml:space="preserve">, increasing optimism that VB253 will be well tolerated in humans. One of the barriers to translating metabolic therapies to humans has been the poor pharmacologic properties of the small molecule laboratory compounds that have been studied previously. The IC</w:t>
+      </w:r>
+      <w:r>
+        <w:rPr>
+          <w:vertAlign w:val="subscript"/>
+        </w:rPr>
+        <w:t xml:space="preserve">50</w:t>
+      </w:r>
+      <w:r>
+        <w:t xml:space="preserve"> </w:t>
+      </w:r>
+      <w:r>
+        <w:t xml:space="preserve">values for AZD3965 and VB253 are ~ 2 nM, compared to the next most potent inhibitor, lonidamine, with an IC</w:t>
+      </w:r>
+      <w:r>
+        <w:rPr>
+          <w:vertAlign w:val="subscript"/>
+        </w:rPr>
+        <w:t xml:space="preserve">50</w:t>
+      </w:r>
+      <w:r>
+        <w:t xml:space="preserve"> </w:t>
+      </w:r>
+      <w:r>
+        <w:t xml:space="preserve">of 7,000 nM</w:t>
+      </w:r>
+      <w:r>
+        <w:t xml:space="preserve"> </w:t>
+      </w:r>
+      <w:r>
+        <w:t xml:space="preserve">(70)</w:t>
+      </w:r>
+      <w:r>
+        <w:t xml:space="preserve">. As a metabolic target downstream of glycolysis, lactate transport inhibitors may also be better tolerated by allowing glycolysis to continue to support of glucose oxidation, while upstream inhibitors of glycolysis have a more severe impact on cellular bioenergetics.</w:t>
+      </w:r>
+    </w:p>
+    <w:p>
+      <w:pPr>
+        <w:pStyle w:val="BodyText"/>
+      </w:pPr>
+      <w:r>
+        <w:t xml:space="preserve">In conclusion, we have demonstrated that lactate transporters promote myofibroblast differentiation and pulmonary fibrosis. Using a comprehensive metabolic phenotyping strategy, we have identified antifibrotic mechanisms for MCT inhibition and demonstrated evidence for metabolic reprogramming in animal models. We have demonstrated the antifibrotic efficacy of currently available lactate transport inhibitors with accepted preclinical disease models. Collectively, our data advance lactate transport inhibition as a viable therapeutic strategy for patients with pulmonary fibrosis.</w:t>
       </w:r>
     </w:p>
     <w:p>
@@ -2838,7 +3571,7 @@
       </w:r>
     </w:p>
     <w:bookmarkEnd w:id="37"/>
-    <w:bookmarkStart w:id="145" w:name="references"/>
+    <w:bookmarkStart w:id="179" w:name="references"/>
     <w:p>
       <w:pPr>
         <w:pStyle w:val="Heading1"/>
@@ -2847,7 +3580,7 @@
         <w:t xml:space="preserve">References</w:t>
       </w:r>
     </w:p>
-    <w:bookmarkStart w:id="144" w:name="refs"/>
+    <w:bookmarkStart w:id="178" w:name="refs"/>
     <w:bookmarkStart w:id="39" w:name="ref-esposito2015"/>
     <w:p>
       <w:pPr>
@@ -6492,14 +7225,1171 @@
       </w:r>
     </w:p>
     <w:bookmarkEnd w:id="143"/>
-    <w:bookmarkEnd w:id="144"/>
+    <w:bookmarkStart w:id="145" w:name="ref-cai2023"/>
+    <w:p>
+      <w:pPr>
+        <w:pStyle w:val="Bibliography"/>
+      </w:pPr>
+      <w:r>
+        <w:t xml:space="preserve">54. Cai X et al.</w:t>
+      </w:r>
+      <w:r>
+        <w:t xml:space="preserve"> </w:t>
+      </w:r>
+      <w:hyperlink r:id="rId144">
+        <w:r>
+          <w:rPr>
+            <w:rStyle w:val="Hyperlink"/>
+          </w:rPr>
+          <w:t xml:space="preserve">Lactate activates the mitochondrial electron transport chain independently of its metabolism</w:t>
+        </w:r>
+      </w:hyperlink>
+      <w:r>
+        <w:t xml:space="preserve">.</w:t>
+      </w:r>
+      <w:r>
+        <w:t xml:space="preserve"> </w:t>
+      </w:r>
+      <w:r>
+        <w:rPr>
+          <w:iCs/>
+          <w:i/>
+        </w:rPr>
+        <w:t xml:space="preserve">Mol Cell</w:t>
+      </w:r>
+      <w:r>
+        <w:t xml:space="preserve"> </w:t>
+      </w:r>
+      <w:r>
+        <w:t xml:space="preserve">2023;S1097-2765(23)00800-6.</w:t>
+      </w:r>
+    </w:p>
+    <w:bookmarkEnd w:id="145"/>
+    <w:bookmarkStart w:id="147" w:name="ref-yang2023"/>
+    <w:p>
+      <w:pPr>
+        <w:pStyle w:val="Bibliography"/>
+      </w:pPr>
+      <w:r>
+        <w:t xml:space="preserve">55. Yang Z et al.</w:t>
+      </w:r>
+      <w:r>
+        <w:t xml:space="preserve"> </w:t>
+      </w:r>
+      <w:hyperlink r:id="rId146">
+        <w:r>
+          <w:rPr>
+            <w:rStyle w:val="Hyperlink"/>
+          </w:rPr>
+          <w:t xml:space="preserve">Lactylome analysis suggests lactylation-dependent mechanisms of metabolic adaptation in hepatocellular carcinoma</w:t>
+        </w:r>
+      </w:hyperlink>
+      <w:r>
+        <w:t xml:space="preserve">.</w:t>
+      </w:r>
+      <w:r>
+        <w:t xml:space="preserve"> </w:t>
+      </w:r>
+      <w:r>
+        <w:rPr>
+          <w:iCs/>
+          <w:i/>
+        </w:rPr>
+        <w:t xml:space="preserve">Nat Metab</w:t>
+      </w:r>
+      <w:r>
+        <w:t xml:space="preserve"> </w:t>
+      </w:r>
+      <w:r>
+        <w:t xml:space="preserve">2023;5(1):61–79.</w:t>
+      </w:r>
+    </w:p>
+    <w:bookmarkEnd w:id="147"/>
+    <w:bookmarkStart w:id="149" w:name="ref-liu2023"/>
+    <w:p>
+      <w:pPr>
+        <w:pStyle w:val="Bibliography"/>
+      </w:pPr>
+      <w:r>
+        <w:t xml:space="preserve">56. Liu W et al. Lactate regulates cell cycle by remodeling the anaphase promoting complex.</w:t>
+      </w:r>
+      <w:r>
+        <w:t xml:space="preserve"> </w:t>
+      </w:r>
+      <w:r>
+        <w:rPr>
+          <w:iCs/>
+          <w:i/>
+        </w:rPr>
+        <w:t xml:space="preserve">Nature</w:t>
+      </w:r>
+      <w:r>
+        <w:t xml:space="preserve"> </w:t>
+      </w:r>
+      <w:r>
+        <w:t xml:space="preserve">[published online ahead of print: March 15, 2023]; doi:</w:t>
+      </w:r>
+      <w:hyperlink r:id="rId148">
+        <w:r>
+          <w:rPr>
+            <w:rStyle w:val="Hyperlink"/>
+          </w:rPr>
+          <w:t xml:space="preserve">10.1038/s41586-023-05939-3</w:t>
+        </w:r>
+      </w:hyperlink>
+    </w:p>
+    <w:bookmarkEnd w:id="149"/>
+    <w:bookmarkStart w:id="151" w:name="ref-liu2023b"/>
+    <w:p>
+      <w:pPr>
+        <w:pStyle w:val="Bibliography"/>
+      </w:pPr>
+      <w:r>
+        <w:t xml:space="preserve">57. Liu W et al.</w:t>
+      </w:r>
+      <w:r>
+        <w:t xml:space="preserve"> </w:t>
+      </w:r>
+      <w:hyperlink r:id="rId150">
+        <w:r>
+          <w:rPr>
+            <w:rStyle w:val="Hyperlink"/>
+          </w:rPr>
+          <w:t xml:space="preserve">Lactate modulates iron metabolism by binding soluble adenylyl cyclase</w:t>
+        </w:r>
+      </w:hyperlink>
+      <w:r>
+        <w:t xml:space="preserve">.</w:t>
+      </w:r>
+      <w:r>
+        <w:t xml:space="preserve"> </w:t>
+      </w:r>
+      <w:r>
+        <w:rPr>
+          <w:iCs/>
+          <w:i/>
+        </w:rPr>
+        <w:t xml:space="preserve">Cell Metab</w:t>
+      </w:r>
+      <w:r>
+        <w:t xml:space="preserve"> </w:t>
+      </w:r>
+      <w:r>
+        <w:t xml:space="preserve">2023;35(9):1597–1612.e6.</w:t>
+      </w:r>
+    </w:p>
+    <w:bookmarkEnd w:id="151"/>
+    <w:bookmarkStart w:id="153" w:name="ref-choudhury2023"/>
+    <w:p>
+      <w:pPr>
+        <w:pStyle w:val="Bibliography"/>
+      </w:pPr>
+      <w:r>
+        <w:t xml:space="preserve">58. Choudhury M et al. Targeting</w:t>
+      </w:r>
+      <w:r>
+        <w:t xml:space="preserve"> </w:t>
+      </w:r>
+      <w:r>
+        <w:t xml:space="preserve">Pulmonary Fibrosis</w:t>
+      </w:r>
+      <w:r>
+        <w:t xml:space="preserve"> </w:t>
+      </w:r>
+      <w:r>
+        <w:t xml:space="preserve">by</w:t>
+      </w:r>
+      <w:r>
+        <w:t xml:space="preserve"> </w:t>
+      </w:r>
+      <w:r>
+        <w:t xml:space="preserve">SLC1A5 Dependent Glutamine Transport Blockade</w:t>
+      </w:r>
+      <w:r>
+        <w:t xml:space="preserve">.</w:t>
+      </w:r>
+      <w:r>
+        <w:t xml:space="preserve"> </w:t>
+      </w:r>
+      <w:r>
+        <w:rPr>
+          <w:iCs/>
+          <w:i/>
+        </w:rPr>
+        <w:t xml:space="preserve">Am J Respir Cell Mol Biol</w:t>
+      </w:r>
+      <w:r>
+        <w:t xml:space="preserve"> </w:t>
+      </w:r>
+      <w:r>
+        <w:t xml:space="preserve">[published online ahead of print: July 17, 2023]; doi:</w:t>
+      </w:r>
+      <w:hyperlink r:id="rId152">
+        <w:r>
+          <w:rPr>
+            <w:rStyle w:val="Hyperlink"/>
+          </w:rPr>
+          <w:t xml:space="preserve">10.1165/rcmb.2022-0339OC</w:t>
+        </w:r>
+      </w:hyperlink>
+    </w:p>
+    <w:bookmarkEnd w:id="153"/>
+    <w:bookmarkStart w:id="155" w:name="ref-phan1995"/>
+    <w:p>
+      <w:pPr>
+        <w:pStyle w:val="Bibliography"/>
+      </w:pPr>
+      <w:r>
+        <w:t xml:space="preserve">59. Phan SH.</w:t>
+      </w:r>
+      <w:r>
+        <w:t xml:space="preserve"> </w:t>
+      </w:r>
+      <w:hyperlink r:id="rId154">
+        <w:r>
+          <w:rPr>
+            <w:rStyle w:val="Hyperlink"/>
+          </w:rPr>
+          <w:t xml:space="preserve">New strategies for treatment of pulmonary fibrosis</w:t>
+        </w:r>
+      </w:hyperlink>
+      <w:r>
+        <w:t xml:space="preserve">.</w:t>
+      </w:r>
+      <w:r>
+        <w:t xml:space="preserve"> </w:t>
+      </w:r>
+      <w:r>
+        <w:rPr>
+          <w:iCs/>
+          <w:i/>
+        </w:rPr>
+        <w:t xml:space="preserve">Thorax</w:t>
+      </w:r>
+      <w:r>
+        <w:t xml:space="preserve"> </w:t>
+      </w:r>
+      <w:r>
+        <w:t xml:space="preserve">1995;50(4):415–421.</w:t>
+      </w:r>
+    </w:p>
+    <w:bookmarkEnd w:id="155"/>
+    <w:bookmarkStart w:id="157" w:name="ref-bernard2018"/>
+    <w:p>
+      <w:pPr>
+        <w:pStyle w:val="Bibliography"/>
+      </w:pPr>
+      <w:r>
+        <w:t xml:space="preserve">60. Bernard K et al.</w:t>
+      </w:r>
+      <w:r>
+        <w:t xml:space="preserve"> </w:t>
+      </w:r>
+      <w:hyperlink r:id="rId156">
+        <w:r>
+          <w:rPr>
+            <w:rStyle w:val="Hyperlink"/>
+          </w:rPr>
+          <w:t xml:space="preserve">Glutaminolysis is required for transforming growth factor-Β1-induced myofibroblast differentiation and activation</w:t>
+        </w:r>
+      </w:hyperlink>
+      <w:r>
+        <w:t xml:space="preserve">.</w:t>
+      </w:r>
+      <w:r>
+        <w:t xml:space="preserve"> </w:t>
+      </w:r>
+      <w:r>
+        <w:rPr>
+          <w:iCs/>
+          <w:i/>
+        </w:rPr>
+        <w:t xml:space="preserve">J Biol Chem</w:t>
+      </w:r>
+      <w:r>
+        <w:t xml:space="preserve"> </w:t>
+      </w:r>
+      <w:r>
+        <w:t xml:space="preserve">2018;293(4):1218–1228.</w:t>
+      </w:r>
+    </w:p>
+    <w:bookmarkEnd w:id="157"/>
+    <w:bookmarkStart w:id="159" w:name="ref-cantor2017"/>
+    <w:p>
+      <w:pPr>
+        <w:pStyle w:val="Bibliography"/>
+      </w:pPr>
+      <w:r>
+        <w:t xml:space="preserve">61. Cantor JR et al.</w:t>
+      </w:r>
+      <w:r>
+        <w:t xml:space="preserve"> </w:t>
+      </w:r>
+      <w:hyperlink r:id="rId158">
+        <w:r>
+          <w:rPr>
+            <w:rStyle w:val="Hyperlink"/>
+          </w:rPr>
+          <w:t xml:space="preserve">Physiologic</w:t>
+        </w:r>
+        <w:r>
+          <w:rPr>
+            <w:rStyle w:val="Hyperlink"/>
+          </w:rPr>
+          <w:t xml:space="preserve"> </w:t>
+        </w:r>
+        <w:r>
+          <w:rPr>
+            <w:rStyle w:val="Hyperlink"/>
+          </w:rPr>
+          <w:t xml:space="preserve">Medium Rewires Cellular Metabolism</w:t>
+        </w:r>
+        <w:r>
+          <w:rPr>
+            <w:rStyle w:val="Hyperlink"/>
+          </w:rPr>
+          <w:t xml:space="preserve"> </w:t>
+        </w:r>
+        <w:r>
+          <w:rPr>
+            <w:rStyle w:val="Hyperlink"/>
+          </w:rPr>
+          <w:t xml:space="preserve">and</w:t>
+        </w:r>
+        <w:r>
+          <w:rPr>
+            <w:rStyle w:val="Hyperlink"/>
+          </w:rPr>
+          <w:t xml:space="preserve"> </w:t>
+        </w:r>
+        <w:r>
+          <w:rPr>
+            <w:rStyle w:val="Hyperlink"/>
+          </w:rPr>
+          <w:t xml:space="preserve">Reveals Uric Acid</w:t>
+        </w:r>
+        <w:r>
+          <w:rPr>
+            <w:rStyle w:val="Hyperlink"/>
+          </w:rPr>
+          <w:t xml:space="preserve"> </w:t>
+        </w:r>
+        <w:r>
+          <w:rPr>
+            <w:rStyle w:val="Hyperlink"/>
+          </w:rPr>
+          <w:t xml:space="preserve">as an</w:t>
+        </w:r>
+        <w:r>
+          <w:rPr>
+            <w:rStyle w:val="Hyperlink"/>
+          </w:rPr>
+          <w:t xml:space="preserve"> </w:t>
+        </w:r>
+        <w:r>
+          <w:rPr>
+            <w:rStyle w:val="Hyperlink"/>
+          </w:rPr>
+          <w:t xml:space="preserve">Endogenous Inhibitor</w:t>
+        </w:r>
+        <w:r>
+          <w:rPr>
+            <w:rStyle w:val="Hyperlink"/>
+          </w:rPr>
+          <w:t xml:space="preserve"> </w:t>
+        </w:r>
+        <w:r>
+          <w:rPr>
+            <w:rStyle w:val="Hyperlink"/>
+          </w:rPr>
+          <w:t xml:space="preserve">of</w:t>
+        </w:r>
+        <w:r>
+          <w:rPr>
+            <w:rStyle w:val="Hyperlink"/>
+          </w:rPr>
+          <w:t xml:space="preserve"> </w:t>
+        </w:r>
+        <w:r>
+          <w:rPr>
+            <w:rStyle w:val="Hyperlink"/>
+          </w:rPr>
+          <w:t xml:space="preserve">UMP Synthase</w:t>
+        </w:r>
+      </w:hyperlink>
+      <w:r>
+        <w:t xml:space="preserve">.</w:t>
+      </w:r>
+      <w:r>
+        <w:t xml:space="preserve"> </w:t>
+      </w:r>
+      <w:r>
+        <w:rPr>
+          <w:iCs/>
+          <w:i/>
+        </w:rPr>
+        <w:t xml:space="preserve">Cell</w:t>
+      </w:r>
+      <w:r>
+        <w:t xml:space="preserve"> </w:t>
+      </w:r>
+      <w:r>
+        <w:t xml:space="preserve">2017;169(2):258–272.e17.</w:t>
+      </w:r>
+    </w:p>
+    <w:bookmarkEnd w:id="159"/>
+    <w:bookmarkStart w:id="161" w:name="ref-zhang2020"/>
+    <w:p>
+      <w:pPr>
+        <w:pStyle w:val="Bibliography"/>
+      </w:pPr>
+      <w:r>
+        <w:t xml:space="preserve">62. Zhang Y et al.</w:t>
+      </w:r>
+      <w:r>
+        <w:t xml:space="preserve"> </w:t>
+      </w:r>
+      <w:hyperlink r:id="rId160">
+        <w:r>
+          <w:rPr>
+            <w:rStyle w:val="Hyperlink"/>
+          </w:rPr>
+          <w:t xml:space="preserve">Imaging</w:t>
+        </w:r>
+        <w:r>
+          <w:rPr>
+            <w:rStyle w:val="Hyperlink"/>
+          </w:rPr>
+          <w:t xml:space="preserve"> </w:t>
+        </w:r>
+        <w:r>
+          <w:rPr>
+            <w:rStyle w:val="Hyperlink"/>
+          </w:rPr>
+          <w:t xml:space="preserve">Mass Spectrometry Reveals Tumor Metabolic Heterogeneity</w:t>
+        </w:r>
+      </w:hyperlink>
+      <w:r>
+        <w:t xml:space="preserve">.</w:t>
+      </w:r>
+      <w:r>
+        <w:t xml:space="preserve"> </w:t>
+      </w:r>
+      <w:r>
+        <w:rPr>
+          <w:iCs/>
+          <w:i/>
+        </w:rPr>
+        <w:t xml:space="preserve">iScience</w:t>
+      </w:r>
+      <w:r>
+        <w:t xml:space="preserve"> </w:t>
+      </w:r>
+      <w:r>
+        <w:t xml:space="preserve">2020;23(8):101355.</w:t>
+      </w:r>
+    </w:p>
+    <w:bookmarkEnd w:id="161"/>
+    <w:bookmarkStart w:id="163" w:name="ref-wertheim2023"/>
+    <w:p>
+      <w:pPr>
+        <w:pStyle w:val="Bibliography"/>
+      </w:pPr>
+      <w:r>
+        <w:t xml:space="preserve">63. Wertheim BM et al.</w:t>
+      </w:r>
+      <w:r>
+        <w:t xml:space="preserve"> </w:t>
+      </w:r>
+      <w:hyperlink r:id="rId162">
+        <w:r>
+          <w:rPr>
+            <w:rStyle w:val="Hyperlink"/>
+          </w:rPr>
+          <w:t xml:space="preserve">Proline and glucose metabolic reprogramming supports vascular endothelial and medial biomass in pulmonary arterial hypertension</w:t>
+        </w:r>
+      </w:hyperlink>
+      <w:r>
+        <w:t xml:space="preserve">.</w:t>
+      </w:r>
+      <w:r>
+        <w:t xml:space="preserve"> </w:t>
+      </w:r>
+      <w:r>
+        <w:rPr>
+          <w:iCs/>
+          <w:i/>
+        </w:rPr>
+        <w:t xml:space="preserve">JCI Insight</w:t>
+      </w:r>
+      <w:r>
+        <w:t xml:space="preserve"> </w:t>
+      </w:r>
+      <w:r>
+        <w:t xml:space="preserve">2023;8(4):e163932.</w:t>
+      </w:r>
+    </w:p>
+    <w:bookmarkEnd w:id="163"/>
+    <w:bookmarkStart w:id="165" w:name="ref-travaglini2020"/>
+    <w:p>
+      <w:pPr>
+        <w:pStyle w:val="Bibliography"/>
+      </w:pPr>
+      <w:r>
+        <w:t xml:space="preserve">64. Travaglini KJ et al.</w:t>
+      </w:r>
+      <w:r>
+        <w:t xml:space="preserve"> </w:t>
+      </w:r>
+      <w:hyperlink r:id="rId164">
+        <w:r>
+          <w:rPr>
+            <w:rStyle w:val="Hyperlink"/>
+          </w:rPr>
+          <w:t xml:space="preserve">A molecular cell atlas of the human lung from single-cell</w:t>
+        </w:r>
+        <w:r>
+          <w:rPr>
+            <w:rStyle w:val="Hyperlink"/>
+          </w:rPr>
+          <w:t xml:space="preserve"> </w:t>
+        </w:r>
+        <w:r>
+          <w:rPr>
+            <w:rStyle w:val="Hyperlink"/>
+          </w:rPr>
+          <w:t xml:space="preserve">RNA</w:t>
+        </w:r>
+        <w:r>
+          <w:rPr>
+            <w:rStyle w:val="Hyperlink"/>
+          </w:rPr>
+          <w:t xml:space="preserve"> </w:t>
+        </w:r>
+        <w:r>
+          <w:rPr>
+            <w:rStyle w:val="Hyperlink"/>
+          </w:rPr>
+          <w:t xml:space="preserve">sequencing</w:t>
+        </w:r>
+      </w:hyperlink>
+      <w:r>
+        <w:t xml:space="preserve">.</w:t>
+      </w:r>
+      <w:r>
+        <w:t xml:space="preserve"> </w:t>
+      </w:r>
+      <w:r>
+        <w:rPr>
+          <w:iCs/>
+          <w:i/>
+        </w:rPr>
+        <w:t xml:space="preserve">Nature</w:t>
+      </w:r>
+      <w:r>
+        <w:t xml:space="preserve"> </w:t>
+      </w:r>
+      <w:r>
+        <w:t xml:space="preserve">2020;587(7835):619–625.</w:t>
+      </w:r>
+    </w:p>
+    <w:bookmarkEnd w:id="165"/>
+    <w:bookmarkStart w:id="167" w:name="ref-choi2020"/>
+    <w:p>
+      <w:pPr>
+        <w:pStyle w:val="Bibliography"/>
+      </w:pPr>
+      <w:r>
+        <w:t xml:space="preserve">65. Choi J et al.</w:t>
+      </w:r>
+      <w:r>
+        <w:t xml:space="preserve"> </w:t>
+      </w:r>
+      <w:hyperlink r:id="rId166">
+        <w:r>
+          <w:rPr>
+            <w:rStyle w:val="Hyperlink"/>
+          </w:rPr>
+          <w:t xml:space="preserve">Inflammatory</w:t>
+        </w:r>
+        <w:r>
+          <w:rPr>
+            <w:rStyle w:val="Hyperlink"/>
+          </w:rPr>
+          <w:t xml:space="preserve"> </w:t>
+        </w:r>
+        <w:r>
+          <w:rPr>
+            <w:rStyle w:val="Hyperlink"/>
+          </w:rPr>
+          <w:t xml:space="preserve">Signals Induce AT2 Cell-Derived Damage-Associated Transient Progenitors</w:t>
+        </w:r>
+        <w:r>
+          <w:rPr>
+            <w:rStyle w:val="Hyperlink"/>
+          </w:rPr>
+          <w:t xml:space="preserve"> </w:t>
+        </w:r>
+        <w:r>
+          <w:rPr>
+            <w:rStyle w:val="Hyperlink"/>
+          </w:rPr>
+          <w:t xml:space="preserve">that</w:t>
+        </w:r>
+        <w:r>
+          <w:rPr>
+            <w:rStyle w:val="Hyperlink"/>
+          </w:rPr>
+          <w:t xml:space="preserve"> </w:t>
+        </w:r>
+        <w:r>
+          <w:rPr>
+            <w:rStyle w:val="Hyperlink"/>
+          </w:rPr>
+          <w:t xml:space="preserve">Mediate Alveolar Regeneration</w:t>
+        </w:r>
+      </w:hyperlink>
+      <w:r>
+        <w:t xml:space="preserve">.</w:t>
+      </w:r>
+      <w:r>
+        <w:t xml:space="preserve"> </w:t>
+      </w:r>
+      <w:r>
+        <w:rPr>
+          <w:iCs/>
+          <w:i/>
+        </w:rPr>
+        <w:t xml:space="preserve">Cell Stem Cell</w:t>
+      </w:r>
+      <w:r>
+        <w:t xml:space="preserve"> </w:t>
+      </w:r>
+      <w:r>
+        <w:t xml:space="preserve">2020;27(3):366–382.e7.</w:t>
+      </w:r>
+    </w:p>
+    <w:bookmarkEnd w:id="167"/>
+    <w:bookmarkStart w:id="169" w:name="ref-zhu2022"/>
+    <w:p>
+      <w:pPr>
+        <w:pStyle w:val="Bibliography"/>
+      </w:pPr>
+      <w:r>
+        <w:t xml:space="preserve">66. Zhu W, Tan C, Zhang J.</w:t>
+      </w:r>
+      <w:r>
+        <w:t xml:space="preserve"> </w:t>
+      </w:r>
+      <w:hyperlink r:id="rId168">
+        <w:r>
+          <w:rPr>
+            <w:rStyle w:val="Hyperlink"/>
+          </w:rPr>
+          <w:t xml:space="preserve">Alveolar</w:t>
+        </w:r>
+        <w:r>
+          <w:rPr>
+            <w:rStyle w:val="Hyperlink"/>
+          </w:rPr>
+          <w:t xml:space="preserve"> </w:t>
+        </w:r>
+        <w:r>
+          <w:rPr>
+            <w:rStyle w:val="Hyperlink"/>
+          </w:rPr>
+          <w:t xml:space="preserve">Epithelial Type</w:t>
+        </w:r>
+        <w:r>
+          <w:rPr>
+            <w:rStyle w:val="Hyperlink"/>
+          </w:rPr>
+          <w:t xml:space="preserve"> </w:t>
+        </w:r>
+        <w:r>
+          <w:rPr>
+            <w:rStyle w:val="Hyperlink"/>
+          </w:rPr>
+          <w:t xml:space="preserve">2</w:t>
+        </w:r>
+        <w:r>
+          <w:rPr>
+            <w:rStyle w:val="Hyperlink"/>
+          </w:rPr>
+          <w:t xml:space="preserve"> </w:t>
+        </w:r>
+        <w:r>
+          <w:rPr>
+            <w:rStyle w:val="Hyperlink"/>
+          </w:rPr>
+          <w:t xml:space="preserve">Cell Dysfunction</w:t>
+        </w:r>
+        <w:r>
+          <w:rPr>
+            <w:rStyle w:val="Hyperlink"/>
+          </w:rPr>
+          <w:t xml:space="preserve"> </w:t>
+        </w:r>
+        <w:r>
+          <w:rPr>
+            <w:rStyle w:val="Hyperlink"/>
+          </w:rPr>
+          <w:t xml:space="preserve">in</w:t>
+        </w:r>
+        <w:r>
+          <w:rPr>
+            <w:rStyle w:val="Hyperlink"/>
+          </w:rPr>
+          <w:t xml:space="preserve"> </w:t>
+        </w:r>
+        <w:r>
+          <w:rPr>
+            <w:rStyle w:val="Hyperlink"/>
+          </w:rPr>
+          <w:t xml:space="preserve">Idiopathic Pulmonary Fibrosis</w:t>
+        </w:r>
+      </w:hyperlink>
+      <w:r>
+        <w:t xml:space="preserve">.</w:t>
+      </w:r>
+      <w:r>
+        <w:t xml:space="preserve"> </w:t>
+      </w:r>
+      <w:r>
+        <w:rPr>
+          <w:iCs/>
+          <w:i/>
+        </w:rPr>
+        <w:t xml:space="preserve">Lung</w:t>
+      </w:r>
+      <w:r>
+        <w:t xml:space="preserve"> </w:t>
+      </w:r>
+      <w:r>
+        <w:t xml:space="preserve">2022;200(5):539–547.</w:t>
+      </w:r>
+    </w:p>
+    <w:bookmarkEnd w:id="169"/>
+    <w:bookmarkStart w:id="171" w:name="ref-payen2020"/>
+    <w:p>
+      <w:pPr>
+        <w:pStyle w:val="Bibliography"/>
+      </w:pPr>
+      <w:r>
+        <w:t xml:space="preserve">67. Payen VL, Mina E, Van Hée VF, Porporato PE, Sonveaux P.</w:t>
+      </w:r>
+      <w:r>
+        <w:t xml:space="preserve"> </w:t>
+      </w:r>
+      <w:hyperlink r:id="rId170">
+        <w:r>
+          <w:rPr>
+            <w:rStyle w:val="Hyperlink"/>
+          </w:rPr>
+          <w:t xml:space="preserve">Monocarboxylate transporters in cancer</w:t>
+        </w:r>
+      </w:hyperlink>
+      <w:r>
+        <w:t xml:space="preserve">.</w:t>
+      </w:r>
+      <w:r>
+        <w:t xml:space="preserve"> </w:t>
+      </w:r>
+      <w:r>
+        <w:rPr>
+          <w:iCs/>
+          <w:i/>
+        </w:rPr>
+        <w:t xml:space="preserve">Mol Metab</w:t>
+      </w:r>
+      <w:r>
+        <w:t xml:space="preserve"> </w:t>
+      </w:r>
+      <w:r>
+        <w:t xml:space="preserve">2020;33:48–66.</w:t>
+      </w:r>
+    </w:p>
+    <w:bookmarkEnd w:id="171"/>
+    <w:bookmarkStart w:id="173" w:name="ref-bisetto2018"/>
+    <w:p>
+      <w:pPr>
+        <w:pStyle w:val="Bibliography"/>
+      </w:pPr>
+      <w:r>
+        <w:t xml:space="preserve">68. Bisetto S et al.</w:t>
+      </w:r>
+      <w:r>
+        <w:t xml:space="preserve"> </w:t>
+      </w:r>
+      <w:hyperlink r:id="rId172">
+        <w:r>
+          <w:rPr>
+            <w:rStyle w:val="Hyperlink"/>
+          </w:rPr>
+          <w:t xml:space="preserve">Monocarboxylate</w:t>
+        </w:r>
+        <w:r>
+          <w:rPr>
+            <w:rStyle w:val="Hyperlink"/>
+          </w:rPr>
+          <w:t xml:space="preserve"> </w:t>
+        </w:r>
+        <w:r>
+          <w:rPr>
+            <w:rStyle w:val="Hyperlink"/>
+          </w:rPr>
+          <w:t xml:space="preserve">Transporter</w:t>
+        </w:r>
+        <w:r>
+          <w:rPr>
+            <w:rStyle w:val="Hyperlink"/>
+          </w:rPr>
+          <w:t xml:space="preserve"> </w:t>
+        </w:r>
+        <w:r>
+          <w:rPr>
+            <w:rStyle w:val="Hyperlink"/>
+          </w:rPr>
+          <w:t xml:space="preserve">4 (</w:t>
+        </w:r>
+        <w:r>
+          <w:rPr>
+            <w:rStyle w:val="Hyperlink"/>
+          </w:rPr>
+          <w:t xml:space="preserve">MCT4</w:t>
+        </w:r>
+        <w:r>
+          <w:rPr>
+            <w:rStyle w:val="Hyperlink"/>
+          </w:rPr>
+          <w:t xml:space="preserve">)</w:t>
+        </w:r>
+        <w:r>
+          <w:rPr>
+            <w:rStyle w:val="Hyperlink"/>
+          </w:rPr>
+          <w:t xml:space="preserve"> </w:t>
+        </w:r>
+        <w:r>
+          <w:rPr>
+            <w:rStyle w:val="Hyperlink"/>
+          </w:rPr>
+          <w:t xml:space="preserve">Knockout Mice Have Attenuated 4NQO Induced Carcinogenesis</w:t>
+        </w:r>
+        <w:r>
+          <w:rPr>
+            <w:rStyle w:val="Hyperlink"/>
+          </w:rPr>
+          <w:t xml:space="preserve">;</w:t>
+        </w:r>
+        <w:r>
+          <w:rPr>
+            <w:rStyle w:val="Hyperlink"/>
+          </w:rPr>
+          <w:t xml:space="preserve"> </w:t>
+        </w:r>
+        <w:r>
+          <w:rPr>
+            <w:rStyle w:val="Hyperlink"/>
+          </w:rPr>
+          <w:t xml:space="preserve">A Role</w:t>
+        </w:r>
+        <w:r>
+          <w:rPr>
+            <w:rStyle w:val="Hyperlink"/>
+          </w:rPr>
+          <w:t xml:space="preserve"> </w:t>
+        </w:r>
+        <w:r>
+          <w:rPr>
+            <w:rStyle w:val="Hyperlink"/>
+          </w:rPr>
+          <w:t xml:space="preserve">for</w:t>
+        </w:r>
+        <w:r>
+          <w:rPr>
+            <w:rStyle w:val="Hyperlink"/>
+          </w:rPr>
+          <w:t xml:space="preserve"> </w:t>
+        </w:r>
+        <w:r>
+          <w:rPr>
+            <w:rStyle w:val="Hyperlink"/>
+          </w:rPr>
+          <w:t xml:space="preserve">MCT4</w:t>
+        </w:r>
+        <w:r>
+          <w:rPr>
+            <w:rStyle w:val="Hyperlink"/>
+          </w:rPr>
+          <w:t xml:space="preserve"> </w:t>
+        </w:r>
+        <w:r>
+          <w:rPr>
+            <w:rStyle w:val="Hyperlink"/>
+          </w:rPr>
+          <w:t xml:space="preserve">in</w:t>
+        </w:r>
+        <w:r>
+          <w:rPr>
+            <w:rStyle w:val="Hyperlink"/>
+          </w:rPr>
+          <w:t xml:space="preserve"> </w:t>
+        </w:r>
+        <w:r>
+          <w:rPr>
+            <w:rStyle w:val="Hyperlink"/>
+          </w:rPr>
+          <w:t xml:space="preserve">Driving Oral Squamous Cell Cancer</w:t>
+        </w:r>
+      </w:hyperlink>
+      <w:r>
+        <w:t xml:space="preserve">.</w:t>
+      </w:r>
+      <w:r>
+        <w:t xml:space="preserve"> </w:t>
+      </w:r>
+      <w:r>
+        <w:rPr>
+          <w:iCs/>
+          <w:i/>
+        </w:rPr>
+        <w:t xml:space="preserve">Front Oncol</w:t>
+      </w:r>
+      <w:r>
+        <w:t xml:space="preserve"> </w:t>
+      </w:r>
+      <w:r>
+        <w:t xml:space="preserve">2018;8:324.</w:t>
+      </w:r>
+    </w:p>
+    <w:bookmarkEnd w:id="173"/>
+    <w:bookmarkStart w:id="175" w:name="ref-bisetto2019"/>
+    <w:p>
+      <w:pPr>
+        <w:pStyle w:val="Bibliography"/>
+      </w:pPr>
+      <w:r>
+        <w:t xml:space="preserve">69. Bisetto S et al.</w:t>
+      </w:r>
+      <w:r>
+        <w:t xml:space="preserve"> </w:t>
+      </w:r>
+      <w:hyperlink r:id="rId174">
+        <w:r>
+          <w:rPr>
+            <w:rStyle w:val="Hyperlink"/>
+          </w:rPr>
+          <w:t xml:space="preserve">New</w:t>
+        </w:r>
+        <w:r>
+          <w:rPr>
+            <w:rStyle w:val="Hyperlink"/>
+          </w:rPr>
+          <w:t xml:space="preserve"> </w:t>
+        </w:r>
+        <w:r>
+          <w:rPr>
+            <w:rStyle w:val="Hyperlink"/>
+          </w:rPr>
+          <w:t xml:space="preserve">Insights</w:t>
+        </w:r>
+        <w:r>
+          <w:rPr>
+            <w:rStyle w:val="Hyperlink"/>
+          </w:rPr>
+          <w:t xml:space="preserve"> </w:t>
+        </w:r>
+        <w:r>
+          <w:rPr>
+            <w:rStyle w:val="Hyperlink"/>
+          </w:rPr>
+          <w:t xml:space="preserve">into the</w:t>
+        </w:r>
+        <w:r>
+          <w:rPr>
+            <w:rStyle w:val="Hyperlink"/>
+          </w:rPr>
+          <w:t xml:space="preserve"> </w:t>
+        </w:r>
+        <w:r>
+          <w:rPr>
+            <w:rStyle w:val="Hyperlink"/>
+          </w:rPr>
+          <w:t xml:space="preserve">Lactate Shuttle</w:t>
+        </w:r>
+        <w:r>
+          <w:rPr>
+            <w:rStyle w:val="Hyperlink"/>
+          </w:rPr>
+          <w:t xml:space="preserve">:</w:t>
+        </w:r>
+        <w:r>
+          <w:rPr>
+            <w:rStyle w:val="Hyperlink"/>
+          </w:rPr>
+          <w:t xml:space="preserve"> </w:t>
+        </w:r>
+        <w:r>
+          <w:rPr>
+            <w:rStyle w:val="Hyperlink"/>
+          </w:rPr>
+          <w:t xml:space="preserve">Role</w:t>
+        </w:r>
+        <w:r>
+          <w:rPr>
+            <w:rStyle w:val="Hyperlink"/>
+          </w:rPr>
+          <w:t xml:space="preserve"> </w:t>
+        </w:r>
+        <w:r>
+          <w:rPr>
+            <w:rStyle w:val="Hyperlink"/>
+          </w:rPr>
+          <w:t xml:space="preserve">of</w:t>
+        </w:r>
+        <w:r>
+          <w:rPr>
+            <w:rStyle w:val="Hyperlink"/>
+          </w:rPr>
+          <w:t xml:space="preserve"> </w:t>
+        </w:r>
+        <w:r>
+          <w:rPr>
+            <w:rStyle w:val="Hyperlink"/>
+          </w:rPr>
+          <w:t xml:space="preserve">MCT4</w:t>
+        </w:r>
+        <w:r>
+          <w:rPr>
+            <w:rStyle w:val="Hyperlink"/>
+          </w:rPr>
+          <w:t xml:space="preserve"> </w:t>
+        </w:r>
+        <w:r>
+          <w:rPr>
+            <w:rStyle w:val="Hyperlink"/>
+          </w:rPr>
+          <w:t xml:space="preserve">in the</w:t>
+        </w:r>
+        <w:r>
+          <w:rPr>
+            <w:rStyle w:val="Hyperlink"/>
+          </w:rPr>
+          <w:t xml:space="preserve"> </w:t>
+        </w:r>
+        <w:r>
+          <w:rPr>
+            <w:rStyle w:val="Hyperlink"/>
+          </w:rPr>
+          <w:t xml:space="preserve">Modulation</w:t>
+        </w:r>
+        <w:r>
+          <w:rPr>
+            <w:rStyle w:val="Hyperlink"/>
+          </w:rPr>
+          <w:t xml:space="preserve"> </w:t>
+        </w:r>
+        <w:r>
+          <w:rPr>
+            <w:rStyle w:val="Hyperlink"/>
+          </w:rPr>
+          <w:t xml:space="preserve">of the</w:t>
+        </w:r>
+        <w:r>
+          <w:rPr>
+            <w:rStyle w:val="Hyperlink"/>
+          </w:rPr>
+          <w:t xml:space="preserve"> </w:t>
+        </w:r>
+        <w:r>
+          <w:rPr>
+            <w:rStyle w:val="Hyperlink"/>
+          </w:rPr>
+          <w:t xml:space="preserve">Exercise Capacity</w:t>
+        </w:r>
+      </w:hyperlink>
+      <w:r>
+        <w:t xml:space="preserve">.</w:t>
+      </w:r>
+      <w:r>
+        <w:t xml:space="preserve"> </w:t>
+      </w:r>
+      <w:r>
+        <w:rPr>
+          <w:iCs/>
+          <w:i/>
+        </w:rPr>
+        <w:t xml:space="preserve">iScience</w:t>
+      </w:r>
+      <w:r>
+        <w:t xml:space="preserve"> </w:t>
+      </w:r>
+      <w:r>
+        <w:t xml:space="preserve">2019;22:507–518.</w:t>
+      </w:r>
+    </w:p>
+    <w:bookmarkEnd w:id="175"/>
+    <w:bookmarkStart w:id="177" w:name="ref-yin2019"/>
+    <w:p>
+      <w:pPr>
+        <w:pStyle w:val="Bibliography"/>
+      </w:pPr>
+      <w:r>
+        <w:t xml:space="preserve">70. Yin X et al.</w:t>
+      </w:r>
+      <w:r>
+        <w:t xml:space="preserve"> </w:t>
+      </w:r>
+      <w:hyperlink r:id="rId176">
+        <w:r>
+          <w:rPr>
+            <w:rStyle w:val="Hyperlink"/>
+          </w:rPr>
+          <w:t xml:space="preserve">Hexokinase 2 couples glycolysis with the profibrotic actions of</w:t>
+        </w:r>
+        <w:r>
+          <w:rPr>
+            <w:rStyle w:val="Hyperlink"/>
+          </w:rPr>
+          <w:t xml:space="preserve"> </w:t>
+        </w:r>
+        <w:r>
+          <w:rPr>
+            <w:rStyle w:val="Hyperlink"/>
+          </w:rPr>
+          <w:t xml:space="preserve">TGF-β</w:t>
+        </w:r>
+      </w:hyperlink>
+      <w:r>
+        <w:t xml:space="preserve">.</w:t>
+      </w:r>
+      <w:r>
+        <w:t xml:space="preserve"> </w:t>
+      </w:r>
+      <w:r>
+        <w:rPr>
+          <w:iCs/>
+          <w:i/>
+        </w:rPr>
+        <w:t xml:space="preserve">Sci Signal</w:t>
+      </w:r>
+      <w:r>
+        <w:t xml:space="preserve"> </w:t>
+      </w:r>
+      <w:r>
+        <w:t xml:space="preserve">2019;12(612):eaax4067.</w:t>
+      </w:r>
+    </w:p>
+    <w:bookmarkEnd w:id="177"/>
+    <w:bookmarkEnd w:id="178"/>
     <w:p>
       <w:r>
         <w:br w:type="page"/>
       </w:r>
     </w:p>
-    <w:bookmarkEnd w:id="145"/>
-    <w:bookmarkStart w:id="152" w:name="figures"/>
+    <w:bookmarkEnd w:id="179"/>
+    <w:bookmarkStart w:id="186" w:name="figures"/>
     <w:p>
       <w:pPr>
         <w:pStyle w:val="Heading1"/>
@@ -6517,18 +8407,18 @@
           <wp:inline>
             <wp:extent cx="3336489" cy="4244773"/>
             <wp:effectExtent b="0" l="0" r="0" t="0"/>
-            <wp:docPr descr="Figure 1 - Lactate transporter expression increases in human IPF and experimental models. (A) Immunoblot of whole lung homogenates from explanted IPF lungs and controls (Ctl). (B) Quantification of band densities from (A). (C) Immunoblot of whole lung homogenates from bleomycin (bleo)- and vehicle (Ctl)-treated mice. (D) Quantification of band densities from (C). (E) Representative immunoblot of cell lysates from normal human lung fibroblasts treated with TGFβ to induce myofibroblast differentiation. (F) Quantification of band densities from (E). Individual data points are biological replicates. Summary data are mean ± SEM (* p &lt; 0.05)." title="" id="147" name="Picture"/>
+            <wp:docPr descr="Figure 1 - Lactate transporter expression increases in human IPF and experimental models. (A) Immunoblot of whole lung homogenates from explanted IPF lungs and controls (Ctl). (B) Quantification of band densities from (A). (C) Immunoblot of whole lung homogenates from bleomycin (bleo)- and vehicle (Ctl)-treated mice. (D) Quantification of band densities from (C). (E) Representative immunoblot of cell lysates from normal human lung fibroblasts treated with TGFβ to induce myofibroblast differentiation. (F) Quantification of band densities from (E). Individual data points are biological replicates. Summary data are mean ± SEM (* p &lt; 0.05)." title="" id="181" name="Picture"/>
             <a:graphic>
               <a:graphicData uri="http://schemas.openxmlformats.org/drawingml/2006/picture">
                 <pic:pic>
                   <pic:nvPicPr>
-                    <pic:cNvPr descr="figs/Figure%2001.png" id="148" name="Picture"/>
+                    <pic:cNvPr descr="figs/Figure%2001.png" id="182" name="Picture"/>
                     <pic:cNvPicPr>
                       <a:picLocks noChangeArrowheads="1" noChangeAspect="1"/>
                     </pic:cNvPicPr>
                   </pic:nvPicPr>
                   <pic:blipFill>
-                    <a:blip r:embed="rId146"/>
+                    <a:blip r:embed="rId180"/>
                     <a:stretch>
                       <a:fillRect/>
                     </a:stretch>
@@ -6647,18 +8537,18 @@
           <wp:inline>
             <wp:extent cx="6400800" cy="3268917"/>
             <wp:effectExtent b="0" l="0" r="0" t="0"/>
-            <wp:docPr descr="Figure 2 - Lactate transport inhibition decreases myofibroblast differentiation in vitro. (A) Representative immunoblot of normal lung fibroblast cell lysates after treatment with siRNA targeting MCT1 or MCT4. (B) Quantification of protein expression levels following MCT1 and MCT4 knockdown. (C) Immunoblot of IPF lung fibroblast lysates from three separate donors after treatment with TGFβ and MCT inhibitors AZD3965 (AZD) or VB124 (VB). (D) Quantification of band densities from (C). (E) Representative immunoblot of normal lung fibroblasts treated with TGFβ and MCT inhibitors. (F) Quantification of α-SMA expression following MCT inhibition. (G) Representative image of a gel contraction assay after 24 h treatment with TGFβ and MCT inhibitors. (H) Quantification of contracted areas. Individual data points are biological replicates. Summary data are mean ± SEM (* p &lt; 0.05; black compares TGFβ to control within a given treatment, colored compares the treatment effect to control for a given condition)." title="" id="150" name="Picture"/>
+            <wp:docPr descr="Figure 2 - Lactate transport inhibition decreases myofibroblast differentiation in vitro. (A) Representative immunoblot of normal lung fibroblast cell lysates after treatment with siRNA targeting MCT1 or MCT4. (B) Quantification of protein expression levels following MCT1 and MCT4 knockdown. (C) Immunoblot of IPF lung fibroblast lysates from three separate donors after treatment with TGFβ and MCT inhibitors AZD3965 (AZD) or VB124 (VB). (D) Quantification of band densities from (C). (E) Representative immunoblot of normal lung fibroblasts treated with TGFβ and MCT inhibitors. (F) Quantification of α-SMA expression following MCT inhibition. (G) Representative image of a gel contraction assay after 24 h treatment with TGFβ and MCT inhibitors. (H) Quantification of contracted areas. Individual data points are biological replicates. Summary data are mean ± SEM (* p &lt; 0.05; black compares TGFβ to control within a given treatment, colored compares the treatment effect to control for a given condition)." title="" id="184" name="Picture"/>
             <a:graphic>
               <a:graphicData uri="http://schemas.openxmlformats.org/drawingml/2006/picture">
                 <pic:pic>
                   <pic:nvPicPr>
-                    <pic:cNvPr descr="figs/Figure%2002.png" id="151" name="Picture"/>
+                    <pic:cNvPr descr="figs/Figure%2002.png" id="185" name="Picture"/>
                     <pic:cNvPicPr>
                       <a:picLocks noChangeArrowheads="1" noChangeAspect="1"/>
                     </pic:cNvPicPr>
                   </pic:nvPicPr>
                   <pic:blipFill>
-                    <a:blip r:embed="rId149"/>
+                    <a:blip r:embed="rId183"/>
                     <a:stretch>
                       <a:fillRect/>
                     </a:stretch>
@@ -6838,7 +8728,7 @@
         <w:t xml:space="preserve">compares the treatment effect to control for a given condition).</w:t>
       </w:r>
     </w:p>
-    <w:bookmarkEnd w:id="152"/>
+    <w:bookmarkEnd w:id="186"/>
     <w:sectPr>
       <w:footerReference r:id="rId10" w:type="even"/>
       <w:footerReference r:id="rId9" w:type="default"/>

</xml_diff>